<commit_message>
added some words to security and redundancy sections
</commit_message>
<xml_diff>
--- a/Physical Documentation.docx
+++ b/Physical Documentation.docx
@@ -1,6 +1,6 @@
 
 <file path=word/document.xml><?xml version="1.0" encoding="utf-8"?>
-<w:document xmlns:wpc="http://schemas.microsoft.com/office/word/2010/wordprocessingCanvas" xmlns:mc="http://schemas.openxmlformats.org/markup-compatibility/2006" xmlns:o="urn:schemas-microsoft-com:office:office" xmlns:r="http://schemas.openxmlformats.org/officeDocument/2006/relationships" xmlns:m="http://schemas.openxmlformats.org/officeDocument/2006/math" xmlns:v="urn:schemas-microsoft-com:vml" xmlns:wp14="http://schemas.microsoft.com/office/word/2010/wordprocessingDrawing" xmlns:wp="http://schemas.openxmlformats.org/drawingml/2006/wordprocessingDrawing" xmlns:w10="urn:schemas-microsoft-com:office:word" xmlns:w="http://schemas.openxmlformats.org/wordprocessingml/2006/main" xmlns:w14="http://schemas.microsoft.com/office/word/2010/wordml" xmlns:w15="http://schemas.microsoft.com/office/word/2012/wordml" xmlns:wpg="http://schemas.microsoft.com/office/word/2010/wordprocessingGroup" xmlns:wpi="http://schemas.microsoft.com/office/word/2010/wordprocessingInk" xmlns:wne="http://schemas.microsoft.com/office/word/2006/wordml" xmlns:wps="http://schemas.microsoft.com/office/word/2010/wordprocessingShape" mc:Ignorable="w14 w15 wp14">
+<w:document xmlns:wpc="http://schemas.microsoft.com/office/word/2010/wordprocessingCanvas" xmlns:mc="http://schemas.openxmlformats.org/markup-compatibility/2006" xmlns:o="urn:schemas-microsoft-com:office:office" xmlns:r="http://schemas.openxmlformats.org/officeDocument/2006/relationships" xmlns:m="http://schemas.openxmlformats.org/officeDocument/2006/math" xmlns:v="urn:schemas-microsoft-com:vml" xmlns:wp14="http://schemas.microsoft.com/office/word/2010/wordprocessingDrawing" xmlns:wp="http://schemas.openxmlformats.org/drawingml/2006/wordprocessingDrawing" xmlns:w10="urn:schemas-microsoft-com:office:word" xmlns:w="http://schemas.openxmlformats.org/wordprocessingml/2006/main" xmlns:w14="http://schemas.microsoft.com/office/word/2010/wordml" xmlns:wpg="http://schemas.microsoft.com/office/word/2010/wordprocessingGroup" xmlns:wpi="http://schemas.microsoft.com/office/word/2010/wordprocessingInk" xmlns:wne="http://schemas.microsoft.com/office/word/2006/wordml" xmlns:wps="http://schemas.microsoft.com/office/word/2010/wordprocessingShape" mc:Ignorable="w14 wp14">
   <w:body>
     <w:p>
       <w:pPr>
@@ -46,11 +46,16 @@
       <w:bookmarkStart w:id="4" w:name="_Toc384762020"/>
       <w:bookmarkStart w:id="5" w:name="_Toc384763848"/>
       <w:r>
-        <w:t>Prepared by:</w:t>
+        <w:t>Prepared by</w:t>
+      </w:r>
+      <w:proofErr w:type="gramStart"/>
+      <w:r>
+        <w:t>:</w:t>
       </w:r>
       <w:bookmarkEnd w:id="3"/>
       <w:bookmarkEnd w:id="4"/>
       <w:bookmarkEnd w:id="5"/>
+      <w:proofErr w:type="gramEnd"/>
       <w:r>
         <w:br/>
         <w:t xml:space="preserve">Thursdays </w:t>
@@ -89,7 +94,15 @@
       <w:bookmarkStart w:id="10" w:name="_Toc384762022"/>
       <w:bookmarkStart w:id="11" w:name="_Toc384763850"/>
       <w:r>
-        <w:t>Andrew Zschorn zsch0003</w:t>
+        <w:t xml:space="preserve">Andrew </w:t>
+      </w:r>
+      <w:proofErr w:type="spellStart"/>
+      <w:r>
+        <w:t>Zschorn</w:t>
+      </w:r>
+      <w:proofErr w:type="spellEnd"/>
+      <w:r>
+        <w:t xml:space="preserve"> zsch0003</w:t>
       </w:r>
       <w:bookmarkEnd w:id="9"/>
       <w:bookmarkEnd w:id="10"/>
@@ -1979,8 +1992,8 @@
     <w:p>
       <w:pPr>
         <w:sectPr>
-          <w:headerReference w:type="default" r:id="rId8"/>
-          <w:footerReference w:type="default" r:id="rId9"/>
+          <w:headerReference w:type="default" r:id="rId9"/>
+          <w:footerReference w:type="default" r:id="rId10"/>
           <w:type w:val="continuous"/>
           <w:pgSz w:w="11906" w:h="16838"/>
           <w:pgMar w:top="1440" w:right="1440" w:bottom="1440" w:left="1440" w:header="708" w:footer="708" w:gutter="0"/>
@@ -2078,7 +2091,14 @@
         <w:rPr>
           <w:lang w:eastAsia="en-AU"/>
         </w:rPr>
-        <w:t xml:space="preserve"> specific implementation required. This is seen (though noted not technically correct) in the form of adding variables applicable to MySQL (such as setting variables as Var</w:t>
+        <w:t xml:space="preserve"> specific implementation required. This is seen (though noted not technically correct) in the form of adding variables applicable to MySQL (such as setting variables as </w:t>
+      </w:r>
+      <w:proofErr w:type="spellStart"/>
+      <w:r>
+        <w:rPr>
+          <w:lang w:eastAsia="en-AU"/>
+        </w:rPr>
+        <w:t>Var</w:t>
       </w:r>
       <w:r>
         <w:rPr>
@@ -2090,7 +2110,14 @@
         <w:rPr>
           <w:lang w:eastAsia="en-AU"/>
         </w:rPr>
-        <w:t>hars in place of more general Strings variables)</w:t>
+        <w:t>hars</w:t>
+      </w:r>
+      <w:proofErr w:type="spellEnd"/>
+      <w:r>
+        <w:rPr>
+          <w:lang w:eastAsia="en-AU"/>
+        </w:rPr>
+        <w:t xml:space="preserve"> in place of more general Strings variables)</w:t>
       </w:r>
       <w:r>
         <w:rPr>
@@ -2160,7 +2187,7 @@
         </w:rPr>
         <w:t xml:space="preserve"> (see </w:t>
       </w:r>
-      <w:hyperlink r:id="rId10" w:history="1">
+      <w:hyperlink r:id="rId11" w:history="1">
         <w:r>
           <w:rPr>
             <w:rStyle w:val="Hyperlink"/>
@@ -2238,6 +2265,7 @@
           <w:lang w:eastAsia="en-AU"/>
         </w:rPr>
       </w:pPr>
+      <w:proofErr w:type="gramStart"/>
       <w:r>
         <w:rPr>
           <w:lang w:eastAsia="en-AU"/>
@@ -2250,6 +2278,7 @@
         </w:rPr>
         <w:t xml:space="preserve"> MAYBE?</w:t>
       </w:r>
+      <w:proofErr w:type="gramEnd"/>
     </w:p>
     <w:p>
       <w:pPr>
@@ -2285,20 +2314,48 @@
         <w:rPr>
           <w:lang w:eastAsia="en-AU"/>
         </w:rPr>
-        <w:t xml:space="preserve">The data base relation have been implemented using ISO SQL standard (Section 6.1) with some specific minor MySQL specific adjustments. </w:t>
-      </w:r>
-    </w:p>
-    <w:p>
-      <w:pPr>
-        <w:rPr>
-          <w:lang w:eastAsia="en-AU"/>
-        </w:rPr>
-      </w:pPr>
-      <w:r>
-        <w:rPr>
-          <w:lang w:eastAsia="en-AU"/>
-        </w:rPr>
-        <w:t xml:space="preserve">In implementating the base relations the following was </w:t>
+        <w:t xml:space="preserve">The data base </w:t>
+      </w:r>
+      <w:proofErr w:type="gramStart"/>
+      <w:r>
+        <w:rPr>
+          <w:lang w:eastAsia="en-AU"/>
+        </w:rPr>
+        <w:t>relation have</w:t>
+      </w:r>
+      <w:proofErr w:type="gramEnd"/>
+      <w:r>
+        <w:rPr>
+          <w:lang w:eastAsia="en-AU"/>
+        </w:rPr>
+        <w:t xml:space="preserve"> been implemented using ISO SQL standard (Section 6.1) with some specific minor MySQL specific adjustments. </w:t>
+      </w:r>
+    </w:p>
+    <w:p>
+      <w:pPr>
+        <w:rPr>
+          <w:lang w:eastAsia="en-AU"/>
+        </w:rPr>
+      </w:pPr>
+      <w:r>
+        <w:rPr>
+          <w:lang w:eastAsia="en-AU"/>
+        </w:rPr>
+        <w:t xml:space="preserve">In </w:t>
+      </w:r>
+      <w:proofErr w:type="spellStart"/>
+      <w:r>
+        <w:rPr>
+          <w:lang w:eastAsia="en-AU"/>
+        </w:rPr>
+        <w:t>implementating</w:t>
+      </w:r>
+      <w:proofErr w:type="spellEnd"/>
+      <w:r>
+        <w:rPr>
+          <w:lang w:eastAsia="en-AU"/>
+        </w:rPr>
+        <w:t xml:space="preserve"> the base relations the following was </w:t>
       </w:r>
       <w:r>
         <w:rPr>
@@ -2392,7 +2449,35 @@
         <w:rPr>
           <w:lang w:eastAsia="en-AU"/>
         </w:rPr>
-        <w:t xml:space="preserve">It is presumed that other derived information, will be calculated as required. This include the age of an application, number of applications flagged, number of applications managed, application history etc.. To aid such queries, index have been placed on the relevant foreign and primary keys that are expected to be used often. </w:t>
+        <w:t>It is presumed that other derived information, will be calculated as required. This include the age of an application, number of applications flagged, number of applications managed, application history etc</w:t>
+      </w:r>
+      <w:proofErr w:type="gramStart"/>
+      <w:r>
+        <w:rPr>
+          <w:lang w:eastAsia="en-AU"/>
+        </w:rPr>
+        <w:t>..</w:t>
+      </w:r>
+      <w:proofErr w:type="gramEnd"/>
+      <w:r>
+        <w:rPr>
+          <w:lang w:eastAsia="en-AU"/>
+        </w:rPr>
+        <w:t xml:space="preserve"> To aid such queries, </w:t>
+      </w:r>
+      <w:proofErr w:type="gramStart"/>
+      <w:r>
+        <w:rPr>
+          <w:lang w:eastAsia="en-AU"/>
+        </w:rPr>
+        <w:t>index have</w:t>
+      </w:r>
+      <w:proofErr w:type="gramEnd"/>
+      <w:r>
+        <w:rPr>
+          <w:lang w:eastAsia="en-AU"/>
+        </w:rPr>
+        <w:t xml:space="preserve"> been placed on the relevant foreign and primary keys that are expected to be used often. </w:t>
       </w:r>
     </w:p>
     <w:p>
@@ -2443,11 +2528,19 @@
           <w:lang w:eastAsia="en-AU"/>
         </w:rPr>
       </w:pPr>
-      <w:r>
-        <w:rPr>
-          <w:lang w:eastAsia="en-AU"/>
-        </w:rPr>
-        <w:t xml:space="preserve">General constraints such as text and dates being non empty is assumed to be </w:t>
+      <w:proofErr w:type="gramStart"/>
+      <w:r>
+        <w:rPr>
+          <w:lang w:eastAsia="en-AU"/>
+        </w:rPr>
+        <w:t>General constraints such as text and dates being non empty is</w:t>
+      </w:r>
+      <w:proofErr w:type="gramEnd"/>
+      <w:r>
+        <w:rPr>
+          <w:lang w:eastAsia="en-AU"/>
+        </w:rPr>
+        <w:t xml:space="preserve"> assumed to be </w:t>
       </w:r>
       <w:r>
         <w:rPr>
@@ -2559,11 +2652,19 @@
         </w:rPr>
         <w:t xml:space="preserve">section??? </w:t>
       </w:r>
-      <w:r>
-        <w:rPr>
-          <w:lang w:eastAsia="en-AU"/>
-        </w:rPr>
-        <w:t xml:space="preserve">have been used to produce </w:t>
+      <w:proofErr w:type="gramStart"/>
+      <w:r>
+        <w:rPr>
+          <w:lang w:eastAsia="en-AU"/>
+        </w:rPr>
+        <w:t>have</w:t>
+      </w:r>
+      <w:proofErr w:type="gramEnd"/>
+      <w:r>
+        <w:rPr>
+          <w:lang w:eastAsia="en-AU"/>
+        </w:rPr>
+        <w:t xml:space="preserve"> been used to produce </w:t>
       </w:r>
       <w:r>
         <w:rPr>
@@ -2604,11 +2705,19 @@
           <w:lang w:eastAsia="en-AU"/>
         </w:rPr>
       </w:pPr>
-      <w:r>
-        <w:rPr>
-          <w:lang w:eastAsia="en-AU"/>
-        </w:rPr>
-        <w:t>logical 3.0 plus more</w:t>
+      <w:proofErr w:type="gramStart"/>
+      <w:r>
+        <w:rPr>
+          <w:lang w:eastAsia="en-AU"/>
+        </w:rPr>
+        <w:t>logical</w:t>
+      </w:r>
+      <w:proofErr w:type="gramEnd"/>
+      <w:r>
+        <w:rPr>
+          <w:lang w:eastAsia="en-AU"/>
+        </w:rPr>
+        <w:t xml:space="preserve"> 3.0 plus more</w:t>
       </w:r>
     </w:p>
     <w:p>
@@ -2807,6 +2916,7 @@
         </w:rPr>
         <w:t xml:space="preserve">fault </w:t>
       </w:r>
+      <w:proofErr w:type="spellStart"/>
       <w:r>
         <w:rPr>
           <w:rFonts w:ascii="Calibri Light" w:eastAsia="Times New Roman" w:hAnsi="Calibri Light" w:cs="Times New Roman"/>
@@ -2818,6 +2928,7 @@
         </w:rPr>
         <w:t>InnoDB</w:t>
       </w:r>
+      <w:proofErr w:type="spellEnd"/>
       <w:r>
         <w:rPr>
           <w:rFonts w:ascii="Calibri Light" w:eastAsia="Times New Roman" w:hAnsi="Calibri Light" w:cs="Times New Roman"/>
@@ -2827,8 +2938,9 @@
           <w:szCs w:val="28"/>
           <w:lang w:eastAsia="en-AU"/>
         </w:rPr>
-        <w:t xml:space="preserve"> storage engine provides the required functionality for all relations, the other storage engines are</w:t>
-      </w:r>
+        <w:t xml:space="preserve"> storage engine provides the required functionality for all </w:t>
+      </w:r>
+      <w:proofErr w:type="gramStart"/>
       <w:r>
         <w:rPr>
           <w:rFonts w:ascii="Calibri Light" w:eastAsia="Times New Roman" w:hAnsi="Calibri Light" w:cs="Times New Roman"/>
@@ -2838,8 +2950,9 @@
           <w:szCs w:val="28"/>
           <w:lang w:eastAsia="en-AU"/>
         </w:rPr>
-        <w:t xml:space="preserve"> designed for</w:t>
-      </w:r>
+        <w:t>relations,</w:t>
+      </w:r>
+      <w:proofErr w:type="gramEnd"/>
       <w:r>
         <w:rPr>
           <w:rFonts w:ascii="Calibri Light" w:eastAsia="Times New Roman" w:hAnsi="Calibri Light" w:cs="Times New Roman"/>
@@ -2849,7 +2962,7 @@
           <w:szCs w:val="28"/>
           <w:lang w:eastAsia="en-AU"/>
         </w:rPr>
-        <w:t xml:space="preserve"> specific</w:t>
+        <w:t xml:space="preserve"> the other storage engines are</w:t>
       </w:r>
       <w:r>
         <w:rPr>
@@ -2860,7 +2973,7 @@
           <w:szCs w:val="28"/>
           <w:lang w:eastAsia="en-AU"/>
         </w:rPr>
-        <w:t xml:space="preserve"> cases that do not exist in</w:t>
+        <w:t xml:space="preserve"> designed for</w:t>
       </w:r>
       <w:r>
         <w:rPr>
@@ -2871,6 +2984,28 @@
           <w:szCs w:val="28"/>
           <w:lang w:eastAsia="en-AU"/>
         </w:rPr>
+        <w:t xml:space="preserve"> specific</w:t>
+      </w:r>
+      <w:r>
+        <w:rPr>
+          <w:rFonts w:ascii="Calibri Light" w:eastAsia="Times New Roman" w:hAnsi="Calibri Light" w:cs="Times New Roman"/>
+          <w:bCs/>
+          <w:iCs/>
+          <w:sz w:val="24"/>
+          <w:szCs w:val="28"/>
+          <w:lang w:eastAsia="en-AU"/>
+        </w:rPr>
+        <w:t xml:space="preserve"> cases that do not exist in</w:t>
+      </w:r>
+      <w:r>
+        <w:rPr>
+          <w:rFonts w:ascii="Calibri Light" w:eastAsia="Times New Roman" w:hAnsi="Calibri Light" w:cs="Times New Roman"/>
+          <w:bCs/>
+          <w:iCs/>
+          <w:sz w:val="24"/>
+          <w:szCs w:val="28"/>
+          <w:lang w:eastAsia="en-AU"/>
+        </w:rPr>
         <w:t xml:space="preserve"> the RHD database. </w:t>
       </w:r>
     </w:p>
@@ -2893,7 +3028,7 @@
           <w:lang w:eastAsia="en-AU"/>
         </w:rPr>
       </w:pPr>
-      <w:hyperlink r:id="rId11" w:history="1">
+      <w:hyperlink r:id="rId12" w:history="1">
         <w:r>
           <w:rPr>
             <w:rStyle w:val="Hyperlink"/>
@@ -2913,64 +3048,66 @@
         <w:rPr>
           <w:lang w:eastAsia="en-AU"/>
         </w:rPr>
+        <w:t>By Default MySQL places indices on the primary key</w:t>
+      </w:r>
+      <w:r>
+        <w:rPr>
+          <w:lang w:eastAsia="en-AU"/>
+        </w:rPr>
+        <w:t xml:space="preserve"> (a clustered index for </w:t>
+      </w:r>
+      <w:r>
+        <w:rPr>
+          <w:lang w:eastAsia="en-AU"/>
+        </w:rPr>
+        <w:t xml:space="preserve">the </w:t>
+      </w:r>
+      <w:proofErr w:type="spellStart"/>
+      <w:r>
+        <w:rPr>
+          <w:lang w:eastAsia="en-AU"/>
+        </w:rPr>
+        <w:t>InnoDB</w:t>
+      </w:r>
+      <w:proofErr w:type="spellEnd"/>
+      <w:r>
+        <w:rPr>
+          <w:lang w:eastAsia="en-AU"/>
+        </w:rPr>
+        <w:t xml:space="preserve"> storage engine used here</w:t>
+      </w:r>
+      <w:r>
+        <w:rPr>
+          <w:rStyle w:val="FootnoteReference"/>
+          <w:lang w:eastAsia="en-AU"/>
+        </w:rPr>
+        <w:footnoteReference w:id="2"/>
+      </w:r>
+      <w:r>
+        <w:rPr>
+          <w:lang w:eastAsia="en-AU"/>
+        </w:rPr>
+        <w:t>)</w:t>
+      </w:r>
+      <w:r>
+        <w:rPr>
+          <w:lang w:eastAsia="en-AU"/>
+        </w:rPr>
+        <w:t>, these are also not null enabling fast queries.</w:t>
+      </w:r>
+    </w:p>
+    <w:p>
+      <w:pPr>
+        <w:pStyle w:val="NoSpacing"/>
+        <w:rPr>
+          <w:lang w:eastAsia="en-AU"/>
+        </w:rPr>
+      </w:pPr>
+      <w:r>
+        <w:rPr>
+          <w:lang w:eastAsia="en-AU"/>
+        </w:rPr>
         <w:lastRenderedPageBreak/>
-        <w:t>By Default MySQL places indices on the primary key</w:t>
-      </w:r>
-      <w:r>
-        <w:rPr>
-          <w:lang w:eastAsia="en-AU"/>
-        </w:rPr>
-        <w:t xml:space="preserve"> (a clustered index for </w:t>
-      </w:r>
-      <w:r>
-        <w:rPr>
-          <w:lang w:eastAsia="en-AU"/>
-        </w:rPr>
-        <w:t xml:space="preserve">the </w:t>
-      </w:r>
-      <w:r>
-        <w:rPr>
-          <w:lang w:eastAsia="en-AU"/>
-        </w:rPr>
-        <w:t>InnoDB</w:t>
-      </w:r>
-      <w:r>
-        <w:rPr>
-          <w:lang w:eastAsia="en-AU"/>
-        </w:rPr>
-        <w:t xml:space="preserve"> storage engine used here</w:t>
-      </w:r>
-      <w:r>
-        <w:rPr>
-          <w:rStyle w:val="FootnoteReference"/>
-          <w:lang w:eastAsia="en-AU"/>
-        </w:rPr>
-        <w:footnoteReference w:id="2"/>
-      </w:r>
-      <w:r>
-        <w:rPr>
-          <w:lang w:eastAsia="en-AU"/>
-        </w:rPr>
-        <w:t>)</w:t>
-      </w:r>
-      <w:r>
-        <w:rPr>
-          <w:lang w:eastAsia="en-AU"/>
-        </w:rPr>
-        <w:t>, these are also not null enabling fast queries.</w:t>
-      </w:r>
-    </w:p>
-    <w:p>
-      <w:pPr>
-        <w:pStyle w:val="NoSpacing"/>
-        <w:rPr>
-          <w:lang w:eastAsia="en-AU"/>
-        </w:rPr>
-      </w:pPr>
-      <w:r>
-        <w:rPr>
-          <w:lang w:eastAsia="en-AU"/>
-        </w:rPr>
         <w:t xml:space="preserve">Additional </w:t>
       </w:r>
       <w:r>
@@ -3199,7 +3336,35 @@
         <w:rPr>
           <w:lang w:eastAsia="en-AU"/>
         </w:rPr>
-        <w:t xml:space="preserve"> int to medium int </w:t>
+        <w:t xml:space="preserve"> </w:t>
+      </w:r>
+      <w:proofErr w:type="spellStart"/>
+      <w:r>
+        <w:rPr>
+          <w:lang w:eastAsia="en-AU"/>
+        </w:rPr>
+        <w:t>int</w:t>
+      </w:r>
+      <w:proofErr w:type="spellEnd"/>
+      <w:r>
+        <w:rPr>
+          <w:lang w:eastAsia="en-AU"/>
+        </w:rPr>
+        <w:t xml:space="preserve"> to medium </w:t>
+      </w:r>
+      <w:proofErr w:type="spellStart"/>
+      <w:r>
+        <w:rPr>
+          <w:lang w:eastAsia="en-AU"/>
+        </w:rPr>
+        <w:t>int</w:t>
+      </w:r>
+      <w:proofErr w:type="spellEnd"/>
+      <w:r>
+        <w:rPr>
+          <w:lang w:eastAsia="en-AU"/>
+        </w:rPr>
+        <w:t xml:space="preserve"> </w:t>
       </w:r>
       <w:r>
         <w:rPr>
@@ -3213,11 +3378,19 @@
         </w:rPr>
         <w:t xml:space="preserve"> tables and unsigned </w:t>
       </w:r>
-      <w:r>
-        <w:rPr>
-          <w:lang w:eastAsia="en-AU"/>
-        </w:rPr>
-        <w:t xml:space="preserve">tinyint in </w:t>
+      <w:proofErr w:type="spellStart"/>
+      <w:r>
+        <w:rPr>
+          <w:lang w:eastAsia="en-AU"/>
+        </w:rPr>
+        <w:t>tinyint</w:t>
+      </w:r>
+      <w:proofErr w:type="spellEnd"/>
+      <w:r>
+        <w:rPr>
+          <w:lang w:eastAsia="en-AU"/>
+        </w:rPr>
+        <w:t xml:space="preserve"> in </w:t>
       </w:r>
       <w:r>
         <w:rPr>
@@ -3229,7 +3402,21 @@
         <w:rPr>
           <w:lang w:eastAsia="en-AU"/>
         </w:rPr>
-        <w:t xml:space="preserve"> (unsigned small int)</w:t>
+        <w:t xml:space="preserve"> (unsigned small </w:t>
+      </w:r>
+      <w:proofErr w:type="spellStart"/>
+      <w:r>
+        <w:rPr>
+          <w:lang w:eastAsia="en-AU"/>
+        </w:rPr>
+        <w:t>int</w:t>
+      </w:r>
+      <w:proofErr w:type="spellEnd"/>
+      <w:r>
+        <w:rPr>
+          <w:lang w:eastAsia="en-AU"/>
+        </w:rPr>
+        <w:t>)</w:t>
       </w:r>
       <w:r>
         <w:rPr>
@@ -3253,7 +3440,21 @@
         <w:rPr>
           <w:lang w:eastAsia="en-AU"/>
         </w:rPr>
-        <w:t>just in cases a medium int is used.</w:t>
+        <w:t xml:space="preserve">just in cases a medium </w:t>
+      </w:r>
+      <w:proofErr w:type="spellStart"/>
+      <w:r>
+        <w:rPr>
+          <w:lang w:eastAsia="en-AU"/>
+        </w:rPr>
+        <w:t>int</w:t>
+      </w:r>
+      <w:proofErr w:type="spellEnd"/>
+      <w:r>
+        <w:rPr>
+          <w:lang w:eastAsia="en-AU"/>
+        </w:rPr>
+        <w:t xml:space="preserve"> is used.</w:t>
       </w:r>
     </w:p>
     <w:p>
@@ -3400,8 +3601,16 @@
         <w:rPr>
           <w:lang w:eastAsia="en-AU"/>
         </w:rPr>
-        <w:t xml:space="preserve"> Collation (the MySQL INNODB engine defaults).</w:t>
-      </w:r>
+        <w:t xml:space="preserve"> </w:t>
+      </w:r>
+      <w:proofErr w:type="gramStart"/>
+      <w:r>
+        <w:rPr>
+          <w:lang w:eastAsia="en-AU"/>
+        </w:rPr>
+        <w:t>Collation (the MySQL INNODB engine defaults).</w:t>
+      </w:r>
+      <w:proofErr w:type="gramEnd"/>
     </w:p>
     <w:p>
       <w:pPr>
@@ -3431,8 +3640,44 @@
         <w:rPr>
           <w:lang w:eastAsia="en-AU"/>
         </w:rPr>
-        <w:t>1 byte per TinyInt(lookup PKs), 2bytes per smallInt (postcode) 3bytes per mediumInt</w:t>
-      </w:r>
+        <w:t xml:space="preserve">1 byte per </w:t>
+      </w:r>
+      <w:proofErr w:type="spellStart"/>
+      <w:r>
+        <w:rPr>
+          <w:lang w:eastAsia="en-AU"/>
+        </w:rPr>
+        <w:t>TinyInt</w:t>
+      </w:r>
+      <w:proofErr w:type="spellEnd"/>
+      <w:r>
+        <w:rPr>
+          <w:lang w:eastAsia="en-AU"/>
+        </w:rPr>
+        <w:t xml:space="preserve">(lookup PKs), 2bytes per </w:t>
+      </w:r>
+      <w:proofErr w:type="spellStart"/>
+      <w:r>
+        <w:rPr>
+          <w:lang w:eastAsia="en-AU"/>
+        </w:rPr>
+        <w:t>smallInt</w:t>
+      </w:r>
+      <w:proofErr w:type="spellEnd"/>
+      <w:r>
+        <w:rPr>
+          <w:lang w:eastAsia="en-AU"/>
+        </w:rPr>
+        <w:t xml:space="preserve"> (postcode) 3bytes per </w:t>
+      </w:r>
+      <w:proofErr w:type="spellStart"/>
+      <w:r>
+        <w:rPr>
+          <w:lang w:eastAsia="en-AU"/>
+        </w:rPr>
+        <w:t>mediumInt</w:t>
+      </w:r>
+      <w:proofErr w:type="spellEnd"/>
       <w:r>
         <w:rPr>
           <w:lang w:eastAsia="en-AU"/>
@@ -3569,7 +3814,35 @@
         <w:rPr>
           <w:lang w:eastAsia="en-AU"/>
         </w:rPr>
-        <w:t>L+1 bytes per L length of characters used in a varchar (as all varchars used are less than 255 so 1 byte to store the length and use the latin1 Set uses 1 byte per Character)</w:t>
+        <w:t xml:space="preserve">L+1 bytes per L length of characters used in a </w:t>
+      </w:r>
+      <w:proofErr w:type="spellStart"/>
+      <w:r>
+        <w:rPr>
+          <w:lang w:eastAsia="en-AU"/>
+        </w:rPr>
+        <w:t>varchar</w:t>
+      </w:r>
+      <w:proofErr w:type="spellEnd"/>
+      <w:r>
+        <w:rPr>
+          <w:lang w:eastAsia="en-AU"/>
+        </w:rPr>
+        <w:t xml:space="preserve"> (as all </w:t>
+      </w:r>
+      <w:proofErr w:type="spellStart"/>
+      <w:r>
+        <w:rPr>
+          <w:lang w:eastAsia="en-AU"/>
+        </w:rPr>
+        <w:t>varchars</w:t>
+      </w:r>
+      <w:proofErr w:type="spellEnd"/>
+      <w:r>
+        <w:rPr>
+          <w:lang w:eastAsia="en-AU"/>
+        </w:rPr>
+        <w:t xml:space="preserve"> used are less than 255 so 1 byte to store the length and use the latin1 Set uses 1 byte per Character)</w:t>
       </w:r>
     </w:p>
     <w:p>
@@ -3791,6 +4064,7 @@
                 <w:lang w:eastAsia="en-AU"/>
               </w:rPr>
             </w:pPr>
+            <w:proofErr w:type="spellStart"/>
             <w:r>
               <w:rPr>
                 <w:rFonts w:ascii="Calibri" w:eastAsia="Times New Roman" w:hAnsi="Calibri" w:cs="Times New Roman"/>
@@ -3799,6 +4073,7 @@
               </w:rPr>
               <w:t>varchars</w:t>
             </w:r>
+            <w:proofErr w:type="spellEnd"/>
           </w:p>
         </w:tc>
         <w:tc>
@@ -3856,15 +4131,16 @@
                 <w:lang w:eastAsia="en-AU"/>
               </w:rPr>
             </w:pPr>
+            <w:proofErr w:type="spellStart"/>
             <w:r>
               <w:rPr>
                 <w:rFonts w:ascii="Calibri" w:eastAsia="Times New Roman" w:hAnsi="Calibri" w:cs="Times New Roman"/>
                 <w:color w:val="000000"/>
                 <w:lang w:eastAsia="en-AU"/>
               </w:rPr>
-              <w:lastRenderedPageBreak/>
               <w:t>booleans</w:t>
             </w:r>
+            <w:proofErr w:type="spellEnd"/>
           </w:p>
         </w:tc>
         <w:tc>
@@ -3991,6 +4267,7 @@
                 <w:lang w:eastAsia="en-AU"/>
               </w:rPr>
             </w:pPr>
+            <w:proofErr w:type="spellStart"/>
             <w:r>
               <w:rPr>
                 <w:rFonts w:ascii="Calibri" w:eastAsia="Times New Roman" w:hAnsi="Calibri" w:cs="Times New Roman"/>
@@ -3999,6 +4276,7 @@
               </w:rPr>
               <w:t>smallint</w:t>
             </w:r>
+            <w:proofErr w:type="spellEnd"/>
           </w:p>
         </w:tc>
         <w:tc>
@@ -4054,14 +4332,17 @@
                 <w:lang w:eastAsia="en-AU"/>
               </w:rPr>
             </w:pPr>
+            <w:proofErr w:type="spellStart"/>
             <w:r>
               <w:rPr>
                 <w:rFonts w:ascii="Calibri" w:eastAsia="Times New Roman" w:hAnsi="Calibri" w:cs="Times New Roman"/>
                 <w:color w:val="000000"/>
                 <w:lang w:eastAsia="en-AU"/>
               </w:rPr>
+              <w:lastRenderedPageBreak/>
               <w:t>mediumInt</w:t>
             </w:r>
+            <w:proofErr w:type="spellEnd"/>
           </w:p>
         </w:tc>
         <w:tc>
@@ -5112,9 +5393,11 @@
                 <w:lang w:eastAsia="en-AU"/>
               </w:rPr>
             </w:pPr>
+            <w:proofErr w:type="spellStart"/>
             <w:r>
               <w:t>ResearchArea</w:t>
             </w:r>
+            <w:proofErr w:type="spellEnd"/>
           </w:p>
         </w:tc>
         <w:tc>
@@ -5356,12 +5639,14 @@
                 <w:lang w:eastAsia="en-AU"/>
               </w:rPr>
             </w:pPr>
+            <w:proofErr w:type="spellStart"/>
             <w:r>
               <w:rPr>
                 <w:lang w:eastAsia="en-AU"/>
               </w:rPr>
               <w:t>Research_Area</w:t>
             </w:r>
+            <w:proofErr w:type="spellEnd"/>
           </w:p>
         </w:tc>
         <w:tc>
@@ -5520,8 +5805,16 @@
               <w:rPr>
                 <w:lang w:eastAsia="en-AU"/>
               </w:rPr>
-              <w:t>University Staff Member _Applicaiton</w:t>
-            </w:r>
+              <w:t>University Staff Member _</w:t>
+            </w:r>
+            <w:proofErr w:type="spellStart"/>
+            <w:r>
+              <w:rPr>
+                <w:lang w:eastAsia="en-AU"/>
+              </w:rPr>
+              <w:t>Applicaiton</w:t>
+            </w:r>
+            <w:proofErr w:type="spellEnd"/>
           </w:p>
         </w:tc>
         <w:tc>
@@ -6476,69 +6769,69 @@
         <w:rPr>
           <w:lang w:eastAsia="en-AU"/>
         </w:rPr>
+        <w:t xml:space="preserve">* and ** based on the assumption that names will use at most 10 characters with most names around </w:t>
+      </w:r>
+      <w:r>
+        <w:rPr>
+          <w:lang w:eastAsia="en-AU"/>
+        </w:rPr>
+        <w:t>7</w:t>
+      </w:r>
+      <w:r>
+        <w:rPr>
+          <w:lang w:eastAsia="en-AU"/>
+        </w:rPr>
+        <w:t xml:space="preserve"> emails max around </w:t>
+      </w:r>
+      <w:r>
+        <w:rPr>
+          <w:lang w:eastAsia="en-AU"/>
+        </w:rPr>
+        <w:t>4</w:t>
+      </w:r>
+      <w:r>
+        <w:rPr>
+          <w:lang w:eastAsia="en-AU"/>
+        </w:rPr>
+        <w:t>5</w:t>
+      </w:r>
+      <w:r>
+        <w:rPr>
+          <w:lang w:eastAsia="en-AU"/>
+        </w:rPr>
+        <w:t xml:space="preserve"> </w:t>
+      </w:r>
+      <w:r>
+        <w:rPr>
+          <w:lang w:eastAsia="en-AU"/>
+        </w:rPr>
+        <w:t>and average around 2</w:t>
+      </w:r>
+      <w:r>
+        <w:rPr>
+          <w:lang w:eastAsia="en-AU"/>
+        </w:rPr>
+        <w:t>0</w:t>
+      </w:r>
+      <w:r>
+        <w:rPr>
+          <w:lang w:eastAsia="en-AU"/>
+        </w:rPr>
+        <w:t>. With Join tables will be the max for each row.</w:t>
+      </w:r>
+    </w:p>
+    <w:p>
+      <w:pPr>
+        <w:pStyle w:val="NoSpacing"/>
+        <w:rPr>
+          <w:lang w:eastAsia="en-AU"/>
+        </w:rPr>
+      </w:pPr>
+      <w:r>
+        <w:rPr>
+          <w:lang w:eastAsia="en-AU"/>
+        </w:rPr>
         <w:lastRenderedPageBreak/>
-        <w:t xml:space="preserve">* and ** based on the assumption that names will use at most 10 characters with most names around </w:t>
-      </w:r>
-      <w:r>
-        <w:rPr>
-          <w:lang w:eastAsia="en-AU"/>
-        </w:rPr>
-        <w:t>7</w:t>
-      </w:r>
-      <w:r>
-        <w:rPr>
-          <w:lang w:eastAsia="en-AU"/>
-        </w:rPr>
-        <w:t xml:space="preserve"> emails max around </w:t>
-      </w:r>
-      <w:r>
-        <w:rPr>
-          <w:lang w:eastAsia="en-AU"/>
-        </w:rPr>
-        <w:t>4</w:t>
-      </w:r>
-      <w:r>
-        <w:rPr>
-          <w:lang w:eastAsia="en-AU"/>
-        </w:rPr>
-        <w:t>5</w:t>
-      </w:r>
-      <w:r>
-        <w:rPr>
-          <w:lang w:eastAsia="en-AU"/>
-        </w:rPr>
-        <w:t xml:space="preserve"> </w:t>
-      </w:r>
-      <w:r>
-        <w:rPr>
-          <w:lang w:eastAsia="en-AU"/>
-        </w:rPr>
-        <w:t>and average around 2</w:t>
-      </w:r>
-      <w:r>
-        <w:rPr>
-          <w:lang w:eastAsia="en-AU"/>
-        </w:rPr>
-        <w:t>0</w:t>
-      </w:r>
-      <w:r>
-        <w:rPr>
-          <w:lang w:eastAsia="en-AU"/>
-        </w:rPr>
-        <w:t>. With Join tables will be the max for each row.</w:t>
-      </w:r>
-    </w:p>
-    <w:p>
-      <w:pPr>
-        <w:pStyle w:val="NoSpacing"/>
-        <w:rPr>
-          <w:lang w:eastAsia="en-AU"/>
-        </w:rPr>
-      </w:pPr>
-      <w:r>
-        <w:rPr>
-          <w:lang w:eastAsia="en-AU"/>
-        </w:rPr>
         <w:t>To estimate the growth of the database the following assumptions</w:t>
       </w:r>
       <w:r>
@@ -6627,11 +6920,19 @@
           <w:lang w:eastAsia="en-AU"/>
         </w:rPr>
       </w:pPr>
-      <w:r>
-        <w:rPr>
-          <w:lang w:eastAsia="en-AU"/>
-        </w:rPr>
-        <w:t xml:space="preserve">Avg </w:t>
+      <w:proofErr w:type="spellStart"/>
+      <w:r>
+        <w:rPr>
+          <w:lang w:eastAsia="en-AU"/>
+        </w:rPr>
+        <w:t>Avg</w:t>
+      </w:r>
+      <w:proofErr w:type="spellEnd"/>
+      <w:r>
+        <w:rPr>
+          <w:lang w:eastAsia="en-AU"/>
+        </w:rPr>
+        <w:t xml:space="preserve"> </w:t>
       </w:r>
       <w:r>
         <w:rPr>
@@ -6663,11 +6964,19 @@
           <w:lang w:eastAsia="en-AU"/>
         </w:rPr>
       </w:pPr>
-      <w:r>
-        <w:rPr>
-          <w:lang w:eastAsia="en-AU"/>
-        </w:rPr>
-        <w:t xml:space="preserve">Avg </w:t>
+      <w:proofErr w:type="spellStart"/>
+      <w:r>
+        <w:rPr>
+          <w:lang w:eastAsia="en-AU"/>
+        </w:rPr>
+        <w:t>Avg</w:t>
+      </w:r>
+      <w:proofErr w:type="spellEnd"/>
+      <w:r>
+        <w:rPr>
+          <w:lang w:eastAsia="en-AU"/>
+        </w:rPr>
+        <w:t xml:space="preserve"> </w:t>
       </w:r>
       <w:r>
         <w:rPr>
@@ -6687,11 +6996,19 @@
           <w:lang w:eastAsia="en-AU"/>
         </w:rPr>
       </w:pPr>
-      <w:r>
-        <w:rPr>
-          <w:lang w:eastAsia="en-AU"/>
-        </w:rPr>
-        <w:t xml:space="preserve">Avg </w:t>
+      <w:proofErr w:type="spellStart"/>
+      <w:r>
+        <w:rPr>
+          <w:lang w:eastAsia="en-AU"/>
+        </w:rPr>
+        <w:t>Avg</w:t>
+      </w:r>
+      <w:proofErr w:type="spellEnd"/>
+      <w:r>
+        <w:rPr>
+          <w:lang w:eastAsia="en-AU"/>
+        </w:rPr>
+        <w:t xml:space="preserve"> </w:t>
       </w:r>
       <w:r>
         <w:rPr>
@@ -6711,11 +7028,19 @@
           <w:lang w:eastAsia="en-AU"/>
         </w:rPr>
       </w:pPr>
-      <w:r>
-        <w:rPr>
-          <w:lang w:eastAsia="en-AU"/>
-        </w:rPr>
-        <w:t xml:space="preserve">Avg </w:t>
+      <w:proofErr w:type="spellStart"/>
+      <w:r>
+        <w:rPr>
+          <w:lang w:eastAsia="en-AU"/>
+        </w:rPr>
+        <w:t>Avg</w:t>
+      </w:r>
+      <w:proofErr w:type="spellEnd"/>
+      <w:r>
+        <w:rPr>
+          <w:lang w:eastAsia="en-AU"/>
+        </w:rPr>
+        <w:t xml:space="preserve"> </w:t>
       </w:r>
       <w:r>
         <w:rPr>
@@ -6735,11 +7060,19 @@
           <w:lang w:eastAsia="en-AU"/>
         </w:rPr>
       </w:pPr>
-      <w:r>
-        <w:rPr>
-          <w:lang w:eastAsia="en-AU"/>
-        </w:rPr>
-        <w:t xml:space="preserve">Avg 4 </w:t>
+      <w:proofErr w:type="spellStart"/>
+      <w:r>
+        <w:rPr>
+          <w:lang w:eastAsia="en-AU"/>
+        </w:rPr>
+        <w:t>Avg</w:t>
+      </w:r>
+      <w:proofErr w:type="spellEnd"/>
+      <w:r>
+        <w:rPr>
+          <w:lang w:eastAsia="en-AU"/>
+        </w:rPr>
+        <w:t xml:space="preserve"> 4 </w:t>
       </w:r>
       <w:r>
         <w:rPr>
@@ -6835,15 +7168,7 @@
         <w:rPr>
           <w:lang w:eastAsia="en-AU"/>
         </w:rPr>
-        <w:t>% complet</w:t>
-      </w:r>
-      <w:bookmarkStart w:id="31" w:name="_GoBack"/>
-      <w:bookmarkEnd w:id="31"/>
-      <w:r>
-        <w:rPr>
-          <w:lang w:eastAsia="en-AU"/>
-        </w:rPr>
-        <w:t>e</w:t>
+        <w:t>% complete</w:t>
       </w:r>
       <w:r>
         <w:rPr>
@@ -6867,7 +7192,21 @@
         <w:rPr>
           <w:lang w:eastAsia="en-AU"/>
         </w:rPr>
-        <w:t>On average applicnts will be 80% complete ()</w:t>
+        <w:t xml:space="preserve">On average </w:t>
+      </w:r>
+      <w:proofErr w:type="spellStart"/>
+      <w:r>
+        <w:rPr>
+          <w:lang w:eastAsia="en-AU"/>
+        </w:rPr>
+        <w:t>applicnts</w:t>
+      </w:r>
+      <w:proofErr w:type="spellEnd"/>
+      <w:r>
+        <w:rPr>
+          <w:lang w:eastAsia="en-AU"/>
+        </w:rPr>
+        <w:t xml:space="preserve"> will be 80% complete ()</w:t>
       </w:r>
     </w:p>
     <w:p>
@@ -7073,9 +7412,9 @@
         <w:tblLook w:val="04A0" w:firstRow="1" w:lastRow="0" w:firstColumn="1" w:lastColumn="0" w:noHBand="0" w:noVBand="1"/>
       </w:tblPr>
       <w:tblGrid>
-        <w:gridCol w:w="1690"/>
-        <w:gridCol w:w="3662"/>
-        <w:gridCol w:w="3664"/>
+        <w:gridCol w:w="1732"/>
+        <w:gridCol w:w="3754"/>
+        <w:gridCol w:w="3756"/>
       </w:tblGrid>
       <w:tr>
         <w:tc>
@@ -7128,7 +7467,21 @@
               <w:rPr>
                 <w:lang w:eastAsia="en-AU"/>
               </w:rPr>
-              <w:t>Increase per year (mb)</w:t>
+              <w:t>Increase per year (</w:t>
+            </w:r>
+            <w:proofErr w:type="spellStart"/>
+            <w:r>
+              <w:rPr>
+                <w:lang w:eastAsia="en-AU"/>
+              </w:rPr>
+              <w:t>mb</w:t>
+            </w:r>
+            <w:proofErr w:type="spellEnd"/>
+            <w:r>
+              <w:rPr>
+                <w:lang w:eastAsia="en-AU"/>
+              </w:rPr>
+              <w:t>)</w:t>
             </w:r>
           </w:p>
         </w:tc>
@@ -7486,9 +7839,11 @@
                 <w:lang w:eastAsia="en-AU"/>
               </w:rPr>
             </w:pPr>
+            <w:proofErr w:type="spellStart"/>
             <w:r>
               <w:t>ResearchArea</w:t>
             </w:r>
+            <w:proofErr w:type="spellEnd"/>
           </w:p>
         </w:tc>
         <w:tc>
@@ -7625,12 +7980,14 @@
                 <w:lang w:eastAsia="en-AU"/>
               </w:rPr>
             </w:pPr>
+            <w:proofErr w:type="spellStart"/>
             <w:r>
               <w:rPr>
                 <w:lang w:eastAsia="en-AU"/>
               </w:rPr>
               <w:t>Research_Area</w:t>
             </w:r>
+            <w:proofErr w:type="spellEnd"/>
           </w:p>
         </w:tc>
         <w:tc>
@@ -7719,9 +8076,16 @@
               <w:rPr>
                 <w:lang w:eastAsia="en-AU"/>
               </w:rPr>
-              <w:lastRenderedPageBreak/>
-              <w:t>University Staff Member _Applicaiton</w:t>
-            </w:r>
+              <w:t>University Staff Member _</w:t>
+            </w:r>
+            <w:proofErr w:type="spellStart"/>
+            <w:r>
+              <w:rPr>
+                <w:lang w:eastAsia="en-AU"/>
+              </w:rPr>
+              <w:t>Applicaiton</w:t>
+            </w:r>
+            <w:proofErr w:type="spellEnd"/>
           </w:p>
         </w:tc>
         <w:tc>
@@ -7765,7 +8129,14 @@
               <w:rPr>
                 <w:lang w:eastAsia="en-AU"/>
               </w:rPr>
-              <w:t>University Staff Member Research Area</w:t>
+              <w:t xml:space="preserve">University Staff </w:t>
+            </w:r>
+            <w:r>
+              <w:rPr>
+                <w:lang w:eastAsia="en-AU"/>
+              </w:rPr>
+              <w:lastRenderedPageBreak/>
+              <w:t>Member Research Area</w:t>
             </w:r>
           </w:p>
         </w:tc>
@@ -7810,6 +8181,7 @@
               <w:rPr>
                 <w:lang w:eastAsia="en-AU"/>
               </w:rPr>
+              <w:lastRenderedPageBreak/>
               <w:t>University Staff Member Research Area 2</w:t>
             </w:r>
           </w:p>
@@ -7868,7 +8240,7 @@
           <w:lang w:eastAsia="en-AU"/>
         </w:rPr>
       </w:pPr>
-      <w:hyperlink r:id="rId12" w:history="1">
+      <w:hyperlink r:id="rId13" w:history="1">
         <w:r>
           <w:rPr>
             <w:rStyle w:val="Hyperlink"/>
@@ -7889,14 +8261,14 @@
           <w:lang w:eastAsia="en-AU"/>
         </w:rPr>
       </w:pPr>
-      <w:bookmarkStart w:id="32" w:name="_Toc388077030"/>
+      <w:bookmarkStart w:id="31" w:name="_Toc388077030"/>
       <w:r>
         <w:rPr>
           <w:lang w:eastAsia="en-AU"/>
         </w:rPr>
         <w:t>Design user views</w:t>
       </w:r>
-      <w:bookmarkEnd w:id="32"/>
+      <w:bookmarkEnd w:id="31"/>
     </w:p>
     <w:p>
       <w:pPr>
@@ -7954,12 +8326,22 @@
           <w:lang w:eastAsia="en-AU"/>
         </w:rPr>
       </w:pPr>
-      <w:r>
-        <w:rPr>
-          <w:lang w:eastAsia="en-AU"/>
-        </w:rPr>
-        <w:t>A ‘professional staff view’</w:t>
-      </w:r>
+      <w:ins w:id="32" w:author="shorny" w:date="2014-06-07T19:11:00Z">
+        <w:r>
+          <w:rPr>
+            <w:lang w:eastAsia="en-AU"/>
+          </w:rPr>
+          <w:t>Views for all staff, including professional, academic and RHD staff</w:t>
+        </w:r>
+      </w:ins>
+      <w:del w:id="33" w:author="shorny" w:date="2014-06-07T19:11:00Z">
+        <w:r>
+          <w:rPr>
+            <w:lang w:eastAsia="en-AU"/>
+          </w:rPr>
+          <w:delText>A ‘professional staff view’</w:delText>
+        </w:r>
+      </w:del>
     </w:p>
     <w:p>
       <w:pPr>
@@ -7969,39 +8351,42 @@
           <w:numId w:val="22"/>
         </w:numPr>
         <w:rPr>
-          <w:lang w:eastAsia="en-AU"/>
-        </w:rPr>
-      </w:pPr>
-      <w:r>
-        <w:rPr>
-          <w:lang w:eastAsia="en-AU"/>
-        </w:rPr>
-        <w:t>Rights</w:t>
-      </w:r>
-      <w:r>
-        <w:rPr>
-          <w:lang w:eastAsia="en-AU"/>
-        </w:rPr>
-        <w:t xml:space="preserve"> consists of  insert, read and update rights to all tables</w:t>
-      </w:r>
-      <w:r>
-        <w:rPr>
-          <w:lang w:eastAsia="en-AU"/>
-        </w:rPr>
-        <w:t xml:space="preserve"> except insert into the as supervisor </w:t>
-      </w:r>
-      <w:r>
-        <w:rPr>
-          <w:lang w:eastAsia="en-AU"/>
-        </w:rPr>
-        <w:t>relation</w:t>
-      </w:r>
-      <w:r>
-        <w:rPr>
-          <w:lang w:eastAsia="en-AU"/>
-        </w:rPr>
-        <w:t xml:space="preserve"> (perhaps)</w:t>
-      </w:r>
+          <w:del w:id="34" w:author="shorny" w:date="2014-06-07T19:12:00Z"/>
+          <w:lang w:eastAsia="en-AU"/>
+        </w:rPr>
+      </w:pPr>
+      <w:del w:id="35" w:author="shorny" w:date="2014-06-07T19:12:00Z">
+        <w:r>
+          <w:rPr>
+            <w:lang w:eastAsia="en-AU"/>
+          </w:rPr>
+          <w:delText>Rights</w:delText>
+        </w:r>
+        <w:r>
+          <w:rPr>
+            <w:lang w:eastAsia="en-AU"/>
+          </w:rPr>
+          <w:delText xml:space="preserve"> consists of  insert, read and update rights to all tables</w:delText>
+        </w:r>
+        <w:r>
+          <w:rPr>
+            <w:lang w:eastAsia="en-AU"/>
+          </w:rPr>
+          <w:delText xml:space="preserve"> except insert into the as supervisor </w:delText>
+        </w:r>
+        <w:r>
+          <w:rPr>
+            <w:lang w:eastAsia="en-AU"/>
+          </w:rPr>
+          <w:delText>relation</w:delText>
+        </w:r>
+        <w:r>
+          <w:rPr>
+            <w:lang w:eastAsia="en-AU"/>
+          </w:rPr>
+          <w:delText xml:space="preserve"> (perhaps)</w:delText>
+        </w:r>
+      </w:del>
     </w:p>
     <w:p>
       <w:pPr>
@@ -8014,36 +8399,138 @@
           <w:lang w:eastAsia="en-AU"/>
         </w:rPr>
       </w:pPr>
-      <w:r>
-        <w:rPr>
-          <w:lang w:eastAsia="en-AU"/>
-        </w:rPr>
-        <w:t>Their info Displays</w:t>
-      </w:r>
-      <w:r>
-        <w:rPr>
-          <w:lang w:eastAsia="en-AU"/>
-        </w:rPr>
-        <w:t xml:space="preserve"> </w:t>
-      </w:r>
-      <w:r>
-        <w:rPr>
-          <w:lang w:eastAsia="en-AU"/>
-        </w:rPr>
-        <w:t>f</w:t>
-      </w:r>
-      <w:r>
-        <w:rPr>
-          <w:lang w:eastAsia="en-AU"/>
-        </w:rPr>
-        <w:t>lagged applications</w:t>
-      </w:r>
-      <w:r>
-        <w:rPr>
-          <w:lang w:eastAsia="en-AU"/>
-        </w:rPr>
-        <w:t>, Decision/comment History and Correspondence History</w:t>
-      </w:r>
+      <w:del w:id="36" w:author="shorny" w:date="2014-06-07T19:12:00Z">
+        <w:r>
+          <w:rPr>
+            <w:lang w:eastAsia="en-AU"/>
+          </w:rPr>
+          <w:delText>Their info Displays</w:delText>
+        </w:r>
+        <w:r>
+          <w:rPr>
+            <w:lang w:eastAsia="en-AU"/>
+          </w:rPr>
+          <w:delText xml:space="preserve"> </w:delText>
+        </w:r>
+        <w:r>
+          <w:rPr>
+            <w:lang w:eastAsia="en-AU"/>
+          </w:rPr>
+          <w:delText>f</w:delText>
+        </w:r>
+        <w:r>
+          <w:rPr>
+            <w:lang w:eastAsia="en-AU"/>
+          </w:rPr>
+          <w:delText>lagged applications</w:delText>
+        </w:r>
+        <w:r>
+          <w:rPr>
+            <w:lang w:eastAsia="en-AU"/>
+          </w:rPr>
+          <w:delText>, Decision/comment History and Correspondence History</w:delText>
+        </w:r>
+      </w:del>
+      <w:ins w:id="37" w:author="shorny" w:date="2014-06-07T19:12:00Z">
+        <w:r>
+          <w:rPr>
+            <w:lang w:eastAsia="en-AU"/>
+          </w:rPr>
+          <w:t>Show all ongoing applications for which the current user staff member has an involvement</w:t>
+        </w:r>
+      </w:ins>
+      <w:ins w:id="38" w:author="shorny" w:date="2014-06-08T08:36:00Z">
+        <w:r>
+          <w:rPr>
+            <w:lang w:eastAsia="en-AU"/>
+          </w:rPr>
+          <w:t xml:space="preserve">. The definition of involvement includes playing a supervision role, </w:t>
+        </w:r>
+        <w:r>
+          <w:rPr>
+            <w:lang w:eastAsia="en-AU"/>
+          </w:rPr>
+          <w:t xml:space="preserve">having flagged the application, </w:t>
+        </w:r>
+      </w:ins>
+      <w:ins w:id="39" w:author="shorny" w:date="2014-06-08T08:38:00Z">
+        <w:r>
+          <w:rPr>
+            <w:lang w:eastAsia="en-AU"/>
+          </w:rPr>
+          <w:t xml:space="preserve">or </w:t>
+        </w:r>
+      </w:ins>
+      <w:ins w:id="40" w:author="shorny" w:date="2014-06-08T08:37:00Z">
+        <w:r>
+          <w:rPr>
+            <w:lang w:eastAsia="en-AU"/>
+          </w:rPr>
+          <w:t>being the staff member to most recently modify an application.</w:t>
+        </w:r>
+      </w:ins>
+      <w:ins w:id="41" w:author="shorny" w:date="2014-06-08T08:56:00Z">
+        <w:r>
+          <w:rPr>
+            <w:lang w:eastAsia="en-AU"/>
+          </w:rPr>
+          <w:t xml:space="preserve"> The columns </w:t>
+        </w:r>
+      </w:ins>
+      <w:ins w:id="42" w:author="shorny" w:date="2014-06-08T08:59:00Z">
+        <w:r>
+          <w:rPr>
+            <w:lang w:eastAsia="en-AU"/>
+          </w:rPr>
+          <w:t>of this will be selected to allow the users to identify the application and applicant</w:t>
+        </w:r>
+      </w:ins>
+      <w:ins w:id="43" w:author="shorny" w:date="2014-06-08T09:59:00Z">
+        <w:r>
+          <w:rPr>
+            <w:lang w:eastAsia="en-AU"/>
+          </w:rPr>
+          <w:t xml:space="preserve"> and the role they are playing (e.g. primary supervisor </w:t>
+        </w:r>
+        <w:proofErr w:type="spellStart"/>
+        <w:r>
+          <w:rPr>
+            <w:lang w:eastAsia="en-AU"/>
+          </w:rPr>
+          <w:t>etc</w:t>
+        </w:r>
+        <w:proofErr w:type="spellEnd"/>
+        <w:r>
+          <w:rPr>
+            <w:lang w:eastAsia="en-AU"/>
+          </w:rPr>
+          <w:t>)</w:t>
+        </w:r>
+      </w:ins>
+      <w:ins w:id="44" w:author="shorny" w:date="2014-06-08T08:59:00Z">
+        <w:r>
+          <w:rPr>
+            <w:lang w:eastAsia="en-AU"/>
+          </w:rPr>
+          <w:t xml:space="preserve">, </w:t>
+        </w:r>
+      </w:ins>
+      <w:ins w:id="45" w:author="shorny" w:date="2014-06-08T09:03:00Z">
+        <w:r>
+          <w:rPr>
+            <w:lang w:eastAsia="en-AU"/>
+          </w:rPr>
+          <w:t xml:space="preserve">and allow them to quickly </w:t>
+        </w:r>
+      </w:ins>
+      <w:ins w:id="46" w:author="shorny" w:date="2014-06-08T09:04:00Z">
+        <w:r>
+          <w:rPr>
+            <w:lang w:eastAsia="en-AU"/>
+          </w:rPr>
+          <w:t>determine what the next stage of developing the application.</w:t>
+        </w:r>
+      </w:ins>
     </w:p>
     <w:p>
       <w:pPr>
@@ -8071,39 +8558,42 @@
           <w:numId w:val="22"/>
         </w:numPr>
         <w:rPr>
-          <w:lang w:eastAsia="en-AU"/>
-        </w:rPr>
-      </w:pPr>
-      <w:r>
-        <w:rPr>
-          <w:lang w:eastAsia="en-AU"/>
-        </w:rPr>
-        <w:t xml:space="preserve">Additional </w:t>
-      </w:r>
-      <w:r>
-        <w:rPr>
-          <w:lang w:eastAsia="en-AU"/>
-        </w:rPr>
-        <w:t xml:space="preserve">Rights </w:t>
-      </w:r>
-      <w:r>
-        <w:rPr>
-          <w:lang w:eastAsia="en-AU"/>
-        </w:rPr>
-        <w:t>include</w:t>
-      </w:r>
-      <w:r>
-        <w:rPr>
-          <w:lang w:eastAsia="en-AU"/>
-        </w:rPr>
-        <w:t xml:space="preserve"> of being able to insert themselves into the </w:t>
-      </w:r>
-      <w:r>
-        <w:rPr>
-          <w:lang w:eastAsia="en-AU"/>
-        </w:rPr>
-        <w:t>‘as supervise’ relation</w:t>
-      </w:r>
+          <w:del w:id="47" w:author="shorny" w:date="2014-06-08T10:03:00Z"/>
+          <w:lang w:eastAsia="en-AU"/>
+        </w:rPr>
+      </w:pPr>
+      <w:del w:id="48" w:author="shorny" w:date="2014-06-08T10:03:00Z">
+        <w:r>
+          <w:rPr>
+            <w:lang w:eastAsia="en-AU"/>
+          </w:rPr>
+          <w:delText xml:space="preserve">Additional </w:delText>
+        </w:r>
+        <w:r>
+          <w:rPr>
+            <w:lang w:eastAsia="en-AU"/>
+          </w:rPr>
+          <w:delText xml:space="preserve">Rights </w:delText>
+        </w:r>
+        <w:r>
+          <w:rPr>
+            <w:lang w:eastAsia="en-AU"/>
+          </w:rPr>
+          <w:delText>include</w:delText>
+        </w:r>
+        <w:r>
+          <w:rPr>
+            <w:lang w:eastAsia="en-AU"/>
+          </w:rPr>
+          <w:delText xml:space="preserve"> of being able to insert themselves into the </w:delText>
+        </w:r>
+        <w:r>
+          <w:rPr>
+            <w:lang w:eastAsia="en-AU"/>
+          </w:rPr>
+          <w:delText>‘as supervise’ relation</w:delText>
+        </w:r>
+      </w:del>
     </w:p>
     <w:p>
       <w:pPr>
@@ -8113,21 +8603,112 @@
           <w:numId w:val="22"/>
         </w:numPr>
         <w:rPr>
-          <w:lang w:eastAsia="en-AU"/>
-        </w:rPr>
-      </w:pPr>
-      <w:r>
-        <w:rPr>
-          <w:lang w:eastAsia="en-AU"/>
-        </w:rPr>
-        <w:t>Their info Additionally Displays all the applicants they have stated they will supervise</w:t>
-      </w:r>
-      <w:r>
-        <w:rPr>
-          <w:lang w:eastAsia="en-AU"/>
-        </w:rPr>
-        <w:t xml:space="preserve">, </w:t>
-      </w:r>
+          <w:ins w:id="49" w:author="shorny" w:date="2014-06-08T10:03:00Z"/>
+          <w:lang w:eastAsia="en-AU"/>
+        </w:rPr>
+      </w:pPr>
+      <w:del w:id="50" w:author="shorny" w:date="2014-06-08T10:03:00Z">
+        <w:r>
+          <w:rPr>
+            <w:lang w:eastAsia="en-AU"/>
+          </w:rPr>
+          <w:delText>Their info Additionally Displays all the applicants they have stated they will supervise</w:delText>
+        </w:r>
+        <w:r>
+          <w:rPr>
+            <w:lang w:eastAsia="en-AU"/>
+          </w:rPr>
+          <w:delText>,</w:delText>
+        </w:r>
+      </w:del>
+    </w:p>
+    <w:p>
+      <w:pPr>
+        <w:pStyle w:val="ListParagraph"/>
+        <w:numPr>
+          <w:ilvl w:val="1"/>
+          <w:numId w:val="22"/>
+        </w:numPr>
+        <w:rPr>
+          <w:lang w:eastAsia="en-AU"/>
+        </w:rPr>
+      </w:pPr>
+      <w:ins w:id="51" w:author="shorny" w:date="2014-06-08T10:03:00Z">
+        <w:r>
+          <w:rPr>
+            <w:lang w:eastAsia="en-AU"/>
+          </w:rPr>
+          <w:t xml:space="preserve">A view </w:t>
+        </w:r>
+      </w:ins>
+      <w:ins w:id="52" w:author="shorny" w:date="2014-06-08T10:24:00Z">
+        <w:r>
+          <w:rPr>
+            <w:lang w:eastAsia="en-AU"/>
+          </w:rPr>
+          <w:t>for</w:t>
+        </w:r>
+      </w:ins>
+      <w:ins w:id="53" w:author="shorny" w:date="2014-06-08T10:03:00Z">
+        <w:r>
+          <w:rPr>
+            <w:lang w:eastAsia="en-AU"/>
+          </w:rPr>
+          <w:t xml:space="preserve"> </w:t>
+        </w:r>
+        <w:r>
+          <w:rPr>
+            <w:lang w:eastAsia="en-AU"/>
+          </w:rPr>
+          <w:t xml:space="preserve">academic staff to list all </w:t>
+        </w:r>
+      </w:ins>
+      <w:ins w:id="54" w:author="shorny" w:date="2014-06-08T10:05:00Z">
+        <w:r>
+          <w:rPr>
+            <w:lang w:eastAsia="en-AU"/>
+          </w:rPr>
+          <w:t xml:space="preserve">recently added </w:t>
+        </w:r>
+        <w:proofErr w:type="spellStart"/>
+        <w:r>
+          <w:rPr>
+            <w:lang w:eastAsia="en-AU"/>
+          </w:rPr>
+          <w:t>applications</w:t>
+        </w:r>
+      </w:ins>
+      <w:del w:id="55" w:author="shorny" w:date="2014-06-08T10:03:00Z">
+        <w:r>
+          <w:rPr>
+            <w:lang w:eastAsia="en-AU"/>
+          </w:rPr>
+          <w:delText xml:space="preserve"> </w:delText>
+        </w:r>
+      </w:del>
+      <w:ins w:id="56" w:author="shorny" w:date="2014-06-08T10:23:00Z">
+        <w:r>
+          <w:rPr>
+            <w:lang w:eastAsia="en-AU"/>
+          </w:rPr>
+          <w:t>that</w:t>
+        </w:r>
+        <w:proofErr w:type="spellEnd"/>
+        <w:r>
+          <w:rPr>
+            <w:lang w:eastAsia="en-AU"/>
+          </w:rPr>
+          <w:t xml:space="preserve"> are in research areas that the </w:t>
+        </w:r>
+      </w:ins>
+      <w:ins w:id="57" w:author="shorny" w:date="2014-06-08T10:24:00Z">
+        <w:r>
+          <w:rPr>
+            <w:lang w:eastAsia="en-AU"/>
+          </w:rPr>
+          <w:t>current user has registered as working in.</w:t>
+        </w:r>
+      </w:ins>
     </w:p>
     <w:p>
       <w:pPr>
@@ -8140,18 +8721,58 @@
           <w:lang w:eastAsia="en-AU"/>
         </w:rPr>
       </w:pPr>
-      <w:r>
-        <w:rPr>
-          <w:lang w:eastAsia="en-AU"/>
-        </w:rPr>
-        <w:t>An ‘RHD Co-ordination view’</w:t>
-      </w:r>
-      <w:r>
-        <w:rPr>
-          <w:lang w:eastAsia="en-AU"/>
-        </w:rPr>
-        <w:t xml:space="preserve"> </w:t>
-      </w:r>
+      <w:ins w:id="58" w:author="shorny" w:date="2014-06-08T10:26:00Z">
+        <w:r>
+          <w:rPr>
+            <w:lang w:eastAsia="en-AU"/>
+          </w:rPr>
+          <w:t xml:space="preserve">Views for </w:t>
+        </w:r>
+      </w:ins>
+      <w:del w:id="59" w:author="shorny" w:date="2014-06-08T10:26:00Z">
+        <w:r>
+          <w:rPr>
+            <w:lang w:eastAsia="en-AU"/>
+          </w:rPr>
+          <w:delText>An ‘</w:delText>
+        </w:r>
+      </w:del>
+      <w:r>
+        <w:rPr>
+          <w:lang w:eastAsia="en-AU"/>
+        </w:rPr>
+        <w:t xml:space="preserve">RHD Co-ordination </w:t>
+      </w:r>
+      <w:ins w:id="60" w:author="shorny" w:date="2014-06-08T10:26:00Z">
+        <w:r>
+          <w:rPr>
+            <w:lang w:eastAsia="en-AU"/>
+          </w:rPr>
+          <w:t>staff</w:t>
+        </w:r>
+      </w:ins>
+      <w:del w:id="61" w:author="shorny" w:date="2014-06-08T10:26:00Z">
+        <w:r>
+          <w:rPr>
+            <w:lang w:eastAsia="en-AU"/>
+          </w:rPr>
+          <w:delText>view’</w:delText>
+        </w:r>
+        <w:r>
+          <w:rPr>
+            <w:lang w:eastAsia="en-AU"/>
+          </w:rPr>
+          <w:delText xml:space="preserve"> </w:delText>
+        </w:r>
+      </w:del>
+      <w:ins w:id="62" w:author="shorny" w:date="2014-06-08T10:26:00Z">
+        <w:r>
+          <w:rPr>
+            <w:lang w:eastAsia="en-AU"/>
+          </w:rPr>
+          <w:t>:</w:t>
+        </w:r>
+      </w:ins>
     </w:p>
     <w:p>
       <w:pPr>
@@ -8161,15 +8782,34 @@
           <w:numId w:val="22"/>
         </w:numPr>
         <w:rPr>
-          <w:lang w:eastAsia="en-AU"/>
-        </w:rPr>
-      </w:pPr>
-      <w:r>
-        <w:rPr>
-          <w:lang w:eastAsia="en-AU"/>
-        </w:rPr>
-        <w:t>Additional Rights include being able to insert any staff member into the ‘as supervise’ relation</w:t>
-      </w:r>
+          <w:ins w:id="63" w:author="shorny" w:date="2014-06-08T17:00:00Z"/>
+          <w:lang w:eastAsia="en-AU"/>
+        </w:rPr>
+      </w:pPr>
+      <w:del w:id="64" w:author="shorny" w:date="2014-06-08T16:57:00Z">
+        <w:r>
+          <w:rPr>
+            <w:lang w:eastAsia="en-AU"/>
+          </w:rPr>
+          <w:delText>Additional Rights include being able to insert any staff member into the ‘as supervise’ relation</w:delText>
+        </w:r>
+      </w:del>
+      <w:ins w:id="65" w:author="shorny" w:date="2014-06-08T16:57:00Z">
+        <w:r>
+          <w:rPr>
+            <w:lang w:eastAsia="en-AU"/>
+          </w:rPr>
+          <w:t xml:space="preserve">List all the ongoing applications and </w:t>
+        </w:r>
+      </w:ins>
+      <w:ins w:id="66" w:author="shorny" w:date="2014-06-08T17:00:00Z">
+        <w:r>
+          <w:rPr>
+            <w:lang w:eastAsia="en-AU"/>
+          </w:rPr>
+          <w:t>any staff member that has registered an involvement.</w:t>
+        </w:r>
+      </w:ins>
     </w:p>
     <w:p>
       <w:pPr>
@@ -8179,15 +8819,26 @@
           <w:numId w:val="22"/>
         </w:numPr>
         <w:rPr>
-          <w:lang w:eastAsia="en-AU"/>
-        </w:rPr>
-      </w:pPr>
-      <w:r>
-        <w:rPr>
-          <w:lang w:eastAsia="en-AU"/>
-        </w:rPr>
-        <w:t>Their info Additionally displays the applications and applicants they manage</w:t>
-      </w:r>
+          <w:del w:id="67" w:author="shorny" w:date="2014-06-08T18:23:00Z"/>
+          <w:lang w:eastAsia="en-AU"/>
+        </w:rPr>
+      </w:pPr>
+      <w:ins w:id="68" w:author="shorny" w:date="2014-06-08T18:22:00Z">
+        <w:r>
+          <w:rPr>
+            <w:lang w:eastAsia="en-AU"/>
+          </w:rPr>
+          <w:t>List all ongoing applications that currently haven</w:t>
+        </w:r>
+      </w:ins>
+      <w:ins w:id="69" w:author="shorny" w:date="2014-06-08T18:23:00Z">
+        <w:r>
+          <w:rPr>
+            <w:lang w:eastAsia="en-AU"/>
+          </w:rPr>
+          <w:t>’t had a primary supervisor assigned.</w:t>
+        </w:r>
+      </w:ins>
     </w:p>
     <w:p>
       <w:pPr>
@@ -8197,69 +8848,18 @@
           <w:numId w:val="22"/>
         </w:numPr>
         <w:rPr>
-          <w:lang w:eastAsia="en-AU"/>
-        </w:rPr>
-      </w:pPr>
-      <w:r>
-        <w:rPr>
-          <w:lang w:eastAsia="en-AU"/>
-        </w:rPr>
-        <w:t xml:space="preserve">Additionally Displays statistical information on the </w:t>
-      </w:r>
-    </w:p>
-    <w:p>
-      <w:pPr>
-        <w:pStyle w:val="ListParagraph"/>
-        <w:numPr>
-          <w:ilvl w:val="2"/>
-          <w:numId w:val="22"/>
-        </w:numPr>
-        <w:suppressAutoHyphens/>
-        <w:spacing w:after="0" w:line="240" w:lineRule="exact"/>
-      </w:pPr>
-      <w:r>
-        <w:rPr>
-          <w:rFonts w:eastAsia="CMR10"/>
-        </w:rPr>
-        <w:t>number of applications being actively managed and their status</w:t>
-      </w:r>
-    </w:p>
-    <w:p>
-      <w:pPr>
-        <w:numPr>
-          <w:ilvl w:val="2"/>
-          <w:numId w:val="22"/>
-        </w:numPr>
-        <w:suppressAutoHyphens/>
-        <w:spacing w:after="0" w:line="240" w:lineRule="exact"/>
-        <w:rPr>
-          <w:lang w:eastAsia="en-AU"/>
-        </w:rPr>
-      </w:pPr>
-      <w:r>
-        <w:rPr>
-          <w:rFonts w:eastAsia="CMR10"/>
-        </w:rPr>
-        <w:t>speed of processing RHD applications, to help decide if the system is meeting performance requirements</w:t>
-      </w:r>
-    </w:p>
-    <w:p>
-      <w:pPr>
-        <w:pStyle w:val="ListParagraph"/>
-        <w:numPr>
-          <w:ilvl w:val="0"/>
-          <w:numId w:val="22"/>
-        </w:numPr>
-        <w:rPr>
-          <w:lang w:eastAsia="en-AU"/>
-        </w:rPr>
-      </w:pPr>
-      <w:r>
-        <w:rPr>
-          <w:lang w:eastAsia="en-AU"/>
-        </w:rPr>
-        <w:t xml:space="preserve">‘RHD admin view’ </w:t>
-      </w:r>
+          <w:del w:id="70" w:author="shorny" w:date="2014-06-08T18:23:00Z"/>
+          <w:lang w:eastAsia="en-AU"/>
+        </w:rPr>
+      </w:pPr>
+      <w:del w:id="71" w:author="shorny" w:date="2014-06-08T18:23:00Z">
+        <w:r>
+          <w:rPr>
+            <w:lang w:eastAsia="en-AU"/>
+          </w:rPr>
+          <w:delText>Their info Additionally displays the applications and applicants they manage</w:delText>
+        </w:r>
+      </w:del>
     </w:p>
     <w:p>
       <w:pPr>
@@ -8269,21 +8869,149 @@
           <w:numId w:val="22"/>
         </w:numPr>
         <w:rPr>
-          <w:lang w:eastAsia="en-AU"/>
-        </w:rPr>
-      </w:pPr>
-      <w:r>
-        <w:rPr>
-          <w:lang w:eastAsia="en-AU"/>
-        </w:rPr>
-        <w:t>Has the right to delete</w:t>
-      </w:r>
-      <w:r>
-        <w:rPr>
-          <w:lang w:eastAsia="en-AU"/>
-        </w:rPr>
-        <w:t xml:space="preserve"> any tuple entry</w:t>
-      </w:r>
+          <w:del w:id="72" w:author="shorny" w:date="2014-06-08T18:23:00Z"/>
+          <w:lang w:eastAsia="en-AU"/>
+        </w:rPr>
+        <w:pPrChange w:id="73" w:author="shorny" w:date="2014-06-08T18:23:00Z">
+          <w:pPr>
+            <w:pStyle w:val="ListParagraph"/>
+            <w:numPr>
+              <w:ilvl w:val="1"/>
+              <w:numId w:val="22"/>
+            </w:numPr>
+            <w:ind w:left="1440" w:hanging="360"/>
+          </w:pPr>
+        </w:pPrChange>
+      </w:pPr>
+      <w:del w:id="74" w:author="shorny" w:date="2014-06-08T18:23:00Z">
+        <w:r>
+          <w:rPr>
+            <w:lang w:eastAsia="en-AU"/>
+          </w:rPr>
+          <w:delText xml:space="preserve">Additionally Displays statistical information on the </w:delText>
+        </w:r>
+      </w:del>
+    </w:p>
+    <w:p>
+      <w:pPr>
+        <w:pStyle w:val="ListParagraph"/>
+        <w:numPr>
+          <w:ilvl w:val="1"/>
+          <w:numId w:val="22"/>
+        </w:numPr>
+        <w:rPr>
+          <w:del w:id="75" w:author="shorny" w:date="2014-06-08T18:23:00Z"/>
+        </w:rPr>
+        <w:pPrChange w:id="76" w:author="shorny" w:date="2014-06-08T18:23:00Z">
+          <w:pPr>
+            <w:pStyle w:val="ListParagraph"/>
+            <w:numPr>
+              <w:ilvl w:val="2"/>
+              <w:numId w:val="22"/>
+            </w:numPr>
+            <w:suppressAutoHyphens/>
+            <w:spacing w:after="0" w:line="240" w:lineRule="exact"/>
+            <w:ind w:left="2160" w:hanging="360"/>
+          </w:pPr>
+        </w:pPrChange>
+      </w:pPr>
+      <w:del w:id="77" w:author="shorny" w:date="2014-06-08T18:23:00Z">
+        <w:r>
+          <w:rPr>
+            <w:rFonts w:eastAsia="CMR10"/>
+          </w:rPr>
+          <w:delText>number of applications being actively managed and their status</w:delText>
+        </w:r>
+      </w:del>
+    </w:p>
+    <w:p>
+      <w:pPr>
+        <w:pStyle w:val="ListParagraph"/>
+        <w:numPr>
+          <w:ilvl w:val="1"/>
+          <w:numId w:val="22"/>
+        </w:numPr>
+        <w:rPr>
+          <w:del w:id="78" w:author="shorny" w:date="2014-06-08T18:23:00Z"/>
+          <w:lang w:eastAsia="en-AU"/>
+        </w:rPr>
+        <w:pPrChange w:id="79" w:author="shorny" w:date="2014-06-08T18:23:00Z">
+          <w:pPr>
+            <w:numPr>
+              <w:ilvl w:val="2"/>
+              <w:numId w:val="22"/>
+            </w:numPr>
+            <w:suppressAutoHyphens/>
+            <w:spacing w:after="0" w:line="240" w:lineRule="exact"/>
+            <w:ind w:left="2160" w:hanging="360"/>
+          </w:pPr>
+        </w:pPrChange>
+      </w:pPr>
+      <w:del w:id="80" w:author="shorny" w:date="2014-06-08T18:23:00Z">
+        <w:r>
+          <w:rPr>
+            <w:rFonts w:eastAsia="CMR10"/>
+          </w:rPr>
+          <w:lastRenderedPageBreak/>
+          <w:delText>speed of processing RHD applications, to help decide if the system is meeting performance requirements</w:delText>
+        </w:r>
+      </w:del>
+    </w:p>
+    <w:p>
+      <w:pPr>
+        <w:pStyle w:val="ListParagraph"/>
+        <w:numPr>
+          <w:ilvl w:val="1"/>
+          <w:numId w:val="22"/>
+        </w:numPr>
+        <w:rPr>
+          <w:del w:id="81" w:author="shorny" w:date="2014-06-08T18:23:00Z"/>
+          <w:lang w:eastAsia="en-AU"/>
+        </w:rPr>
+        <w:pPrChange w:id="82" w:author="shorny" w:date="2014-06-08T18:23:00Z">
+          <w:pPr>
+            <w:pStyle w:val="ListParagraph"/>
+            <w:numPr>
+              <w:numId w:val="22"/>
+            </w:numPr>
+            <w:ind w:hanging="360"/>
+          </w:pPr>
+        </w:pPrChange>
+      </w:pPr>
+      <w:del w:id="83" w:author="shorny" w:date="2014-06-08T18:23:00Z">
+        <w:r>
+          <w:rPr>
+            <w:lang w:eastAsia="en-AU"/>
+          </w:rPr>
+          <w:delText xml:space="preserve">‘RHD admin view’ </w:delText>
+        </w:r>
+      </w:del>
+    </w:p>
+    <w:p>
+      <w:pPr>
+        <w:pStyle w:val="ListParagraph"/>
+        <w:numPr>
+          <w:ilvl w:val="1"/>
+          <w:numId w:val="22"/>
+        </w:numPr>
+        <w:rPr>
+          <w:lang w:eastAsia="en-AU"/>
+        </w:rPr>
+      </w:pPr>
+      <w:del w:id="84" w:author="shorny" w:date="2014-06-08T18:23:00Z">
+        <w:r>
+          <w:rPr>
+            <w:lang w:eastAsia="en-AU"/>
+          </w:rPr>
+          <w:delText>Has the right to delete</w:delText>
+        </w:r>
+        <w:r>
+          <w:rPr>
+            <w:lang w:eastAsia="en-AU"/>
+          </w:rPr>
+          <w:delText xml:space="preserve"> any tuple entry</w:delText>
+        </w:r>
+      </w:del>
     </w:p>
     <w:p>
       <w:pPr>
@@ -8296,14 +9024,14 @@
           <w:lang w:eastAsia="en-AU"/>
         </w:rPr>
       </w:pPr>
-      <w:bookmarkStart w:id="33" w:name="_Toc388077031"/>
+      <w:bookmarkStart w:id="85" w:name="_Toc388077031"/>
       <w:r>
         <w:rPr>
           <w:lang w:eastAsia="en-AU"/>
         </w:rPr>
         <w:t>Design security mechanisms</w:t>
       </w:r>
-      <w:bookmarkEnd w:id="33"/>
+      <w:bookmarkEnd w:id="85"/>
     </w:p>
     <w:p>
       <w:pPr>
@@ -8317,6 +9045,14 @@
         </w:rPr>
         <w:t>Deletion can only be performed by RHD Admin and this is assumed to occur very rarely</w:t>
       </w:r>
+      <w:ins w:id="86" w:author="shorny" w:date="2014-06-08T18:23:00Z">
+        <w:r>
+          <w:rPr>
+            <w:lang w:eastAsia="en-AU"/>
+          </w:rPr>
+          <w:t>.</w:t>
+        </w:r>
+      </w:ins>
     </w:p>
     <w:p>
       <w:pPr>
@@ -8337,7 +9073,7 @@
           <w:lang w:eastAsia="en-AU"/>
         </w:rPr>
       </w:pPr>
-      <w:hyperlink r:id="rId13" w:history="1">
+      <w:hyperlink r:id="rId14" w:history="1">
         <w:r>
           <w:rPr>
             <w:rStyle w:val="Hyperlink"/>
@@ -8350,9 +9086,291 @@
     <w:p>
       <w:pPr>
         <w:rPr>
-          <w:lang w:eastAsia="en-AU"/>
-        </w:rPr>
-      </w:pPr>
+          <w:ins w:id="87" w:author="shorny" w:date="2014-06-08T18:31:00Z"/>
+          <w:lang w:eastAsia="en-AU"/>
+        </w:rPr>
+      </w:pPr>
+      <w:ins w:id="88" w:author="shorny" w:date="2014-06-08T18:27:00Z">
+        <w:r>
+          <w:rPr>
+            <w:lang w:eastAsia="en-AU"/>
+          </w:rPr>
+          <w:t xml:space="preserve">We have adopted a </w:t>
+        </w:r>
+      </w:ins>
+      <w:ins w:id="89" w:author="shorny" w:date="2014-06-08T18:31:00Z">
+        <w:r>
+          <w:rPr>
+            <w:lang w:eastAsia="en-AU"/>
+          </w:rPr>
+          <w:t>light-touch to security design in this RHD database.</w:t>
+        </w:r>
+      </w:ins>
+    </w:p>
+    <w:p>
+      <w:pPr>
+        <w:rPr>
+          <w:ins w:id="90" w:author="shorny" w:date="2014-06-08T18:35:00Z"/>
+          <w:lang w:eastAsia="en-AU"/>
+        </w:rPr>
+      </w:pPr>
+      <w:ins w:id="91" w:author="shorny" w:date="2014-06-08T18:31:00Z">
+        <w:r>
+          <w:rPr>
+            <w:lang w:eastAsia="en-AU"/>
+          </w:rPr>
+          <w:t>As the</w:t>
+        </w:r>
+      </w:ins>
+      <w:ins w:id="92" w:author="shorny" w:date="2014-06-08T18:32:00Z">
+        <w:r>
+          <w:rPr>
+            <w:lang w:eastAsia="en-AU"/>
+          </w:rPr>
+          <w:t xml:space="preserve"> </w:t>
+        </w:r>
+      </w:ins>
+      <w:ins w:id="93" w:author="shorny" w:date="2014-06-08T18:31:00Z">
+        <w:r>
+          <w:rPr>
+            <w:lang w:eastAsia="en-AU"/>
+          </w:rPr>
+          <w:t>RHD application process is not clearly designed</w:t>
+        </w:r>
+      </w:ins>
+      <w:ins w:id="94" w:author="shorny" w:date="2014-06-08T18:32:00Z">
+        <w:r>
+          <w:rPr>
+            <w:lang w:eastAsia="en-AU"/>
+          </w:rPr>
+          <w:t xml:space="preserve">, we want the database to support a </w:t>
+        </w:r>
+        <w:r>
+          <w:rPr>
+            <w:lang w:eastAsia="en-AU"/>
+          </w:rPr>
+          <w:t xml:space="preserve">diversity of workflows. </w:t>
+        </w:r>
+        <w:r>
+          <w:rPr>
+            <w:lang w:eastAsia="en-AU"/>
+          </w:rPr>
+          <w:t xml:space="preserve">This includes fostering </w:t>
+        </w:r>
+      </w:ins>
+      <w:ins w:id="95" w:author="shorny" w:date="2014-06-08T18:33:00Z">
+        <w:r>
+          <w:rPr>
+            <w:lang w:eastAsia="en-AU"/>
+          </w:rPr>
+          <w:t>volunteerism by allowing any staff member to take ownership of applications</w:t>
+        </w:r>
+      </w:ins>
+      <w:ins w:id="96" w:author="shorny" w:date="2014-06-08T18:35:00Z">
+        <w:r>
+          <w:rPr>
+            <w:lang w:eastAsia="en-AU"/>
+          </w:rPr>
+          <w:t>.</w:t>
+        </w:r>
+      </w:ins>
+    </w:p>
+    <w:p>
+      <w:pPr>
+        <w:rPr>
+          <w:ins w:id="97" w:author="shorny" w:date="2014-06-08T18:43:00Z"/>
+          <w:lang w:eastAsia="en-AU"/>
+        </w:rPr>
+      </w:pPr>
+      <w:ins w:id="98" w:author="shorny" w:date="2014-06-08T18:35:00Z">
+        <w:r>
+          <w:rPr>
+            <w:lang w:eastAsia="en-AU"/>
+          </w:rPr>
+          <w:t xml:space="preserve">Hence, we </w:t>
+        </w:r>
+      </w:ins>
+      <w:ins w:id="99" w:author="shorny" w:date="2014-06-08T18:41:00Z">
+        <w:r>
+          <w:rPr>
+            <w:lang w:eastAsia="en-AU"/>
+          </w:rPr>
+          <w:t>grant</w:t>
+        </w:r>
+      </w:ins>
+      <w:ins w:id="100" w:author="shorny" w:date="2014-06-08T18:35:00Z">
+        <w:r>
+          <w:rPr>
+            <w:lang w:eastAsia="en-AU"/>
+          </w:rPr>
+          <w:t xml:space="preserve"> all staff members have </w:t>
+        </w:r>
+      </w:ins>
+      <w:ins w:id="101" w:author="shorny" w:date="2014-06-08T18:41:00Z">
+        <w:r>
+          <w:rPr>
+            <w:lang w:eastAsia="en-AU"/>
+          </w:rPr>
+          <w:t xml:space="preserve">the privilege to </w:t>
+        </w:r>
+      </w:ins>
+      <w:ins w:id="102" w:author="shorny" w:date="2014-06-08T18:43:00Z">
+        <w:r>
+          <w:rPr>
+            <w:lang w:eastAsia="en-AU"/>
+          </w:rPr>
+          <w:t>SELECT, UPDATE and INSERT on all tables in the database, save for the following exceptions.</w:t>
+        </w:r>
+      </w:ins>
+    </w:p>
+    <w:p>
+      <w:pPr>
+        <w:rPr>
+          <w:ins w:id="103" w:author="shorny" w:date="2014-06-08T22:30:00Z"/>
+          <w:lang w:eastAsia="en-AU"/>
+        </w:rPr>
+      </w:pPr>
+      <w:ins w:id="104" w:author="shorny" w:date="2014-06-08T18:43:00Z">
+        <w:r>
+          <w:rPr>
+            <w:lang w:eastAsia="en-AU"/>
+          </w:rPr>
+          <w:t xml:space="preserve">Only database administrators </w:t>
+        </w:r>
+      </w:ins>
+      <w:ins w:id="105" w:author="shorny" w:date="2014-06-08T18:44:00Z">
+        <w:r>
+          <w:rPr>
+            <w:lang w:eastAsia="en-AU"/>
+          </w:rPr>
+          <w:t>are granted the privilege to UPDATE and INSERT to the `University Staff Member`</w:t>
+        </w:r>
+      </w:ins>
+      <w:ins w:id="106" w:author="shorny" w:date="2014-06-08T22:30:00Z">
+        <w:r>
+          <w:rPr>
+            <w:lang w:eastAsia="en-AU"/>
+          </w:rPr>
+          <w:t xml:space="preserve"> table.</w:t>
+        </w:r>
+      </w:ins>
+    </w:p>
+    <w:p>
+      <w:pPr>
+        <w:rPr>
+          <w:ins w:id="107" w:author="shorny" w:date="2014-06-08T22:31:00Z"/>
+          <w:lang w:eastAsia="en-AU"/>
+        </w:rPr>
+      </w:pPr>
+      <w:ins w:id="108" w:author="shorny" w:date="2014-06-08T22:30:00Z">
+        <w:r>
+          <w:rPr>
+            <w:lang w:eastAsia="en-AU"/>
+          </w:rPr>
+          <w:t>There are areas of the database that ought not to be modified without the consent of certain others. For instance, no staff members should be registered as supervising an RHD application without their own consent. The other, similarly sensitive areas are: a staff member’s research areas and their oversight responsibilities for research areas; and which applications they have flagged.</w:t>
+        </w:r>
+      </w:ins>
+    </w:p>
+    <w:p>
+      <w:pPr>
+        <w:rPr>
+          <w:lang w:eastAsia="en-AU"/>
+        </w:rPr>
+      </w:pPr>
+      <w:ins w:id="109" w:author="shorny" w:date="2014-06-08T22:31:00Z">
+        <w:r>
+          <w:rPr>
+            <w:lang w:eastAsia="en-AU"/>
+          </w:rPr>
+          <w:t xml:space="preserve">To </w:t>
+        </w:r>
+      </w:ins>
+      <w:ins w:id="110" w:author="shorny" w:date="2014-06-09T06:01:00Z">
+        <w:r>
+          <w:rPr>
+            <w:lang w:eastAsia="en-AU"/>
+          </w:rPr>
+          <w:t>address this issue, we log all</w:t>
+        </w:r>
+      </w:ins>
+      <w:ins w:id="111" w:author="shorny" w:date="2014-06-09T06:05:00Z">
+        <w:r>
+          <w:rPr>
+            <w:lang w:eastAsia="en-AU"/>
+          </w:rPr>
+          <w:t xml:space="preserve"> changes to the related tables </w:t>
+        </w:r>
+      </w:ins>
+      <w:ins w:id="112" w:author="shorny" w:date="2014-06-09T06:10:00Z">
+        <w:r>
+          <w:rPr>
+            <w:lang w:eastAsia="en-AU"/>
+          </w:rPr>
+          <w:t xml:space="preserve">so that the affected staff can be emailed summaries of such changes. </w:t>
+        </w:r>
+      </w:ins>
+      <w:ins w:id="113" w:author="shorny" w:date="2014-06-09T06:13:00Z">
+        <w:r>
+          <w:rPr>
+            <w:lang w:eastAsia="en-AU"/>
+          </w:rPr>
+          <w:t>This design has the benefit of allowing any user to make changes to these areas so potentially sharing</w:t>
+        </w:r>
+      </w:ins>
+      <w:ins w:id="114" w:author="shorny" w:date="2014-06-09T06:25:00Z">
+        <w:r>
+          <w:rPr>
+            <w:lang w:eastAsia="en-AU"/>
+          </w:rPr>
+          <w:t xml:space="preserve"> widely</w:t>
+        </w:r>
+      </w:ins>
+      <w:ins w:id="115" w:author="shorny" w:date="2014-06-09T06:13:00Z">
+        <w:r>
+          <w:rPr>
+            <w:lang w:eastAsia="en-AU"/>
+          </w:rPr>
+          <w:t xml:space="preserve"> the work of keeping </w:t>
+        </w:r>
+      </w:ins>
+      <w:ins w:id="116" w:author="shorny" w:date="2014-06-09T06:21:00Z">
+        <w:r>
+          <w:rPr>
+            <w:lang w:eastAsia="en-AU"/>
+          </w:rPr>
+          <w:t xml:space="preserve">the database up-to-date. In addition, those staff directly affected by </w:t>
+        </w:r>
+      </w:ins>
+      <w:ins w:id="117" w:author="shorny" w:date="2014-06-09T06:25:00Z">
+        <w:r>
+          <w:rPr>
+            <w:lang w:eastAsia="en-AU"/>
+          </w:rPr>
+          <w:t>such changes can be automatically forwarded notifications of those changes.</w:t>
+        </w:r>
+      </w:ins>
+      <w:ins w:id="118" w:author="shorny" w:date="2014-06-09T06:29:00Z">
+        <w:r>
+          <w:rPr>
+            <w:lang w:eastAsia="en-AU"/>
+          </w:rPr>
+          <w:t xml:space="preserve"> By sharing more widely the responsibility for keeping this database up-to-date, we can minimise the extra time </w:t>
+        </w:r>
+        <w:r>
+          <w:rPr>
+            <w:lang w:eastAsia="en-AU"/>
+          </w:rPr>
+          <w:t xml:space="preserve">academic staff in particular </w:t>
+        </w:r>
+      </w:ins>
+      <w:ins w:id="119" w:author="shorny" w:date="2014-06-09T06:36:00Z">
+        <w:r>
+          <w:rPr>
+            <w:lang w:eastAsia="en-AU"/>
+          </w:rPr>
+          <w:t>need to spend on the system.</w:t>
+        </w:r>
+      </w:ins>
     </w:p>
     <w:p>
       <w:pPr>
@@ -8365,33 +9383,370 @@
           <w:lang w:eastAsia="en-AU"/>
         </w:rPr>
       </w:pPr>
-      <w:bookmarkStart w:id="34" w:name="_Toc388077032"/>
+      <w:bookmarkStart w:id="120" w:name="_Toc388077032"/>
       <w:r>
         <w:rPr>
           <w:lang w:eastAsia="en-AU"/>
         </w:rPr>
         <w:t>Introduce controlled redundancy if necessary</w:t>
       </w:r>
-      <w:bookmarkEnd w:id="34"/>
-    </w:p>
-    <w:p>
-      <w:pPr>
-        <w:rPr>
-          <w:lang w:eastAsia="en-AU"/>
-        </w:rPr>
-      </w:pPr>
-      <w:r>
-        <w:rPr>
-          <w:lang w:eastAsia="en-AU"/>
-        </w:rPr>
-        <w:t xml:space="preserve">The checklist </w:t>
-      </w:r>
-      <w:r>
-        <w:rPr>
-          <w:lang w:eastAsia="en-AU"/>
-        </w:rPr>
-        <w:t xml:space="preserve">represents a form of controlled redundancy, </w:t>
-      </w:r>
+      <w:bookmarkEnd w:id="120"/>
+    </w:p>
+    <w:p>
+      <w:pPr>
+        <w:rPr>
+          <w:ins w:id="121" w:author="shorny" w:date="2014-06-09T15:21:00Z"/>
+          <w:lang w:eastAsia="en-AU"/>
+        </w:rPr>
+      </w:pPr>
+      <w:ins w:id="122" w:author="shorny" w:date="2014-06-09T15:21:00Z">
+        <w:r>
+          <w:rPr>
+            <w:lang w:eastAsia="en-AU"/>
+          </w:rPr>
+          <w:t xml:space="preserve">One form of redundancy that we already have in our design is the checklist feature. This is the set of </w:t>
+        </w:r>
+      </w:ins>
+      <w:ins w:id="123" w:author="shorny" w:date="2014-06-09T15:31:00Z">
+        <w:r>
+          <w:rPr>
+            <w:lang w:eastAsia="en-AU"/>
+          </w:rPr>
+          <w:t>ten</w:t>
+        </w:r>
+      </w:ins>
+      <w:ins w:id="124" w:author="shorny" w:date="2014-06-09T15:21:00Z">
+        <w:r>
+          <w:rPr>
+            <w:lang w:eastAsia="en-AU"/>
+          </w:rPr>
+          <w:t xml:space="preserve"> </w:t>
+        </w:r>
+      </w:ins>
+      <w:ins w:id="125" w:author="shorny" w:date="2014-06-09T15:27:00Z">
+        <w:r>
+          <w:rPr>
+            <w:lang w:eastAsia="en-AU"/>
+          </w:rPr>
+          <w:t xml:space="preserve">Boolean </w:t>
+        </w:r>
+      </w:ins>
+      <w:ins w:id="126" w:author="shorny" w:date="2014-06-09T15:21:00Z">
+        <w:r>
+          <w:rPr>
+            <w:lang w:eastAsia="en-AU"/>
+          </w:rPr>
+          <w:t xml:space="preserve">columns in the Application </w:t>
+        </w:r>
+      </w:ins>
+      <w:ins w:id="127" w:author="shorny" w:date="2014-06-09T15:27:00Z">
+        <w:r>
+          <w:rPr>
+            <w:lang w:eastAsia="en-AU"/>
+          </w:rPr>
+          <w:t xml:space="preserve">relation: </w:t>
+        </w:r>
+      </w:ins>
+      <w:proofErr w:type="spellStart"/>
+      <w:ins w:id="128" w:author="shorny" w:date="2014-06-09T15:28:00Z">
+        <w:r>
+          <w:rPr>
+            <w:lang w:eastAsia="en-AU"/>
+          </w:rPr>
+          <w:t>AddressConfirmed</w:t>
+        </w:r>
+        <w:proofErr w:type="spellEnd"/>
+        <w:r>
+          <w:rPr>
+            <w:lang w:eastAsia="en-AU"/>
+          </w:rPr>
+          <w:t xml:space="preserve">, </w:t>
+        </w:r>
+        <w:proofErr w:type="spellStart"/>
+        <w:r>
+          <w:rPr>
+            <w:lang w:eastAsia="en-AU"/>
+          </w:rPr>
+          <w:t>DegreeConfirmed</w:t>
+        </w:r>
+        <w:proofErr w:type="spellEnd"/>
+        <w:r>
+          <w:rPr>
+            <w:lang w:eastAsia="en-AU"/>
+          </w:rPr>
+          <w:t xml:space="preserve">, </w:t>
+        </w:r>
+        <w:proofErr w:type="spellStart"/>
+        <w:r>
+          <w:rPr>
+            <w:lang w:eastAsia="en-AU"/>
+          </w:rPr>
+          <w:t>VisaStatusConfirmed</w:t>
+        </w:r>
+        <w:proofErr w:type="spellEnd"/>
+        <w:r>
+          <w:rPr>
+            <w:lang w:eastAsia="en-AU"/>
+          </w:rPr>
+          <w:t xml:space="preserve">, </w:t>
+        </w:r>
+        <w:proofErr w:type="spellStart"/>
+        <w:r>
+          <w:rPr>
+            <w:lang w:eastAsia="en-AU"/>
+          </w:rPr>
+          <w:t>ProposalConfirmed</w:t>
+        </w:r>
+        <w:proofErr w:type="spellEnd"/>
+        <w:r>
+          <w:rPr>
+            <w:lang w:eastAsia="en-AU"/>
+          </w:rPr>
+          <w:t xml:space="preserve">, </w:t>
+        </w:r>
+        <w:proofErr w:type="spellStart"/>
+        <w:r>
+          <w:rPr>
+            <w:lang w:eastAsia="en-AU"/>
+          </w:rPr>
+          <w:t>HasResearchAreas</w:t>
+        </w:r>
+        <w:proofErr w:type="spellEnd"/>
+        <w:r>
+          <w:rPr>
+            <w:lang w:eastAsia="en-AU"/>
+          </w:rPr>
+          <w:t xml:space="preserve">, </w:t>
+        </w:r>
+        <w:proofErr w:type="spellStart"/>
+        <w:r>
+          <w:rPr>
+            <w:lang w:eastAsia="en-AU"/>
+          </w:rPr>
+          <w:t>HasPrimarySuper</w:t>
+        </w:r>
+        <w:proofErr w:type="spellEnd"/>
+        <w:r>
+          <w:rPr>
+            <w:lang w:eastAsia="en-AU"/>
+          </w:rPr>
+          <w:t xml:space="preserve">, </w:t>
+        </w:r>
+        <w:proofErr w:type="spellStart"/>
+        <w:r>
+          <w:rPr>
+            <w:lang w:eastAsia="en-AU"/>
+          </w:rPr>
+          <w:t>PayMethodConfirmed</w:t>
+        </w:r>
+        <w:proofErr w:type="spellEnd"/>
+        <w:r>
+          <w:rPr>
+            <w:lang w:eastAsia="en-AU"/>
+          </w:rPr>
+          <w:t xml:space="preserve">, </w:t>
+        </w:r>
+        <w:proofErr w:type="spellStart"/>
+        <w:r>
+          <w:rPr>
+            <w:lang w:eastAsia="en-AU"/>
+          </w:rPr>
+          <w:t>EngProfConfirmed</w:t>
+        </w:r>
+        <w:proofErr w:type="spellEnd"/>
+        <w:r>
+          <w:rPr>
+            <w:lang w:eastAsia="en-AU"/>
+          </w:rPr>
+          <w:t xml:space="preserve">, </w:t>
+        </w:r>
+        <w:proofErr w:type="spellStart"/>
+        <w:r>
+          <w:rPr>
+            <w:lang w:eastAsia="en-AU"/>
+          </w:rPr>
+          <w:t>RefereesConfirmed</w:t>
+        </w:r>
+        <w:proofErr w:type="spellEnd"/>
+        <w:r>
+          <w:rPr>
+            <w:lang w:eastAsia="en-AU"/>
+          </w:rPr>
+          <w:t xml:space="preserve"> and </w:t>
+        </w:r>
+        <w:proofErr w:type="spellStart"/>
+        <w:r>
+          <w:rPr>
+            <w:lang w:eastAsia="en-AU"/>
+          </w:rPr>
+          <w:t>RequiresMoreInfo</w:t>
+        </w:r>
+        <w:proofErr w:type="spellEnd"/>
+        <w:r>
+          <w:rPr>
+            <w:lang w:eastAsia="en-AU"/>
+          </w:rPr>
+          <w:t xml:space="preserve">. </w:t>
+        </w:r>
+      </w:ins>
+      <w:ins w:id="129" w:author="shorny" w:date="2014-06-09T15:31:00Z">
+        <w:r>
+          <w:rPr>
+            <w:lang w:eastAsia="en-AU"/>
+          </w:rPr>
+          <w:t xml:space="preserve">All these values are derivable from </w:t>
+        </w:r>
+      </w:ins>
+      <w:ins w:id="130" w:author="shorny" w:date="2014-06-09T15:32:00Z">
+        <w:r>
+          <w:rPr>
+            <w:lang w:eastAsia="en-AU"/>
+          </w:rPr>
+          <w:t xml:space="preserve">other primary values in the schema. But we summarise them here to: allow the human users of the system to control theses values </w:t>
+        </w:r>
+      </w:ins>
+      <w:ins w:id="131" w:author="shorny" w:date="2014-06-09T15:33:00Z">
+        <w:r>
+          <w:rPr>
+            <w:lang w:eastAsia="en-AU"/>
+          </w:rPr>
+          <w:t>in a flexible way</w:t>
+        </w:r>
+      </w:ins>
+      <w:ins w:id="132" w:author="shorny" w:date="2014-06-09T15:32:00Z">
+        <w:r>
+          <w:rPr>
+            <w:lang w:eastAsia="en-AU"/>
+          </w:rPr>
+          <w:t xml:space="preserve">; and, </w:t>
+        </w:r>
+      </w:ins>
+      <w:ins w:id="133" w:author="shorny" w:date="2014-06-09T15:33:00Z">
+        <w:r>
+          <w:rPr>
+            <w:lang w:eastAsia="en-AU"/>
+          </w:rPr>
+          <w:t>less importantly, to increase the performance of the system so that these values do not need to be recalculated frequently.</w:t>
+        </w:r>
+      </w:ins>
+      <w:del w:id="134" w:author="shorny" w:date="2014-06-09T15:34:00Z">
+        <w:r>
+          <w:rPr>
+            <w:lang w:eastAsia="en-AU"/>
+          </w:rPr>
+          <w:delText xml:space="preserve">The checklist </w:delText>
+        </w:r>
+        <w:r>
+          <w:rPr>
+            <w:lang w:eastAsia="en-AU"/>
+          </w:rPr>
+          <w:delText xml:space="preserve">represents a form of controlled redundancy, </w:delText>
+        </w:r>
+      </w:del>
+      <w:bookmarkStart w:id="135" w:name="_GoBack"/>
+      <w:bookmarkEnd w:id="135"/>
+    </w:p>
+    <w:p>
+      <w:pPr>
+        <w:rPr>
+          <w:ins w:id="136" w:author="shorny" w:date="2014-06-09T15:21:00Z"/>
+          <w:lang w:eastAsia="en-AU"/>
+        </w:rPr>
+      </w:pPr>
+      <w:ins w:id="137" w:author="shorny" w:date="2014-06-09T15:21:00Z">
+        <w:r>
+          <w:rPr>
+            <w:lang w:eastAsia="en-AU"/>
+          </w:rPr>
+          <w:lastRenderedPageBreak/>
+          <w:t xml:space="preserve">We have decided to duplicate the </w:t>
+        </w:r>
+        <w:proofErr w:type="gramStart"/>
+        <w:r>
+          <w:rPr>
+            <w:lang w:eastAsia="en-AU"/>
+          </w:rPr>
+          <w:t>Applicant(</w:t>
+        </w:r>
+        <w:proofErr w:type="gramEnd"/>
+        <w:r>
+          <w:rPr>
+            <w:lang w:eastAsia="en-AU"/>
+          </w:rPr>
+          <w:t>Email) attribute into the Application table. As email is the most common medium for communicating with applicants, it will almost always be present when an email is received with new information to update an application, and conversely when working on an application without being prompted by an email, the address should be retrieved by the system to help the user identify the applicant and send a new email to them. The email address can also be useful for users to search their email clients’ for messages sent and received about an application. Of course, care will have to be taken to ensure that this redundant information doesn’t become inconsistent. This is an example of duplicating a non-key attribute across a 1:* relationship, which we expect to reduce the number of join operations on the Applicant, Application tables significantly. Also, email addresses aren’t likely to change very often, so keeping this information consistent across multiple redundant copies should not be too much work for a database system.</w:t>
+        </w:r>
+      </w:ins>
+    </w:p>
+    <w:p>
+      <w:pPr>
+        <w:rPr>
+          <w:ins w:id="138" w:author="shorny" w:date="2014-06-09T15:21:00Z"/>
+          <w:lang w:eastAsia="en-AU"/>
+        </w:rPr>
+      </w:pPr>
+      <w:ins w:id="139" w:author="shorny" w:date="2014-06-09T15:21:00Z">
+        <w:r>
+          <w:rPr>
+            <w:lang w:eastAsia="en-AU"/>
+          </w:rPr>
+          <w:t>We also have considered other types of performance improvements by introducing controlled redundancy. We could combine one-to-one relationships, but we do not have any such relationships in our design. We could duplicate foreign key attributes across one-to-many relationships to reduce joins, but we do not have foreign key attributes used in joins sufficiently frequently to make this worthwhile. We could duplicate attributes in many-to-many relationships to reduce joins, but the many-to-many tables we have do not have many attributes. We considered introducing repeating groups, but decided there were no opportunities to do so in our design.</w:t>
+        </w:r>
+      </w:ins>
+    </w:p>
+    <w:p>
+      <w:pPr>
+        <w:rPr>
+          <w:ins w:id="140" w:author="shorny" w:date="2014-06-09T15:21:00Z"/>
+          <w:lang w:eastAsia="en-AU"/>
+        </w:rPr>
+      </w:pPr>
+      <w:ins w:id="141" w:author="shorny" w:date="2014-06-09T15:21:00Z">
+        <w:r>
+          <w:rPr>
+            <w:lang w:eastAsia="en-AU"/>
+          </w:rPr>
+          <w:t>Creating extract tables is another way of increasing performance by introducing redundancy. We decided this would be best done in future once the system has been in use for a while. This would enable an accurate understanding of which frequently used reports slow the system down, and of those, for which it is appropriate to use potentially somewhat out-of-date data.</w:t>
+        </w:r>
+      </w:ins>
+    </w:p>
+    <w:p>
+      <w:pPr>
+        <w:rPr>
+          <w:ins w:id="142" w:author="shorny" w:date="2014-06-09T15:21:00Z"/>
+          <w:lang w:eastAsia="en-AU"/>
+        </w:rPr>
+      </w:pPr>
+      <w:ins w:id="143" w:author="shorny" w:date="2014-06-09T15:21:00Z">
+        <w:r>
+          <w:rPr>
+            <w:lang w:eastAsia="en-AU"/>
+          </w:rPr>
+          <w:t>Another strategy to increase performance is partitioning relations. The most obvious application of this strategy to our design is to perform a horizontal partition on the Application table, separating all ongoing applications from completed applications. As almost all lookups on that table are expected to be on ongoing relations, rather than slow these down by scanning through one table that contains all applications ever created, it could search over a far smaller partition of only the ongoing relations.</w:t>
+        </w:r>
+      </w:ins>
+    </w:p>
+    <w:p>
+      <w:pPr>
+        <w:rPr>
+          <w:ins w:id="144" w:author="shorny" w:date="2014-06-09T15:21:00Z"/>
+          <w:lang w:eastAsia="en-AU"/>
+        </w:rPr>
+      </w:pPr>
+      <w:ins w:id="145" w:author="shorny" w:date="2014-06-09T15:21:00Z">
+        <w:r>
+          <w:rPr>
+            <w:lang w:eastAsia="en-AU"/>
+          </w:rPr>
+          <w:t>Another way of achieving the same effect would be to create another copy of the Application table, and store all ongoing applications in the primary table, and move all complete applications to the secondary copy table. As this is not a common feature of database management systems.</w:t>
+        </w:r>
+      </w:ins>
+    </w:p>
+    <w:p>
+      <w:pPr>
+        <w:rPr>
+          <w:lang w:eastAsia="en-AU"/>
+        </w:rPr>
+      </w:pPr>
     </w:p>
     <w:p>
       <w:pPr>
@@ -8404,14 +9759,14 @@
           <w:lang w:eastAsia="en-AU"/>
         </w:rPr>
       </w:pPr>
-      <w:bookmarkStart w:id="35" w:name="_Toc388077033"/>
+      <w:bookmarkStart w:id="146" w:name="_Toc388077033"/>
       <w:r>
         <w:rPr>
           <w:lang w:eastAsia="en-AU"/>
         </w:rPr>
         <w:t>Create SQL scripts for data definition</w:t>
       </w:r>
-      <w:bookmarkEnd w:id="35"/>
+      <w:bookmarkEnd w:id="146"/>
     </w:p>
     <w:p>
       <w:pPr>
@@ -8424,14 +9779,14 @@
           <w:lang w:eastAsia="en-AU"/>
         </w:rPr>
       </w:pPr>
-      <w:bookmarkStart w:id="36" w:name="_Toc388077034"/>
+      <w:bookmarkStart w:id="147" w:name="_Toc388077034"/>
       <w:r>
         <w:rPr>
           <w:lang w:eastAsia="en-AU"/>
         </w:rPr>
         <w:t>Create SQL scripts to populate all tables with data</w:t>
       </w:r>
-      <w:bookmarkEnd w:id="36"/>
+      <w:bookmarkEnd w:id="147"/>
     </w:p>
     <w:p>
       <w:pPr>
@@ -8444,14 +9799,14 @@
           <w:lang w:eastAsia="en-AU"/>
         </w:rPr>
       </w:pPr>
-      <w:bookmarkStart w:id="37" w:name="_Toc388077035"/>
+      <w:bookmarkStart w:id="148" w:name="_Toc388077035"/>
       <w:r>
         <w:rPr>
           <w:lang w:eastAsia="en-AU"/>
         </w:rPr>
         <w:t>Create SQL scripts for required queries</w:t>
       </w:r>
-      <w:bookmarkEnd w:id="37"/>
+      <w:bookmarkEnd w:id="148"/>
     </w:p>
     <w:p>
       <w:pPr>
@@ -8464,14 +9819,14 @@
           <w:lang w:eastAsia="en-AU"/>
         </w:rPr>
       </w:pPr>
-      <w:bookmarkStart w:id="38" w:name="_Toc388077036"/>
+      <w:bookmarkStart w:id="149" w:name="_Toc388077036"/>
       <w:r>
         <w:rPr>
           <w:lang w:eastAsia="en-AU"/>
         </w:rPr>
         <w:t>Monitor and tune the operational system</w:t>
       </w:r>
-      <w:bookmarkEnd w:id="38"/>
+      <w:bookmarkEnd w:id="149"/>
     </w:p>
     <w:p>
       <w:pPr>
@@ -8504,14 +9859,14 @@
           <w:lang w:eastAsia="en-AU"/>
         </w:rPr>
       </w:pPr>
-      <w:bookmarkStart w:id="39" w:name="_Toc388077037"/>
+      <w:bookmarkStart w:id="150" w:name="_Toc388077037"/>
       <w:r>
         <w:rPr>
           <w:lang w:eastAsia="en-AU"/>
         </w:rPr>
         <w:t>Update test plan</w:t>
       </w:r>
-      <w:bookmarkEnd w:id="39"/>
+      <w:bookmarkEnd w:id="150"/>
     </w:p>
     <w:p>
       <w:pPr>
@@ -8524,14 +9879,14 @@
           <w:lang w:eastAsia="en-AU"/>
         </w:rPr>
       </w:pPr>
-      <w:bookmarkStart w:id="40" w:name="_Toc388077038"/>
+      <w:bookmarkStart w:id="151" w:name="_Toc388077038"/>
       <w:r>
         <w:rPr>
           <w:lang w:eastAsia="en-AU"/>
         </w:rPr>
         <w:t>Create SQL scripts to test system</w:t>
       </w:r>
-      <w:bookmarkEnd w:id="40"/>
+      <w:bookmarkEnd w:id="151"/>
     </w:p>
     <w:p>
       <w:pPr>
@@ -8544,14 +9899,14 @@
           <w:lang w:eastAsia="en-AU"/>
         </w:rPr>
       </w:pPr>
-      <w:bookmarkStart w:id="41" w:name="_Toc388077039"/>
+      <w:bookmarkStart w:id="152" w:name="_Toc388077039"/>
       <w:r>
         <w:rPr>
           <w:lang w:eastAsia="en-AU"/>
         </w:rPr>
         <w:t>Test operational system</w:t>
       </w:r>
-      <w:bookmarkEnd w:id="41"/>
+      <w:bookmarkEnd w:id="152"/>
     </w:p>
     <w:p>
       <w:pPr>
@@ -8828,12 +10183,14 @@
           <w:lang w:eastAsia="en-AU"/>
         </w:rPr>
       </w:pPr>
+      <w:proofErr w:type="spellStart"/>
       <w:r>
         <w:rPr>
           <w:lang w:eastAsia="en-AU"/>
         </w:rPr>
         <w:t>University_Staff_Member_Research_Area</w:t>
       </w:r>
+      <w:proofErr w:type="spellEnd"/>
     </w:p>
     <w:p>
       <w:pPr>
@@ -8850,7 +10207,6 @@
         <w:rPr>
           <w:lang w:eastAsia="en-AU"/>
         </w:rPr>
-        <w:lastRenderedPageBreak/>
         <w:t>University_Staff_Member_Research_Area2</w:t>
       </w:r>
     </w:p>
@@ -8865,12 +10221,14 @@
           <w:lang w:eastAsia="en-AU"/>
         </w:rPr>
       </w:pPr>
+      <w:proofErr w:type="spellStart"/>
       <w:r>
         <w:rPr>
           <w:lang w:eastAsia="en-AU"/>
         </w:rPr>
         <w:t>University_Staff_Member_Applicaiton</w:t>
       </w:r>
+      <w:proofErr w:type="spellEnd"/>
     </w:p>
     <w:p>
       <w:pPr>
@@ -9069,7 +10427,7 @@
 </file>
 
 <file path=word/endnotes.xml><?xml version="1.0" encoding="utf-8"?>
-<w:endnotes xmlns:wpc="http://schemas.microsoft.com/office/word/2010/wordprocessingCanvas" xmlns:mc="http://schemas.openxmlformats.org/markup-compatibility/2006" xmlns:o="urn:schemas-microsoft-com:office:office" xmlns:r="http://schemas.openxmlformats.org/officeDocument/2006/relationships" xmlns:m="http://schemas.openxmlformats.org/officeDocument/2006/math" xmlns:v="urn:schemas-microsoft-com:vml" xmlns:wp14="http://schemas.microsoft.com/office/word/2010/wordprocessingDrawing" xmlns:wp="http://schemas.openxmlformats.org/drawingml/2006/wordprocessingDrawing" xmlns:w10="urn:schemas-microsoft-com:office:word" xmlns:w="http://schemas.openxmlformats.org/wordprocessingml/2006/main" xmlns:w14="http://schemas.microsoft.com/office/word/2010/wordml" xmlns:w15="http://schemas.microsoft.com/office/word/2012/wordml" xmlns:wpg="http://schemas.microsoft.com/office/word/2010/wordprocessingGroup" xmlns:wpi="http://schemas.microsoft.com/office/word/2010/wordprocessingInk" xmlns:wne="http://schemas.microsoft.com/office/word/2006/wordml" xmlns:wps="http://schemas.microsoft.com/office/word/2010/wordprocessingShape" mc:Ignorable="w14 w15 wp14">
+<w:endnotes xmlns:wpc="http://schemas.microsoft.com/office/word/2010/wordprocessingCanvas" xmlns:mc="http://schemas.openxmlformats.org/markup-compatibility/2006" xmlns:o="urn:schemas-microsoft-com:office:office" xmlns:r="http://schemas.openxmlformats.org/officeDocument/2006/relationships" xmlns:m="http://schemas.openxmlformats.org/officeDocument/2006/math" xmlns:v="urn:schemas-microsoft-com:vml" xmlns:wp14="http://schemas.microsoft.com/office/word/2010/wordprocessingDrawing" xmlns:wp="http://schemas.openxmlformats.org/drawingml/2006/wordprocessingDrawing" xmlns:w10="urn:schemas-microsoft-com:office:word" xmlns:w="http://schemas.openxmlformats.org/wordprocessingml/2006/main" xmlns:w14="http://schemas.microsoft.com/office/word/2010/wordml" xmlns:wpg="http://schemas.microsoft.com/office/word/2010/wordprocessingGroup" xmlns:wpi="http://schemas.microsoft.com/office/word/2010/wordprocessingInk" xmlns:wne="http://schemas.microsoft.com/office/word/2006/wordml" xmlns:wps="http://schemas.microsoft.com/office/word/2010/wordprocessingShape" mc:Ignorable="w14 wp14">
   <w:endnote w:type="separator" w:id="-1">
     <w:p>
       <w:pPr>
@@ -9094,7 +10452,7 @@
 </file>
 
 <file path=word/footer1.xml><?xml version="1.0" encoding="utf-8"?>
-<w:ftr xmlns:wpc="http://schemas.microsoft.com/office/word/2010/wordprocessingCanvas" xmlns:mc="http://schemas.openxmlformats.org/markup-compatibility/2006" xmlns:o="urn:schemas-microsoft-com:office:office" xmlns:r="http://schemas.openxmlformats.org/officeDocument/2006/relationships" xmlns:m="http://schemas.openxmlformats.org/officeDocument/2006/math" xmlns:v="urn:schemas-microsoft-com:vml" xmlns:wp14="http://schemas.microsoft.com/office/word/2010/wordprocessingDrawing" xmlns:wp="http://schemas.openxmlformats.org/drawingml/2006/wordprocessingDrawing" xmlns:w10="urn:schemas-microsoft-com:office:word" xmlns:w="http://schemas.openxmlformats.org/wordprocessingml/2006/main" xmlns:w14="http://schemas.microsoft.com/office/word/2010/wordml" xmlns:w15="http://schemas.microsoft.com/office/word/2012/wordml" xmlns:wpg="http://schemas.microsoft.com/office/word/2010/wordprocessingGroup" xmlns:wpi="http://schemas.microsoft.com/office/word/2010/wordprocessingInk" xmlns:wne="http://schemas.microsoft.com/office/word/2006/wordml" xmlns:wps="http://schemas.microsoft.com/office/word/2010/wordprocessingShape" mc:Ignorable="w14 w15 wp14">
+<w:ftr xmlns:wpc="http://schemas.microsoft.com/office/word/2010/wordprocessingCanvas" xmlns:mc="http://schemas.openxmlformats.org/markup-compatibility/2006" xmlns:o="urn:schemas-microsoft-com:office:office" xmlns:r="http://schemas.openxmlformats.org/officeDocument/2006/relationships" xmlns:m="http://schemas.openxmlformats.org/officeDocument/2006/math" xmlns:v="urn:schemas-microsoft-com:vml" xmlns:wp14="http://schemas.microsoft.com/office/word/2010/wordprocessingDrawing" xmlns:wp="http://schemas.openxmlformats.org/drawingml/2006/wordprocessingDrawing" xmlns:w10="urn:schemas-microsoft-com:office:word" xmlns:w="http://schemas.openxmlformats.org/wordprocessingml/2006/main" xmlns:w14="http://schemas.microsoft.com/office/word/2010/wordml" xmlns:wpg="http://schemas.microsoft.com/office/word/2010/wordprocessingGroup" xmlns:wpi="http://schemas.microsoft.com/office/word/2010/wordprocessingInk" xmlns:wne="http://schemas.microsoft.com/office/word/2006/wordml" xmlns:wps="http://schemas.microsoft.com/office/word/2010/wordprocessingShape" mc:Ignorable="w14 wp14">
   <w:sdt>
     <w:sdtPr>
       <w:id w:val="1684853622"/>
@@ -9147,7 +10505,7 @@
 </file>
 
 <file path=word/footnotes.xml><?xml version="1.0" encoding="utf-8"?>
-<w:footnotes xmlns:wpc="http://schemas.microsoft.com/office/word/2010/wordprocessingCanvas" xmlns:mc="http://schemas.openxmlformats.org/markup-compatibility/2006" xmlns:o="urn:schemas-microsoft-com:office:office" xmlns:r="http://schemas.openxmlformats.org/officeDocument/2006/relationships" xmlns:m="http://schemas.openxmlformats.org/officeDocument/2006/math" xmlns:v="urn:schemas-microsoft-com:vml" xmlns:wp14="http://schemas.microsoft.com/office/word/2010/wordprocessingDrawing" xmlns:wp="http://schemas.openxmlformats.org/drawingml/2006/wordprocessingDrawing" xmlns:w10="urn:schemas-microsoft-com:office:word" xmlns:w="http://schemas.openxmlformats.org/wordprocessingml/2006/main" xmlns:w14="http://schemas.microsoft.com/office/word/2010/wordml" xmlns:w15="http://schemas.microsoft.com/office/word/2012/wordml" xmlns:wpg="http://schemas.microsoft.com/office/word/2010/wordprocessingGroup" xmlns:wpi="http://schemas.microsoft.com/office/word/2010/wordprocessingInk" xmlns:wne="http://schemas.microsoft.com/office/word/2006/wordml" xmlns:wps="http://schemas.microsoft.com/office/word/2010/wordprocessingShape" mc:Ignorable="w14 w15 wp14">
+<w:footnotes xmlns:wpc="http://schemas.microsoft.com/office/word/2010/wordprocessingCanvas" xmlns:mc="http://schemas.openxmlformats.org/markup-compatibility/2006" xmlns:o="urn:schemas-microsoft-com:office:office" xmlns:r="http://schemas.openxmlformats.org/officeDocument/2006/relationships" xmlns:m="http://schemas.openxmlformats.org/officeDocument/2006/math" xmlns:v="urn:schemas-microsoft-com:vml" xmlns:wp14="http://schemas.microsoft.com/office/word/2010/wordprocessingDrawing" xmlns:wp="http://schemas.openxmlformats.org/drawingml/2006/wordprocessingDrawing" xmlns:w10="urn:schemas-microsoft-com:office:word" xmlns:w="http://schemas.openxmlformats.org/wordprocessingml/2006/main" xmlns:w14="http://schemas.microsoft.com/office/word/2010/wordml" xmlns:wpg="http://schemas.microsoft.com/office/word/2010/wordprocessingGroup" xmlns:wpi="http://schemas.microsoft.com/office/word/2010/wordprocessingInk" xmlns:wne="http://schemas.microsoft.com/office/word/2006/wordml" xmlns:wps="http://schemas.microsoft.com/office/word/2010/wordprocessingShape" mc:Ignorable="w14 wp14">
   <w:footnote w:type="separator" w:id="-1">
     <w:p>
       <w:pPr>
@@ -9226,7 +10584,7 @@
 </file>
 
 <file path=word/header1.xml><?xml version="1.0" encoding="utf-8"?>
-<w:hdr xmlns:wpc="http://schemas.microsoft.com/office/word/2010/wordprocessingCanvas" xmlns:mc="http://schemas.openxmlformats.org/markup-compatibility/2006" xmlns:o="urn:schemas-microsoft-com:office:office" xmlns:r="http://schemas.openxmlformats.org/officeDocument/2006/relationships" xmlns:m="http://schemas.openxmlformats.org/officeDocument/2006/math" xmlns:v="urn:schemas-microsoft-com:vml" xmlns:wp14="http://schemas.microsoft.com/office/word/2010/wordprocessingDrawing" xmlns:wp="http://schemas.openxmlformats.org/drawingml/2006/wordprocessingDrawing" xmlns:w10="urn:schemas-microsoft-com:office:word" xmlns:w="http://schemas.openxmlformats.org/wordprocessingml/2006/main" xmlns:w14="http://schemas.microsoft.com/office/word/2010/wordml" xmlns:w15="http://schemas.microsoft.com/office/word/2012/wordml" xmlns:wpg="http://schemas.microsoft.com/office/word/2010/wordprocessingGroup" xmlns:wpi="http://schemas.microsoft.com/office/word/2010/wordprocessingInk" xmlns:wne="http://schemas.microsoft.com/office/word/2006/wordml" xmlns:wps="http://schemas.microsoft.com/office/word/2010/wordprocessingShape" mc:Ignorable="w14 w15 wp14">
+<w:hdr xmlns:wpc="http://schemas.microsoft.com/office/word/2010/wordprocessingCanvas" xmlns:mc="http://schemas.openxmlformats.org/markup-compatibility/2006" xmlns:o="urn:schemas-microsoft-com:office:office" xmlns:r="http://schemas.openxmlformats.org/officeDocument/2006/relationships" xmlns:m="http://schemas.openxmlformats.org/officeDocument/2006/math" xmlns:v="urn:schemas-microsoft-com:vml" xmlns:wp14="http://schemas.microsoft.com/office/word/2010/wordprocessingDrawing" xmlns:wp="http://schemas.openxmlformats.org/drawingml/2006/wordprocessingDrawing" xmlns:w10="urn:schemas-microsoft-com:office:word" xmlns:w="http://schemas.openxmlformats.org/wordprocessingml/2006/main" xmlns:w14="http://schemas.microsoft.com/office/word/2010/wordml" xmlns:wpg="http://schemas.microsoft.com/office/word/2010/wordprocessingGroup" xmlns:wpi="http://schemas.microsoft.com/office/word/2010/wordprocessingInk" xmlns:wne="http://schemas.microsoft.com/office/word/2006/wordml" xmlns:wps="http://schemas.microsoft.com/office/word/2010/wordprocessingShape" mc:Ignorable="w14 wp14">
   <w:p>
     <w:pPr>
       <w:pStyle w:val="Header"/>
@@ -9236,7 +10594,7 @@
 </file>
 
 <file path=word/numbering.xml><?xml version="1.0" encoding="utf-8"?>
-<w:numbering xmlns:wpc="http://schemas.microsoft.com/office/word/2010/wordprocessingCanvas" xmlns:mc="http://schemas.openxmlformats.org/markup-compatibility/2006" xmlns:o="urn:schemas-microsoft-com:office:office" xmlns:r="http://schemas.openxmlformats.org/officeDocument/2006/relationships" xmlns:m="http://schemas.openxmlformats.org/officeDocument/2006/math" xmlns:v="urn:schemas-microsoft-com:vml" xmlns:wp14="http://schemas.microsoft.com/office/word/2010/wordprocessingDrawing" xmlns:wp="http://schemas.openxmlformats.org/drawingml/2006/wordprocessingDrawing" xmlns:w10="urn:schemas-microsoft-com:office:word" xmlns:w="http://schemas.openxmlformats.org/wordprocessingml/2006/main" xmlns:w14="http://schemas.microsoft.com/office/word/2010/wordml" xmlns:w15="http://schemas.microsoft.com/office/word/2012/wordml" xmlns:wpg="http://schemas.microsoft.com/office/word/2010/wordprocessingGroup" xmlns:wpi="http://schemas.microsoft.com/office/word/2010/wordprocessingInk" xmlns:wne="http://schemas.microsoft.com/office/word/2006/wordml" xmlns:wps="http://schemas.microsoft.com/office/word/2010/wordprocessingShape" mc:Ignorable="w14 w15 wp14">
+<w:numbering xmlns:wpc="http://schemas.microsoft.com/office/word/2010/wordprocessingCanvas" xmlns:mc="http://schemas.openxmlformats.org/markup-compatibility/2006" xmlns:o="urn:schemas-microsoft-com:office:office" xmlns:r="http://schemas.openxmlformats.org/officeDocument/2006/relationships" xmlns:m="http://schemas.openxmlformats.org/officeDocument/2006/math" xmlns:v="urn:schemas-microsoft-com:vml" xmlns:wp14="http://schemas.microsoft.com/office/word/2010/wordprocessingDrawing" xmlns:wp="http://schemas.openxmlformats.org/drawingml/2006/wordprocessingDrawing" xmlns:w10="urn:schemas-microsoft-com:office:word" xmlns:w="http://schemas.openxmlformats.org/wordprocessingml/2006/main" xmlns:w14="http://schemas.microsoft.com/office/word/2010/wordml" xmlns:wpg="http://schemas.microsoft.com/office/word/2010/wordprocessingGroup" xmlns:wpi="http://schemas.microsoft.com/office/word/2010/wordprocessingInk" xmlns:wne="http://schemas.microsoft.com/office/word/2006/wordml" xmlns:wps="http://schemas.microsoft.com/office/word/2010/wordprocessingShape" mc:Ignorable="w14 wp14">
   <w:abstractNum w:abstractNumId="0">
     <w:nsid w:val="16CC417D"/>
     <w:multiLevelType w:val="hybridMultilevel"/>
@@ -11950,7 +13308,7 @@
 </file>
 
 <file path=word/styles.xml><?xml version="1.0" encoding="utf-8"?>
-<w:styles xmlns:mc="http://schemas.openxmlformats.org/markup-compatibility/2006" xmlns:r="http://schemas.openxmlformats.org/officeDocument/2006/relationships" xmlns:w="http://schemas.openxmlformats.org/wordprocessingml/2006/main" xmlns:w14="http://schemas.microsoft.com/office/word/2010/wordml" xmlns:w15="http://schemas.microsoft.com/office/word/2012/wordml" mc:Ignorable="w14 w15">
+<w:styles xmlns:mc="http://schemas.openxmlformats.org/markup-compatibility/2006" xmlns:r="http://schemas.openxmlformats.org/officeDocument/2006/relationships" xmlns:w="http://schemas.openxmlformats.org/wordprocessingml/2006/main" xmlns:w14="http://schemas.microsoft.com/office/word/2010/wordml" mc:Ignorable="w14">
   <w:docDefaults>
     <w:rPrDefault>
       <w:rPr>
@@ -11966,378 +13324,975 @@
       </w:pPr>
     </w:pPrDefault>
   </w:docDefaults>
-  <w:latentStyles w:defLockedState="0" w:defUIPriority="99" w:defSemiHidden="0" w:defUnhideWhenUsed="0" w:defQFormat="0" w:count="371">
-    <w:lsdException w:name="Normal" w:uiPriority="0" w:qFormat="1"/>
-    <w:lsdException w:name="heading 1" w:uiPriority="9" w:qFormat="1"/>
-    <w:lsdException w:name="heading 2" w:semiHidden="1" w:uiPriority="9" w:unhideWhenUsed="1" w:qFormat="1"/>
-    <w:lsdException w:name="heading 3" w:semiHidden="1" w:uiPriority="9" w:unhideWhenUsed="1" w:qFormat="1"/>
-    <w:lsdException w:name="heading 4" w:semiHidden="1" w:uiPriority="9" w:unhideWhenUsed="1" w:qFormat="1"/>
-    <w:lsdException w:name="heading 5" w:semiHidden="1" w:uiPriority="9" w:unhideWhenUsed="1" w:qFormat="1"/>
-    <w:lsdException w:name="heading 6" w:semiHidden="1" w:uiPriority="9" w:unhideWhenUsed="1" w:qFormat="1"/>
-    <w:lsdException w:name="heading 7" w:semiHidden="1" w:uiPriority="9" w:unhideWhenUsed="1" w:qFormat="1"/>
-    <w:lsdException w:name="heading 8" w:semiHidden="1" w:uiPriority="9" w:unhideWhenUsed="1" w:qFormat="1"/>
-    <w:lsdException w:name="heading 9" w:semiHidden="1" w:uiPriority="9" w:unhideWhenUsed="1" w:qFormat="1"/>
-    <w:lsdException w:name="index 1" w:semiHidden="1" w:unhideWhenUsed="1"/>
-    <w:lsdException w:name="index 2" w:semiHidden="1" w:unhideWhenUsed="1"/>
-    <w:lsdException w:name="index 3" w:semiHidden="1" w:unhideWhenUsed="1"/>
-    <w:lsdException w:name="index 4" w:semiHidden="1" w:unhideWhenUsed="1"/>
-    <w:lsdException w:name="index 5" w:semiHidden="1" w:unhideWhenUsed="1"/>
-    <w:lsdException w:name="index 6" w:semiHidden="1" w:unhideWhenUsed="1"/>
-    <w:lsdException w:name="index 7" w:semiHidden="1" w:unhideWhenUsed="1"/>
-    <w:lsdException w:name="index 8" w:semiHidden="1" w:unhideWhenUsed="1"/>
-    <w:lsdException w:name="index 9" w:semiHidden="1" w:unhideWhenUsed="1"/>
-    <w:lsdException w:name="toc 1" w:semiHidden="1" w:uiPriority="39" w:unhideWhenUsed="1"/>
-    <w:lsdException w:name="toc 2" w:semiHidden="1" w:uiPriority="39" w:unhideWhenUsed="1"/>
-    <w:lsdException w:name="toc 3" w:semiHidden="1" w:uiPriority="39" w:unhideWhenUsed="1"/>
-    <w:lsdException w:name="toc 4" w:semiHidden="1" w:uiPriority="39" w:unhideWhenUsed="1"/>
-    <w:lsdException w:name="toc 5" w:semiHidden="1" w:uiPriority="39" w:unhideWhenUsed="1"/>
-    <w:lsdException w:name="toc 6" w:semiHidden="1" w:uiPriority="39" w:unhideWhenUsed="1"/>
-    <w:lsdException w:name="toc 7" w:semiHidden="1" w:uiPriority="39" w:unhideWhenUsed="1"/>
-    <w:lsdException w:name="toc 8" w:semiHidden="1" w:uiPriority="39" w:unhideWhenUsed="1"/>
-    <w:lsdException w:name="toc 9" w:semiHidden="1" w:uiPriority="39" w:unhideWhenUsed="1"/>
-    <w:lsdException w:name="Normal Indent" w:semiHidden="1" w:unhideWhenUsed="1"/>
-    <w:lsdException w:name="footnote text" w:semiHidden="1" w:unhideWhenUsed="1"/>
-    <w:lsdException w:name="annotation text" w:semiHidden="1" w:unhideWhenUsed="1"/>
-    <w:lsdException w:name="header" w:semiHidden="1" w:unhideWhenUsed="1"/>
-    <w:lsdException w:name="footer" w:semiHidden="1" w:unhideWhenUsed="1"/>
-    <w:lsdException w:name="index heading" w:semiHidden="1" w:unhideWhenUsed="1"/>
-    <w:lsdException w:name="caption" w:semiHidden="1" w:uiPriority="35" w:unhideWhenUsed="1" w:qFormat="1"/>
-    <w:lsdException w:name="table of figures" w:semiHidden="1" w:unhideWhenUsed="1"/>
-    <w:lsdException w:name="envelope address" w:semiHidden="1" w:unhideWhenUsed="1"/>
-    <w:lsdException w:name="envelope return" w:semiHidden="1" w:unhideWhenUsed="1"/>
-    <w:lsdException w:name="footnote reference" w:semiHidden="1" w:unhideWhenUsed="1"/>
-    <w:lsdException w:name="annotation reference" w:semiHidden="1" w:unhideWhenUsed="1"/>
-    <w:lsdException w:name="line number" w:semiHidden="1" w:unhideWhenUsed="1"/>
-    <w:lsdException w:name="page number" w:semiHidden="1" w:unhideWhenUsed="1"/>
-    <w:lsdException w:name="endnote reference" w:semiHidden="1" w:unhideWhenUsed="1"/>
-    <w:lsdException w:name="endnote text" w:semiHidden="1" w:unhideWhenUsed="1"/>
-    <w:lsdException w:name="table of authorities" w:semiHidden="1" w:unhideWhenUsed="1"/>
-    <w:lsdException w:name="macro" w:semiHidden="1" w:unhideWhenUsed="1"/>
-    <w:lsdException w:name="toa heading" w:semiHidden="1" w:unhideWhenUsed="1"/>
-    <w:lsdException w:name="List" w:semiHidden="1" w:unhideWhenUsed="1"/>
-    <w:lsdException w:name="List Bullet" w:semiHidden="1" w:unhideWhenUsed="1"/>
-    <w:lsdException w:name="List Number" w:semiHidden="1" w:unhideWhenUsed="1"/>
-    <w:lsdException w:name="List 2" w:semiHidden="1" w:unhideWhenUsed="1"/>
-    <w:lsdException w:name="List 3" w:semiHidden="1" w:unhideWhenUsed="1"/>
-    <w:lsdException w:name="List 4" w:semiHidden="1" w:unhideWhenUsed="1"/>
-    <w:lsdException w:name="List 5" w:semiHidden="1" w:unhideWhenUsed="1"/>
-    <w:lsdException w:name="List Bullet 2" w:semiHidden="1" w:unhideWhenUsed="1"/>
-    <w:lsdException w:name="List Bullet 3" w:semiHidden="1" w:unhideWhenUsed="1"/>
-    <w:lsdException w:name="List Bullet 4" w:semiHidden="1" w:unhideWhenUsed="1"/>
-    <w:lsdException w:name="List Bullet 5" w:semiHidden="1" w:unhideWhenUsed="1"/>
-    <w:lsdException w:name="List Number 2" w:semiHidden="1" w:unhideWhenUsed="1"/>
-    <w:lsdException w:name="List Number 3" w:semiHidden="1" w:unhideWhenUsed="1"/>
-    <w:lsdException w:name="List Number 4" w:semiHidden="1" w:unhideWhenUsed="1"/>
-    <w:lsdException w:name="List Number 5" w:semiHidden="1" w:unhideWhenUsed="1"/>
-    <w:lsdException w:name="Title" w:uiPriority="10" w:qFormat="1"/>
-    <w:lsdException w:name="Closing" w:semiHidden="1" w:unhideWhenUsed="1"/>
-    <w:lsdException w:name="Signature" w:semiHidden="1" w:unhideWhenUsed="1"/>
-    <w:lsdException w:name="Default Paragraph Font" w:semiHidden="1" w:uiPriority="1" w:unhideWhenUsed="1"/>
-    <w:lsdException w:name="Body Text" w:semiHidden="1" w:unhideWhenUsed="1"/>
-    <w:lsdException w:name="Body Text Indent" w:semiHidden="1" w:unhideWhenUsed="1"/>
-    <w:lsdException w:name="List Continue" w:semiHidden="1" w:unhideWhenUsed="1"/>
-    <w:lsdException w:name="List Continue 2" w:semiHidden="1" w:unhideWhenUsed="1"/>
-    <w:lsdException w:name="List Continue 3" w:semiHidden="1" w:unhideWhenUsed="1"/>
-    <w:lsdException w:name="List Continue 4" w:semiHidden="1" w:unhideWhenUsed="1"/>
-    <w:lsdException w:name="List Continue 5" w:semiHidden="1" w:unhideWhenUsed="1"/>
-    <w:lsdException w:name="Message Header" w:semiHidden="1" w:unhideWhenUsed="1"/>
-    <w:lsdException w:name="Subtitle" w:uiPriority="11" w:qFormat="1"/>
-    <w:lsdException w:name="Salutation" w:semiHidden="1" w:unhideWhenUsed="1"/>
-    <w:lsdException w:name="Date" w:semiHidden="1" w:unhideWhenUsed="1"/>
-    <w:lsdException w:name="Body Text First Indent" w:semiHidden="1" w:unhideWhenUsed="1"/>
-    <w:lsdException w:name="Body Text First Indent 2" w:semiHidden="1" w:unhideWhenUsed="1"/>
-    <w:lsdException w:name="Note Heading" w:semiHidden="1" w:unhideWhenUsed="1"/>
-    <w:lsdException w:name="Body Text 2" w:semiHidden="1" w:unhideWhenUsed="1"/>
-    <w:lsdException w:name="Body Text 3" w:semiHidden="1" w:unhideWhenUsed="1"/>
-    <w:lsdException w:name="Body Text Indent 2" w:semiHidden="1" w:unhideWhenUsed="1"/>
-    <w:lsdException w:name="Body Text Indent 3" w:semiHidden="1" w:unhideWhenUsed="1"/>
-    <w:lsdException w:name="Block Text" w:semiHidden="1" w:unhideWhenUsed="1"/>
-    <w:lsdException w:name="Hyperlink" w:semiHidden="1" w:unhideWhenUsed="1"/>
-    <w:lsdException w:name="FollowedHyperlink" w:semiHidden="1" w:unhideWhenUsed="1"/>
-    <w:lsdException w:name="Strong" w:uiPriority="22" w:qFormat="1"/>
-    <w:lsdException w:name="Emphasis" w:uiPriority="20" w:qFormat="1"/>
-    <w:lsdException w:name="Document Map" w:semiHidden="1" w:unhideWhenUsed="1"/>
-    <w:lsdException w:name="Plain Text" w:semiHidden="1" w:unhideWhenUsed="1"/>
-    <w:lsdException w:name="E-mail Signature" w:semiHidden="1" w:unhideWhenUsed="1"/>
-    <w:lsdException w:name="HTML Top of Form" w:semiHidden="1" w:unhideWhenUsed="1"/>
-    <w:lsdException w:name="HTML Bottom of Form" w:semiHidden="1" w:unhideWhenUsed="1"/>
-    <w:lsdException w:name="Normal (Web)" w:semiHidden="1" w:unhideWhenUsed="1"/>
-    <w:lsdException w:name="HTML Acronym" w:semiHidden="1" w:unhideWhenUsed="1"/>
-    <w:lsdException w:name="HTML Address" w:semiHidden="1" w:unhideWhenUsed="1"/>
-    <w:lsdException w:name="HTML Cite" w:semiHidden="1" w:unhideWhenUsed="1"/>
-    <w:lsdException w:name="HTML Code" w:semiHidden="1" w:unhideWhenUsed="1"/>
-    <w:lsdException w:name="HTML Definition" w:semiHidden="1" w:unhideWhenUsed="1"/>
-    <w:lsdException w:name="HTML Keyboard" w:semiHidden="1" w:unhideWhenUsed="1"/>
-    <w:lsdException w:name="HTML Preformatted" w:semiHidden="1" w:unhideWhenUsed="1"/>
-    <w:lsdException w:name="HTML Sample" w:semiHidden="1" w:unhideWhenUsed="1"/>
-    <w:lsdException w:name="HTML Typewriter" w:semiHidden="1" w:unhideWhenUsed="1"/>
-    <w:lsdException w:name="HTML Variable" w:semiHidden="1" w:unhideWhenUsed="1"/>
-    <w:lsdException w:name="Normal Table" w:semiHidden="1" w:unhideWhenUsed="1"/>
-    <w:lsdException w:name="annotation subject" w:semiHidden="1" w:unhideWhenUsed="1"/>
-    <w:lsdException w:name="No List" w:semiHidden="1" w:unhideWhenUsed="1"/>
-    <w:lsdException w:name="Outline List 1" w:semiHidden="1" w:unhideWhenUsed="1"/>
-    <w:lsdException w:name="Outline List 2" w:semiHidden="1" w:unhideWhenUsed="1"/>
-    <w:lsdException w:name="Outline List 3" w:semiHidden="1" w:unhideWhenUsed="1"/>
-    <w:lsdException w:name="Table Simple 1" w:semiHidden="1" w:unhideWhenUsed="1"/>
-    <w:lsdException w:name="Table Simple 2" w:semiHidden="1" w:unhideWhenUsed="1"/>
-    <w:lsdException w:name="Table Simple 3" w:semiHidden="1" w:unhideWhenUsed="1"/>
-    <w:lsdException w:name="Table Classic 1" w:semiHidden="1" w:unhideWhenUsed="1"/>
-    <w:lsdException w:name="Table Classic 2" w:semiHidden="1" w:unhideWhenUsed="1"/>
-    <w:lsdException w:name="Table Classic 3" w:semiHidden="1" w:unhideWhenUsed="1"/>
-    <w:lsdException w:name="Table Classic 4" w:semiHidden="1" w:unhideWhenUsed="1"/>
-    <w:lsdException w:name="Table Colorful 1" w:semiHidden="1" w:unhideWhenUsed="1"/>
-    <w:lsdException w:name="Table Colorful 2" w:semiHidden="1" w:unhideWhenUsed="1"/>
-    <w:lsdException w:name="Table Colorful 3" w:semiHidden="1" w:unhideWhenUsed="1"/>
-    <w:lsdException w:name="Table Columns 1" w:semiHidden="1" w:unhideWhenUsed="1"/>
-    <w:lsdException w:name="Table Columns 2" w:semiHidden="1" w:unhideWhenUsed="1"/>
-    <w:lsdException w:name="Table Columns 3" w:semiHidden="1" w:unhideWhenUsed="1"/>
-    <w:lsdException w:name="Table Columns 4" w:semiHidden="1" w:unhideWhenUsed="1"/>
-    <w:lsdException w:name="Table Columns 5" w:semiHidden="1" w:unhideWhenUsed="1"/>
-    <w:lsdException w:name="Table Grid 1" w:semiHidden="1" w:unhideWhenUsed="1"/>
-    <w:lsdException w:name="Table Grid 2" w:semiHidden="1" w:unhideWhenUsed="1"/>
-    <w:lsdException w:name="Table Grid 3" w:semiHidden="1" w:unhideWhenUsed="1"/>
-    <w:lsdException w:name="Table Grid 4" w:semiHidden="1" w:unhideWhenUsed="1"/>
-    <w:lsdException w:name="Table Grid 5" w:semiHidden="1" w:unhideWhenUsed="1"/>
-    <w:lsdException w:name="Table Grid 6" w:semiHidden="1" w:unhideWhenUsed="1"/>
-    <w:lsdException w:name="Table Grid 7" w:semiHidden="1" w:unhideWhenUsed="1"/>
-    <w:lsdException w:name="Table Grid 8" w:semiHidden="1" w:unhideWhenUsed="1"/>
-    <w:lsdException w:name="Table List 1" w:semiHidden="1" w:unhideWhenUsed="1"/>
-    <w:lsdException w:name="Table List 2" w:semiHidden="1" w:unhideWhenUsed="1"/>
-    <w:lsdException w:name="Table List 3" w:semiHidden="1" w:unhideWhenUsed="1"/>
-    <w:lsdException w:name="Table List 4" w:semiHidden="1" w:unhideWhenUsed="1"/>
-    <w:lsdException w:name="Table List 5" w:semiHidden="1" w:unhideWhenUsed="1"/>
-    <w:lsdException w:name="Table List 6" w:semiHidden="1" w:unhideWhenUsed="1"/>
-    <w:lsdException w:name="Table List 7" w:semiHidden="1" w:unhideWhenUsed="1"/>
-    <w:lsdException w:name="Table List 8" w:semiHidden="1" w:unhideWhenUsed="1"/>
-    <w:lsdException w:name="Table 3D effects 1" w:semiHidden="1" w:unhideWhenUsed="1"/>
-    <w:lsdException w:name="Table 3D effects 2" w:semiHidden="1" w:unhideWhenUsed="1"/>
-    <w:lsdException w:name="Table 3D effects 3" w:semiHidden="1" w:unhideWhenUsed="1"/>
-    <w:lsdException w:name="Table Contemporary" w:semiHidden="1" w:unhideWhenUsed="1"/>
-    <w:lsdException w:name="Table Elegant" w:semiHidden="1" w:unhideWhenUsed="1"/>
-    <w:lsdException w:name="Table Professional" w:semiHidden="1" w:unhideWhenUsed="1"/>
-    <w:lsdException w:name="Table Subtle 1" w:semiHidden="1" w:unhideWhenUsed="1"/>
-    <w:lsdException w:name="Table Subtle 2" w:semiHidden="1" w:unhideWhenUsed="1"/>
-    <w:lsdException w:name="Table Web 1" w:semiHidden="1" w:unhideWhenUsed="1"/>
-    <w:lsdException w:name="Table Web 2" w:semiHidden="1" w:unhideWhenUsed="1"/>
-    <w:lsdException w:name="Table Web 3" w:semiHidden="1" w:unhideWhenUsed="1"/>
-    <w:lsdException w:name="Balloon Text" w:semiHidden="1" w:unhideWhenUsed="1"/>
-    <w:lsdException w:name="Table Grid" w:uiPriority="59"/>
-    <w:lsdException w:name="Table Theme" w:semiHidden="1" w:unhideWhenUsed="1"/>
-    <w:lsdException w:name="Placeholder Text" w:semiHidden="1"/>
-    <w:lsdException w:name="No Spacing" w:uiPriority="1" w:qFormat="1"/>
-    <w:lsdException w:name="Light Shading" w:uiPriority="60"/>
-    <w:lsdException w:name="Light List" w:uiPriority="61"/>
-    <w:lsdException w:name="Light Grid" w:uiPriority="62"/>
-    <w:lsdException w:name="Medium Shading 1" w:uiPriority="63"/>
-    <w:lsdException w:name="Medium Shading 2" w:uiPriority="64"/>
-    <w:lsdException w:name="Medium List 1" w:uiPriority="65"/>
-    <w:lsdException w:name="Medium List 2" w:uiPriority="66"/>
-    <w:lsdException w:name="Medium Grid 1" w:uiPriority="67"/>
-    <w:lsdException w:name="Medium Grid 2" w:uiPriority="68"/>
-    <w:lsdException w:name="Medium Grid 3" w:uiPriority="69"/>
-    <w:lsdException w:name="Dark List" w:uiPriority="70"/>
-    <w:lsdException w:name="Colorful Shading" w:uiPriority="71"/>
-    <w:lsdException w:name="Colorful List" w:uiPriority="72"/>
-    <w:lsdException w:name="Colorful Grid" w:uiPriority="73"/>
-    <w:lsdException w:name="Light Shading Accent 1" w:uiPriority="60"/>
-    <w:lsdException w:name="Light List Accent 1" w:uiPriority="61"/>
-    <w:lsdException w:name="Light Grid Accent 1" w:uiPriority="62"/>
-    <w:lsdException w:name="Medium Shading 1 Accent 1" w:uiPriority="63"/>
-    <w:lsdException w:name="Medium Shading 2 Accent 1" w:uiPriority="64"/>
-    <w:lsdException w:name="Medium List 1 Accent 1" w:uiPriority="65"/>
-    <w:lsdException w:name="Revision" w:semiHidden="1"/>
-    <w:lsdException w:name="List Paragraph" w:uiPriority="34" w:qFormat="1"/>
-    <w:lsdException w:name="Quote" w:uiPriority="29" w:qFormat="1"/>
-    <w:lsdException w:name="Intense Quote" w:uiPriority="30" w:qFormat="1"/>
-    <w:lsdException w:name="Medium List 2 Accent 1" w:uiPriority="66"/>
-    <w:lsdException w:name="Medium Grid 1 Accent 1" w:uiPriority="67"/>
-    <w:lsdException w:name="Medium Grid 2 Accent 1" w:uiPriority="68"/>
-    <w:lsdException w:name="Medium Grid 3 Accent 1" w:uiPriority="69"/>
-    <w:lsdException w:name="Dark List Accent 1" w:uiPriority="70"/>
-    <w:lsdException w:name="Colorful Shading Accent 1" w:uiPriority="71"/>
-    <w:lsdException w:name="Colorful List Accent 1" w:uiPriority="72"/>
-    <w:lsdException w:name="Colorful Grid Accent 1" w:uiPriority="73"/>
-    <w:lsdException w:name="Light Shading Accent 2" w:uiPriority="60"/>
-    <w:lsdException w:name="Light List Accent 2" w:uiPriority="61"/>
-    <w:lsdException w:name="Light Grid Accent 2" w:uiPriority="62"/>
-    <w:lsdException w:name="Medium Shading 1 Accent 2" w:uiPriority="63"/>
-    <w:lsdException w:name="Medium Shading 2 Accent 2" w:uiPriority="64"/>
-    <w:lsdException w:name="Medium List 1 Accent 2" w:uiPriority="65"/>
-    <w:lsdException w:name="Medium List 2 Accent 2" w:uiPriority="66"/>
-    <w:lsdException w:name="Medium Grid 1 Accent 2" w:uiPriority="67"/>
-    <w:lsdException w:name="Medium Grid 2 Accent 2" w:uiPriority="68"/>
-    <w:lsdException w:name="Medium Grid 3 Accent 2" w:uiPriority="69"/>
-    <w:lsdException w:name="Dark List Accent 2" w:uiPriority="70"/>
-    <w:lsdException w:name="Colorful Shading Accent 2" w:uiPriority="71"/>
-    <w:lsdException w:name="Colorful List Accent 2" w:uiPriority="72"/>
-    <w:lsdException w:name="Colorful Grid Accent 2" w:uiPriority="73"/>
-    <w:lsdException w:name="Light Shading Accent 3" w:uiPriority="60"/>
-    <w:lsdException w:name="Light List Accent 3" w:uiPriority="61"/>
-    <w:lsdException w:name="Light Grid Accent 3" w:uiPriority="62"/>
-    <w:lsdException w:name="Medium Shading 1 Accent 3" w:uiPriority="63"/>
-    <w:lsdException w:name="Medium Shading 2 Accent 3" w:uiPriority="64"/>
-    <w:lsdException w:name="Medium List 1 Accent 3" w:uiPriority="65"/>
-    <w:lsdException w:name="Medium List 2 Accent 3" w:uiPriority="66"/>
-    <w:lsdException w:name="Medium Grid 1 Accent 3" w:uiPriority="67"/>
-    <w:lsdException w:name="Medium Grid 2 Accent 3" w:uiPriority="68"/>
-    <w:lsdException w:name="Medium Grid 3 Accent 3" w:uiPriority="69"/>
-    <w:lsdException w:name="Dark List Accent 3" w:uiPriority="70"/>
-    <w:lsdException w:name="Colorful Shading Accent 3" w:uiPriority="71"/>
-    <w:lsdException w:name="Colorful List Accent 3" w:uiPriority="72"/>
-    <w:lsdException w:name="Colorful Grid Accent 3" w:uiPriority="73"/>
-    <w:lsdException w:name="Light Shading Accent 4" w:uiPriority="60"/>
-    <w:lsdException w:name="Light List Accent 4" w:uiPriority="61"/>
-    <w:lsdException w:name="Light Grid Accent 4" w:uiPriority="62"/>
-    <w:lsdException w:name="Medium Shading 1 Accent 4" w:uiPriority="63"/>
-    <w:lsdException w:name="Medium Shading 2 Accent 4" w:uiPriority="64"/>
-    <w:lsdException w:name="Medium List 1 Accent 4" w:uiPriority="65"/>
-    <w:lsdException w:name="Medium List 2 Accent 4" w:uiPriority="66"/>
-    <w:lsdException w:name="Medium Grid 1 Accent 4" w:uiPriority="67"/>
-    <w:lsdException w:name="Medium Grid 2 Accent 4" w:uiPriority="68"/>
-    <w:lsdException w:name="Medium Grid 3 Accent 4" w:uiPriority="69"/>
-    <w:lsdException w:name="Dark List Accent 4" w:uiPriority="70"/>
-    <w:lsdException w:name="Colorful Shading Accent 4" w:uiPriority="71"/>
-    <w:lsdException w:name="Colorful List Accent 4" w:uiPriority="72"/>
-    <w:lsdException w:name="Colorful Grid Accent 4" w:uiPriority="73"/>
-    <w:lsdException w:name="Light Shading Accent 5" w:uiPriority="60"/>
-    <w:lsdException w:name="Light List Accent 5" w:uiPriority="61"/>
-    <w:lsdException w:name="Light Grid Accent 5" w:uiPriority="62"/>
-    <w:lsdException w:name="Medium Shading 1 Accent 5" w:uiPriority="63"/>
-    <w:lsdException w:name="Medium Shading 2 Accent 5" w:uiPriority="64"/>
-    <w:lsdException w:name="Medium List 1 Accent 5" w:uiPriority="65"/>
-    <w:lsdException w:name="Medium List 2 Accent 5" w:uiPriority="66"/>
-    <w:lsdException w:name="Medium Grid 1 Accent 5" w:uiPriority="67"/>
-    <w:lsdException w:name="Medium Grid 2 Accent 5" w:uiPriority="68"/>
-    <w:lsdException w:name="Medium Grid 3 Accent 5" w:uiPriority="69"/>
-    <w:lsdException w:name="Dark List Accent 5" w:uiPriority="70"/>
-    <w:lsdException w:name="Colorful Shading Accent 5" w:uiPriority="71"/>
-    <w:lsdException w:name="Colorful List Accent 5" w:uiPriority="72"/>
-    <w:lsdException w:name="Colorful Grid Accent 5" w:uiPriority="73"/>
-    <w:lsdException w:name="Light Shading Accent 6" w:uiPriority="60"/>
-    <w:lsdException w:name="Light List Accent 6" w:uiPriority="61"/>
-    <w:lsdException w:name="Light Grid Accent 6" w:uiPriority="62"/>
-    <w:lsdException w:name="Medium Shading 1 Accent 6" w:uiPriority="63"/>
-    <w:lsdException w:name="Medium Shading 2 Accent 6" w:uiPriority="64"/>
-    <w:lsdException w:name="Medium List 1 Accent 6" w:uiPriority="65"/>
-    <w:lsdException w:name="Medium List 2 Accent 6" w:uiPriority="66"/>
-    <w:lsdException w:name="Medium Grid 1 Accent 6" w:uiPriority="67"/>
-    <w:lsdException w:name="Medium Grid 2 Accent 6" w:uiPriority="68"/>
-    <w:lsdException w:name="Medium Grid 3 Accent 6" w:uiPriority="69"/>
-    <w:lsdException w:name="Dark List Accent 6" w:uiPriority="70"/>
-    <w:lsdException w:name="Colorful Shading Accent 6" w:uiPriority="71"/>
-    <w:lsdException w:name="Colorful List Accent 6" w:uiPriority="72"/>
-    <w:lsdException w:name="Colorful Grid Accent 6" w:uiPriority="73"/>
-    <w:lsdException w:name="Subtle Emphasis" w:uiPriority="19" w:qFormat="1"/>
-    <w:lsdException w:name="Intense Emphasis" w:uiPriority="21" w:qFormat="1"/>
-    <w:lsdException w:name="Subtle Reference" w:uiPriority="31" w:qFormat="1"/>
-    <w:lsdException w:name="Intense Reference" w:uiPriority="32" w:qFormat="1"/>
-    <w:lsdException w:name="Book Title" w:uiPriority="33" w:qFormat="1"/>
-    <w:lsdException w:name="Bibliography" w:semiHidden="1" w:uiPriority="37" w:unhideWhenUsed="1"/>
-    <w:lsdException w:name="TOC Heading" w:semiHidden="1" w:uiPriority="39" w:unhideWhenUsed="1" w:qFormat="1"/>
-    <w:lsdException w:name="Plain Table 1" w:uiPriority="41"/>
-    <w:lsdException w:name="Plain Table 2" w:uiPriority="42"/>
-    <w:lsdException w:name="Plain Table 3" w:uiPriority="43"/>
-    <w:lsdException w:name="Plain Table 4" w:uiPriority="44"/>
-    <w:lsdException w:name="Plain Table 5" w:uiPriority="45"/>
-    <w:lsdException w:name="Grid Table Light" w:uiPriority="40"/>
-    <w:lsdException w:name="Grid Table 1 Light" w:uiPriority="46"/>
-    <w:lsdException w:name="Grid Table 2" w:uiPriority="47"/>
-    <w:lsdException w:name="Grid Table 3" w:uiPriority="48"/>
-    <w:lsdException w:name="Grid Table 4" w:uiPriority="49"/>
-    <w:lsdException w:name="Grid Table 5 Dark" w:uiPriority="50"/>
-    <w:lsdException w:name="Grid Table 6 Colorful" w:uiPriority="51"/>
-    <w:lsdException w:name="Grid Table 7 Colorful" w:uiPriority="52"/>
-    <w:lsdException w:name="Grid Table 1 Light Accent 1" w:uiPriority="46"/>
-    <w:lsdException w:name="Grid Table 2 Accent 1" w:uiPriority="47"/>
-    <w:lsdException w:name="Grid Table 3 Accent 1" w:uiPriority="48"/>
-    <w:lsdException w:name="Grid Table 4 Accent 1" w:uiPriority="49"/>
-    <w:lsdException w:name="Grid Table 5 Dark Accent 1" w:uiPriority="50"/>
-    <w:lsdException w:name="Grid Table 6 Colorful Accent 1" w:uiPriority="51"/>
-    <w:lsdException w:name="Grid Table 7 Colorful Accent 1" w:uiPriority="52"/>
-    <w:lsdException w:name="Grid Table 1 Light Accent 2" w:uiPriority="46"/>
-    <w:lsdException w:name="Grid Table 2 Accent 2" w:uiPriority="47"/>
-    <w:lsdException w:name="Grid Table 3 Accent 2" w:uiPriority="48"/>
-    <w:lsdException w:name="Grid Table 4 Accent 2" w:uiPriority="49"/>
-    <w:lsdException w:name="Grid Table 5 Dark Accent 2" w:uiPriority="50"/>
-    <w:lsdException w:name="Grid Table 6 Colorful Accent 2" w:uiPriority="51"/>
-    <w:lsdException w:name="Grid Table 7 Colorful Accent 2" w:uiPriority="52"/>
-    <w:lsdException w:name="Grid Table 1 Light Accent 3" w:uiPriority="46"/>
-    <w:lsdException w:name="Grid Table 2 Accent 3" w:uiPriority="47"/>
-    <w:lsdException w:name="Grid Table 3 Accent 3" w:uiPriority="48"/>
-    <w:lsdException w:name="Grid Table 4 Accent 3" w:uiPriority="49"/>
-    <w:lsdException w:name="Grid Table 5 Dark Accent 3" w:uiPriority="50"/>
-    <w:lsdException w:name="Grid Table 6 Colorful Accent 3" w:uiPriority="51"/>
-    <w:lsdException w:name="Grid Table 7 Colorful Accent 3" w:uiPriority="52"/>
-    <w:lsdException w:name="Grid Table 1 Light Accent 4" w:uiPriority="46"/>
-    <w:lsdException w:name="Grid Table 2 Accent 4" w:uiPriority="47"/>
-    <w:lsdException w:name="Grid Table 3 Accent 4" w:uiPriority="48"/>
-    <w:lsdException w:name="Grid Table 4 Accent 4" w:uiPriority="49"/>
-    <w:lsdException w:name="Grid Table 5 Dark Accent 4" w:uiPriority="50"/>
-    <w:lsdException w:name="Grid Table 6 Colorful Accent 4" w:uiPriority="51"/>
-    <w:lsdException w:name="Grid Table 7 Colorful Accent 4" w:uiPriority="52"/>
-    <w:lsdException w:name="Grid Table 1 Light Accent 5" w:uiPriority="46"/>
-    <w:lsdException w:name="Grid Table 2 Accent 5" w:uiPriority="47"/>
-    <w:lsdException w:name="Grid Table 3 Accent 5" w:uiPriority="48"/>
-    <w:lsdException w:name="Grid Table 4 Accent 5" w:uiPriority="49"/>
-    <w:lsdException w:name="Grid Table 5 Dark Accent 5" w:uiPriority="50"/>
-    <w:lsdException w:name="Grid Table 6 Colorful Accent 5" w:uiPriority="51"/>
-    <w:lsdException w:name="Grid Table 7 Colorful Accent 5" w:uiPriority="52"/>
-    <w:lsdException w:name="Grid Table 1 Light Accent 6" w:uiPriority="46"/>
-    <w:lsdException w:name="Grid Table 2 Accent 6" w:uiPriority="47"/>
-    <w:lsdException w:name="Grid Table 3 Accent 6" w:uiPriority="48"/>
-    <w:lsdException w:name="Grid Table 4 Accent 6" w:uiPriority="49"/>
-    <w:lsdException w:name="Grid Table 5 Dark Accent 6" w:uiPriority="50"/>
-    <w:lsdException w:name="Grid Table 6 Colorful Accent 6" w:uiPriority="51"/>
-    <w:lsdException w:name="Grid Table 7 Colorful Accent 6" w:uiPriority="52"/>
-    <w:lsdException w:name="List Table 1 Light" w:uiPriority="46"/>
-    <w:lsdException w:name="List Table 2" w:uiPriority="47"/>
-    <w:lsdException w:name="List Table 3" w:uiPriority="48"/>
-    <w:lsdException w:name="List Table 4" w:uiPriority="49"/>
-    <w:lsdException w:name="List Table 5 Dark" w:uiPriority="50"/>
-    <w:lsdException w:name="List Table 6 Colorful" w:uiPriority="51"/>
-    <w:lsdException w:name="List Table 7 Colorful" w:uiPriority="52"/>
-    <w:lsdException w:name="List Table 1 Light Accent 1" w:uiPriority="46"/>
-    <w:lsdException w:name="List Table 2 Accent 1" w:uiPriority="47"/>
-    <w:lsdException w:name="List Table 3 Accent 1" w:uiPriority="48"/>
-    <w:lsdException w:name="List Table 4 Accent 1" w:uiPriority="49"/>
-    <w:lsdException w:name="List Table 5 Dark Accent 1" w:uiPriority="50"/>
-    <w:lsdException w:name="List Table 6 Colorful Accent 1" w:uiPriority="51"/>
-    <w:lsdException w:name="List Table 7 Colorful Accent 1" w:uiPriority="52"/>
-    <w:lsdException w:name="List Table 1 Light Accent 2" w:uiPriority="46"/>
-    <w:lsdException w:name="List Table 2 Accent 2" w:uiPriority="47"/>
-    <w:lsdException w:name="List Table 3 Accent 2" w:uiPriority="48"/>
-    <w:lsdException w:name="List Table 4 Accent 2" w:uiPriority="49"/>
-    <w:lsdException w:name="List Table 5 Dark Accent 2" w:uiPriority="50"/>
-    <w:lsdException w:name="List Table 6 Colorful Accent 2" w:uiPriority="51"/>
-    <w:lsdException w:name="List Table 7 Colorful Accent 2" w:uiPriority="52"/>
-    <w:lsdException w:name="List Table 1 Light Accent 3" w:uiPriority="46"/>
-    <w:lsdException w:name="List Table 2 Accent 3" w:uiPriority="47"/>
-    <w:lsdException w:name="List Table 3 Accent 3" w:uiPriority="48"/>
-    <w:lsdException w:name="List Table 4 Accent 3" w:uiPriority="49"/>
-    <w:lsdException w:name="List Table 5 Dark Accent 3" w:uiPriority="50"/>
-    <w:lsdException w:name="List Table 6 Colorful Accent 3" w:uiPriority="51"/>
-    <w:lsdException w:name="List Table 7 Colorful Accent 3" w:uiPriority="52"/>
-    <w:lsdException w:name="List Table 1 Light Accent 4" w:uiPriority="46"/>
-    <w:lsdException w:name="List Table 2 Accent 4" w:uiPriority="47"/>
-    <w:lsdException w:name="List Table 3 Accent 4" w:uiPriority="48"/>
-    <w:lsdException w:name="List Table 4 Accent 4" w:uiPriority="49"/>
-    <w:lsdException w:name="List Table 5 Dark Accent 4" w:uiPriority="50"/>
-    <w:lsdException w:name="List Table 6 Colorful Accent 4" w:uiPriority="51"/>
-    <w:lsdException w:name="List Table 7 Colorful Accent 4" w:uiPriority="52"/>
-    <w:lsdException w:name="List Table 1 Light Accent 5" w:uiPriority="46"/>
-    <w:lsdException w:name="List Table 2 Accent 5" w:uiPriority="47"/>
-    <w:lsdException w:name="List Table 3 Accent 5" w:uiPriority="48"/>
-    <w:lsdException w:name="List Table 4 Accent 5" w:uiPriority="49"/>
-    <w:lsdException w:name="List Table 5 Dark Accent 5" w:uiPriority="50"/>
-    <w:lsdException w:name="List Table 6 Colorful Accent 5" w:uiPriority="51"/>
-    <w:lsdException w:name="List Table 7 Colorful Accent 5" w:uiPriority="52"/>
-    <w:lsdException w:name="List Table 1 Light Accent 6" w:uiPriority="46"/>
-    <w:lsdException w:name="List Table 2 Accent 6" w:uiPriority="47"/>
-    <w:lsdException w:name="List Table 3 Accent 6" w:uiPriority="48"/>
-    <w:lsdException w:name="List Table 4 Accent 6" w:uiPriority="49"/>
-    <w:lsdException w:name="List Table 5 Dark Accent 6" w:uiPriority="50"/>
-    <w:lsdException w:name="List Table 6 Colorful Accent 6" w:uiPriority="51"/>
-    <w:lsdException w:name="List Table 7 Colorful Accent 6" w:uiPriority="52"/>
+  <w:latentStyles w:defLockedState="0" w:defUIPriority="99" w:defSemiHidden="1" w:defUnhideWhenUsed="1" w:defQFormat="0" w:count="267">
+    <w:lsdException w:name="Normal" w:semiHidden="0" w:uiPriority="0" w:unhideWhenUsed="0" w:qFormat="1"/>
+    <w:lsdException w:name="heading 1" w:semiHidden="0" w:uiPriority="9" w:unhideWhenUsed="0" w:qFormat="1"/>
+    <w:lsdException w:name="heading 2" w:uiPriority="9" w:qFormat="1"/>
+    <w:lsdException w:name="heading 3" w:uiPriority="9" w:qFormat="1"/>
+    <w:lsdException w:name="heading 4" w:uiPriority="9" w:qFormat="1"/>
+    <w:lsdException w:name="heading 5" w:uiPriority="9" w:qFormat="1"/>
+    <w:lsdException w:name="heading 6" w:uiPriority="9" w:qFormat="1"/>
+    <w:lsdException w:name="heading 7" w:uiPriority="9" w:qFormat="1"/>
+    <w:lsdException w:name="heading 8" w:uiPriority="9" w:qFormat="1"/>
+    <w:lsdException w:name="heading 9" w:uiPriority="9" w:qFormat="1"/>
+    <w:lsdException w:name="toc 1" w:uiPriority="39"/>
+    <w:lsdException w:name="toc 2" w:uiPriority="39"/>
+    <w:lsdException w:name="toc 3" w:uiPriority="39"/>
+    <w:lsdException w:name="toc 4" w:uiPriority="39"/>
+    <w:lsdException w:name="toc 5" w:uiPriority="39"/>
+    <w:lsdException w:name="toc 6" w:uiPriority="39"/>
+    <w:lsdException w:name="toc 7" w:uiPriority="39"/>
+    <w:lsdException w:name="toc 8" w:uiPriority="39"/>
+    <w:lsdException w:name="toc 9" w:uiPriority="39"/>
+    <w:lsdException w:name="caption" w:uiPriority="35" w:qFormat="1"/>
+    <w:lsdException w:name="Title" w:semiHidden="0" w:uiPriority="10" w:unhideWhenUsed="0" w:qFormat="1"/>
+    <w:lsdException w:name="Default Paragraph Font" w:uiPriority="1"/>
+    <w:lsdException w:name="Subtitle" w:semiHidden="0" w:uiPriority="11" w:unhideWhenUsed="0" w:qFormat="1"/>
+    <w:lsdException w:name="Strong" w:semiHidden="0" w:uiPriority="22" w:unhideWhenUsed="0" w:qFormat="1"/>
+    <w:lsdException w:name="Emphasis" w:semiHidden="0" w:uiPriority="20" w:unhideWhenUsed="0" w:qFormat="1"/>
+    <w:lsdException w:name="Table Grid" w:semiHidden="0" w:uiPriority="59" w:unhideWhenUsed="0"/>
+    <w:lsdException w:name="Placeholder Text" w:unhideWhenUsed="0"/>
+    <w:lsdException w:name="No Spacing" w:semiHidden="0" w:uiPriority="1" w:unhideWhenUsed="0" w:qFormat="1"/>
+    <w:lsdException w:name="Light Shading" w:semiHidden="0" w:uiPriority="60" w:unhideWhenUsed="0"/>
+    <w:lsdException w:name="Light List" w:semiHidden="0" w:uiPriority="61" w:unhideWhenUsed="0"/>
+    <w:lsdException w:name="Light Grid" w:semiHidden="0" w:uiPriority="62" w:unhideWhenUsed="0"/>
+    <w:lsdException w:name="Medium Shading 1" w:semiHidden="0" w:uiPriority="63" w:unhideWhenUsed="0"/>
+    <w:lsdException w:name="Medium Shading 2" w:semiHidden="0" w:uiPriority="64" w:unhideWhenUsed="0"/>
+    <w:lsdException w:name="Medium List 1" w:semiHidden="0" w:uiPriority="65" w:unhideWhenUsed="0"/>
+    <w:lsdException w:name="Medium List 2" w:semiHidden="0" w:uiPriority="66" w:unhideWhenUsed="0"/>
+    <w:lsdException w:name="Medium Grid 1" w:semiHidden="0" w:uiPriority="67" w:unhideWhenUsed="0"/>
+    <w:lsdException w:name="Medium Grid 2" w:semiHidden="0" w:uiPriority="68" w:unhideWhenUsed="0"/>
+    <w:lsdException w:name="Medium Grid 3" w:semiHidden="0" w:uiPriority="69" w:unhideWhenUsed="0"/>
+    <w:lsdException w:name="Dark List" w:semiHidden="0" w:uiPriority="70" w:unhideWhenUsed="0"/>
+    <w:lsdException w:name="Colorful Shading" w:semiHidden="0" w:uiPriority="71" w:unhideWhenUsed="0"/>
+    <w:lsdException w:name="Colorful List" w:semiHidden="0" w:uiPriority="72" w:unhideWhenUsed="0"/>
+    <w:lsdException w:name="Colorful Grid" w:semiHidden="0" w:uiPriority="73" w:unhideWhenUsed="0"/>
+    <w:lsdException w:name="Light Shading Accent 1" w:semiHidden="0" w:uiPriority="60" w:unhideWhenUsed="0"/>
+    <w:lsdException w:name="Light List Accent 1" w:semiHidden="0" w:uiPriority="61" w:unhideWhenUsed="0"/>
+    <w:lsdException w:name="Light Grid Accent 1" w:semiHidden="0" w:uiPriority="62" w:unhideWhenUsed="0"/>
+    <w:lsdException w:name="Medium Shading 1 Accent 1" w:semiHidden="0" w:uiPriority="63" w:unhideWhenUsed="0"/>
+    <w:lsdException w:name="Medium Shading 2 Accent 1" w:semiHidden="0" w:uiPriority="64" w:unhideWhenUsed="0"/>
+    <w:lsdException w:name="Medium List 1 Accent 1" w:semiHidden="0" w:uiPriority="65" w:unhideWhenUsed="0"/>
+    <w:lsdException w:name="Revision" w:unhideWhenUsed="0"/>
+    <w:lsdException w:name="List Paragraph" w:semiHidden="0" w:uiPriority="34" w:unhideWhenUsed="0" w:qFormat="1"/>
+    <w:lsdException w:name="Quote" w:semiHidden="0" w:uiPriority="29" w:unhideWhenUsed="0" w:qFormat="1"/>
+    <w:lsdException w:name="Intense Quote" w:semiHidden="0" w:uiPriority="30" w:unhideWhenUsed="0" w:qFormat="1"/>
+    <w:lsdException w:name="Medium List 2 Accent 1" w:semiHidden="0" w:uiPriority="66" w:unhideWhenUsed="0"/>
+    <w:lsdException w:name="Medium Grid 1 Accent 1" w:semiHidden="0" w:uiPriority="67" w:unhideWhenUsed="0"/>
+    <w:lsdException w:name="Medium Grid 2 Accent 1" w:semiHidden="0" w:uiPriority="68" w:unhideWhenUsed="0"/>
+    <w:lsdException w:name="Medium Grid 3 Accent 1" w:semiHidden="0" w:uiPriority="69" w:unhideWhenUsed="0"/>
+    <w:lsdException w:name="Dark List Accent 1" w:semiHidden="0" w:uiPriority="70" w:unhideWhenUsed="0"/>
+    <w:lsdException w:name="Colorful Shading Accent 1" w:semiHidden="0" w:uiPriority="71" w:unhideWhenUsed="0"/>
+    <w:lsdException w:name="Colorful List Accent 1" w:semiHidden="0" w:uiPriority="72" w:unhideWhenUsed="0"/>
+    <w:lsdException w:name="Colorful Grid Accent 1" w:semiHidden="0" w:uiPriority="73" w:unhideWhenUsed="0"/>
+    <w:lsdException w:name="Light Shading Accent 2" w:semiHidden="0" w:uiPriority="60" w:unhideWhenUsed="0"/>
+    <w:lsdException w:name="Light List Accent 2" w:semiHidden="0" w:uiPriority="61" w:unhideWhenUsed="0"/>
+    <w:lsdException w:name="Light Grid Accent 2" w:semiHidden="0" w:uiPriority="62" w:unhideWhenUsed="0"/>
+    <w:lsdException w:name="Medium Shading 1 Accent 2" w:semiHidden="0" w:uiPriority="63" w:unhideWhenUsed="0"/>
+    <w:lsdException w:name="Medium Shading 2 Accent 2" w:semiHidden="0" w:uiPriority="64" w:unhideWhenUsed="0"/>
+    <w:lsdException w:name="Medium List 1 Accent 2" w:semiHidden="0" w:uiPriority="65" w:unhideWhenUsed="0"/>
+    <w:lsdException w:name="Medium List 2 Accent 2" w:semiHidden="0" w:uiPriority="66" w:unhideWhenUsed="0"/>
+    <w:lsdException w:name="Medium Grid 1 Accent 2" w:semiHidden="0" w:uiPriority="67" w:unhideWhenUsed="0"/>
+    <w:lsdException w:name="Medium Grid 2 Accent 2" w:semiHidden="0" w:uiPriority="68" w:unhideWhenUsed="0"/>
+    <w:lsdException w:name="Medium Grid 3 Accent 2" w:semiHidden="0" w:uiPriority="69" w:unhideWhenUsed="0"/>
+    <w:lsdException w:name="Dark List Accent 2" w:semiHidden="0" w:uiPriority="70" w:unhideWhenUsed="0"/>
+    <w:lsdException w:name="Colorful Shading Accent 2" w:semiHidden="0" w:uiPriority="71" w:unhideWhenUsed="0"/>
+    <w:lsdException w:name="Colorful List Accent 2" w:semiHidden="0" w:uiPriority="72" w:unhideWhenUsed="0"/>
+    <w:lsdException w:name="Colorful Grid Accent 2" w:semiHidden="0" w:uiPriority="73" w:unhideWhenUsed="0"/>
+    <w:lsdException w:name="Light Shading Accent 3" w:semiHidden="0" w:uiPriority="60" w:unhideWhenUsed="0"/>
+    <w:lsdException w:name="Light List Accent 3" w:semiHidden="0" w:uiPriority="61" w:unhideWhenUsed="0"/>
+    <w:lsdException w:name="Light Grid Accent 3" w:semiHidden="0" w:uiPriority="62" w:unhideWhenUsed="0"/>
+    <w:lsdException w:name="Medium Shading 1 Accent 3" w:semiHidden="0" w:uiPriority="63" w:unhideWhenUsed="0"/>
+    <w:lsdException w:name="Medium Shading 2 Accent 3" w:semiHidden="0" w:uiPriority="64" w:unhideWhenUsed="0"/>
+    <w:lsdException w:name="Medium List 1 Accent 3" w:semiHidden="0" w:uiPriority="65" w:unhideWhenUsed="0"/>
+    <w:lsdException w:name="Medium List 2 Accent 3" w:semiHidden="0" w:uiPriority="66" w:unhideWhenUsed="0"/>
+    <w:lsdException w:name="Medium Grid 1 Accent 3" w:semiHidden="0" w:uiPriority="67" w:unhideWhenUsed="0"/>
+    <w:lsdException w:name="Medium Grid 2 Accent 3" w:semiHidden="0" w:uiPriority="68" w:unhideWhenUsed="0"/>
+    <w:lsdException w:name="Medium Grid 3 Accent 3" w:semiHidden="0" w:uiPriority="69" w:unhideWhenUsed="0"/>
+    <w:lsdException w:name="Dark List Accent 3" w:semiHidden="0" w:uiPriority="70" w:unhideWhenUsed="0"/>
+    <w:lsdException w:name="Colorful Shading Accent 3" w:semiHidden="0" w:uiPriority="71" w:unhideWhenUsed="0"/>
+    <w:lsdException w:name="Colorful List Accent 3" w:semiHidden="0" w:uiPriority="72" w:unhideWhenUsed="0"/>
+    <w:lsdException w:name="Colorful Grid Accent 3" w:semiHidden="0" w:uiPriority="73" w:unhideWhenUsed="0"/>
+    <w:lsdException w:name="Light Shading Accent 4" w:semiHidden="0" w:uiPriority="60" w:unhideWhenUsed="0"/>
+    <w:lsdException w:name="Light List Accent 4" w:semiHidden="0" w:uiPriority="61" w:unhideWhenUsed="0"/>
+    <w:lsdException w:name="Light Grid Accent 4" w:semiHidden="0" w:uiPriority="62" w:unhideWhenUsed="0"/>
+    <w:lsdException w:name="Medium Shading 1 Accent 4" w:semiHidden="0" w:uiPriority="63" w:unhideWhenUsed="0"/>
+    <w:lsdException w:name="Medium Shading 2 Accent 4" w:semiHidden="0" w:uiPriority="64" w:unhideWhenUsed="0"/>
+    <w:lsdException w:name="Medium List 1 Accent 4" w:semiHidden="0" w:uiPriority="65" w:unhideWhenUsed="0"/>
+    <w:lsdException w:name="Medium List 2 Accent 4" w:semiHidden="0" w:uiPriority="66" w:unhideWhenUsed="0"/>
+    <w:lsdException w:name="Medium Grid 1 Accent 4" w:semiHidden="0" w:uiPriority="67" w:unhideWhenUsed="0"/>
+    <w:lsdException w:name="Medium Grid 2 Accent 4" w:semiHidden="0" w:uiPriority="68" w:unhideWhenUsed="0"/>
+    <w:lsdException w:name="Medium Grid 3 Accent 4" w:semiHidden="0" w:uiPriority="69" w:unhideWhenUsed="0"/>
+    <w:lsdException w:name="Dark List Accent 4" w:semiHidden="0" w:uiPriority="70" w:unhideWhenUsed="0"/>
+    <w:lsdException w:name="Colorful Shading Accent 4" w:semiHidden="0" w:uiPriority="71" w:unhideWhenUsed="0"/>
+    <w:lsdException w:name="Colorful List Accent 4" w:semiHidden="0" w:uiPriority="72" w:unhideWhenUsed="0"/>
+    <w:lsdException w:name="Colorful Grid Accent 4" w:semiHidden="0" w:uiPriority="73" w:unhideWhenUsed="0"/>
+    <w:lsdException w:name="Light Shading Accent 5" w:semiHidden="0" w:uiPriority="60" w:unhideWhenUsed="0"/>
+    <w:lsdException w:name="Light List Accent 5" w:semiHidden="0" w:uiPriority="61" w:unhideWhenUsed="0"/>
+    <w:lsdException w:name="Light Grid Accent 5" w:semiHidden="0" w:uiPriority="62" w:unhideWhenUsed="0"/>
+    <w:lsdException w:name="Medium Shading 1 Accent 5" w:semiHidden="0" w:uiPriority="63" w:unhideWhenUsed="0"/>
+    <w:lsdException w:name="Medium Shading 2 Accent 5" w:semiHidden="0" w:uiPriority="64" w:unhideWhenUsed="0"/>
+    <w:lsdException w:name="Medium List 1 Accent 5" w:semiHidden="0" w:uiPriority="65" w:unhideWhenUsed="0"/>
+    <w:lsdException w:name="Medium List 2 Accent 5" w:semiHidden="0" w:uiPriority="66" w:unhideWhenUsed="0"/>
+    <w:lsdException w:name="Medium Grid 1 Accent 5" w:semiHidden="0" w:uiPriority="67" w:unhideWhenUsed="0"/>
+    <w:lsdException w:name="Medium Grid 2 Accent 5" w:semiHidden="0" w:uiPriority="68" w:unhideWhenUsed="0"/>
+    <w:lsdException w:name="Medium Grid 3 Accent 5" w:semiHidden="0" w:uiPriority="69" w:unhideWhenUsed="0"/>
+    <w:lsdException w:name="Dark List Accent 5" w:semiHidden="0" w:uiPriority="70" w:unhideWhenUsed="0"/>
+    <w:lsdException w:name="Colorful Shading Accent 5" w:semiHidden="0" w:uiPriority="71" w:unhideWhenUsed="0"/>
+    <w:lsdException w:name="Colorful List Accent 5" w:semiHidden="0" w:uiPriority="72" w:unhideWhenUsed="0"/>
+    <w:lsdException w:name="Colorful Grid Accent 5" w:semiHidden="0" w:uiPriority="73" w:unhideWhenUsed="0"/>
+    <w:lsdException w:name="Light Shading Accent 6" w:semiHidden="0" w:uiPriority="60" w:unhideWhenUsed="0"/>
+    <w:lsdException w:name="Light List Accent 6" w:semiHidden="0" w:uiPriority="61" w:unhideWhenUsed="0"/>
+    <w:lsdException w:name="Light Grid Accent 6" w:semiHidden="0" w:uiPriority="62" w:unhideWhenUsed="0"/>
+    <w:lsdException w:name="Medium Shading 1 Accent 6" w:semiHidden="0" w:uiPriority="63" w:unhideWhenUsed="0"/>
+    <w:lsdException w:name="Medium Shading 2 Accent 6" w:semiHidden="0" w:uiPriority="64" w:unhideWhenUsed="0"/>
+    <w:lsdException w:name="Medium List 1 Accent 6" w:semiHidden="0" w:uiPriority="65" w:unhideWhenUsed="0"/>
+    <w:lsdException w:name="Medium List 2 Accent 6" w:semiHidden="0" w:uiPriority="66" w:unhideWhenUsed="0"/>
+    <w:lsdException w:name="Medium Grid 1 Accent 6" w:semiHidden="0" w:uiPriority="67" w:unhideWhenUsed="0"/>
+    <w:lsdException w:name="Medium Grid 2 Accent 6" w:semiHidden="0" w:uiPriority="68" w:unhideWhenUsed="0"/>
+    <w:lsdException w:name="Medium Grid 3 Accent 6" w:semiHidden="0" w:uiPriority="69" w:unhideWhenUsed="0"/>
+    <w:lsdException w:name="Dark List Accent 6" w:semiHidden="0" w:uiPriority="70" w:unhideWhenUsed="0"/>
+    <w:lsdException w:name="Colorful Shading Accent 6" w:semiHidden="0" w:uiPriority="71" w:unhideWhenUsed="0"/>
+    <w:lsdException w:name="Colorful List Accent 6" w:semiHidden="0" w:uiPriority="72" w:unhideWhenUsed="0"/>
+    <w:lsdException w:name="Colorful Grid Accent 6" w:semiHidden="0" w:uiPriority="73" w:unhideWhenUsed="0"/>
+    <w:lsdException w:name="Subtle Emphasis" w:semiHidden="0" w:uiPriority="19" w:unhideWhenUsed="0" w:qFormat="1"/>
+    <w:lsdException w:name="Intense Emphasis" w:semiHidden="0" w:uiPriority="21" w:unhideWhenUsed="0" w:qFormat="1"/>
+    <w:lsdException w:name="Subtle Reference" w:semiHidden="0" w:uiPriority="31" w:unhideWhenUsed="0" w:qFormat="1"/>
+    <w:lsdException w:name="Intense Reference" w:semiHidden="0" w:uiPriority="32" w:unhideWhenUsed="0" w:qFormat="1"/>
+    <w:lsdException w:name="Book Title" w:semiHidden="0" w:uiPriority="33" w:unhideWhenUsed="0" w:qFormat="1"/>
+    <w:lsdException w:name="Bibliography" w:uiPriority="37"/>
+    <w:lsdException w:name="TOC Heading" w:uiPriority="39" w:qFormat="1"/>
+  </w:latentStyles>
+  <w:style w:type="paragraph" w:default="1" w:styleId="Normal">
+    <w:name w:val="Normal"/>
+    <w:qFormat/>
+  </w:style>
+  <w:style w:type="paragraph" w:styleId="Heading1">
+    <w:name w:val="heading 1"/>
+    <w:basedOn w:val="Normal"/>
+    <w:next w:val="Normal"/>
+    <w:link w:val="Heading1Char"/>
+    <w:uiPriority w:val="9"/>
+    <w:qFormat/>
+    <w:rsid w:val="005E4DF4"/>
+    <w:pPr>
+      <w:keepNext/>
+      <w:numPr>
+        <w:numId w:val="16"/>
+      </w:numPr>
+      <w:spacing w:before="240" w:after="60" w:line="259" w:lineRule="auto"/>
+      <w:outlineLvl w:val="0"/>
+    </w:pPr>
+    <w:rPr>
+      <w:rFonts w:ascii="Calibri Light" w:eastAsia="Times New Roman" w:hAnsi="Calibri Light" w:cs="Times New Roman"/>
+      <w:b/>
+      <w:bCs/>
+      <w:kern w:val="32"/>
+      <w:sz w:val="32"/>
+      <w:szCs w:val="32"/>
+    </w:rPr>
+  </w:style>
+  <w:style w:type="paragraph" w:styleId="Heading2">
+    <w:name w:val="heading 2"/>
+    <w:basedOn w:val="Normal"/>
+    <w:next w:val="Normal"/>
+    <w:link w:val="Heading2Char"/>
+    <w:uiPriority w:val="9"/>
+    <w:unhideWhenUsed/>
+    <w:qFormat/>
+    <w:rsid w:val="00597C9F"/>
+    <w:pPr>
+      <w:keepNext/>
+      <w:numPr>
+        <w:ilvl w:val="1"/>
+        <w:numId w:val="17"/>
+      </w:numPr>
+      <w:spacing w:before="120" w:after="60" w:line="259" w:lineRule="auto"/>
+      <w:outlineLvl w:val="1"/>
+    </w:pPr>
+    <w:rPr>
+      <w:rFonts w:ascii="Calibri Light" w:eastAsia="Times New Roman" w:hAnsi="Calibri Light" w:cs="Times New Roman"/>
+      <w:b/>
+      <w:bCs/>
+      <w:iCs/>
+      <w:sz w:val="24"/>
+      <w:szCs w:val="28"/>
+      <w:lang w:eastAsia="en-AU"/>
+    </w:rPr>
+  </w:style>
+  <w:style w:type="paragraph" w:styleId="Heading3">
+    <w:name w:val="heading 3"/>
+    <w:basedOn w:val="Heading2"/>
+    <w:next w:val="Normal"/>
+    <w:link w:val="Heading3Char"/>
+    <w:uiPriority w:val="9"/>
+    <w:unhideWhenUsed/>
+    <w:qFormat/>
+    <w:rsid w:val="00CD770B"/>
+    <w:pPr>
+      <w:numPr>
+        <w:ilvl w:val="2"/>
+      </w:numPr>
+      <w:outlineLvl w:val="2"/>
+    </w:pPr>
+  </w:style>
+  <w:style w:type="character" w:default="1" w:styleId="DefaultParagraphFont">
+    <w:name w:val="Default Paragraph Font"/>
+    <w:uiPriority w:val="1"/>
+    <w:semiHidden/>
+    <w:unhideWhenUsed/>
+  </w:style>
+  <w:style w:type="table" w:default="1" w:styleId="TableNormal">
+    <w:name w:val="Normal Table"/>
+    <w:uiPriority w:val="99"/>
+    <w:semiHidden/>
+    <w:unhideWhenUsed/>
+    <w:tblPr>
+      <w:tblInd w:w="0" w:type="dxa"/>
+      <w:tblCellMar>
+        <w:top w:w="0" w:type="dxa"/>
+        <w:left w:w="108" w:type="dxa"/>
+        <w:bottom w:w="0" w:type="dxa"/>
+        <w:right w:w="108" w:type="dxa"/>
+      </w:tblCellMar>
+    </w:tblPr>
+  </w:style>
+  <w:style w:type="numbering" w:default="1" w:styleId="NoList">
+    <w:name w:val="No List"/>
+    <w:uiPriority w:val="99"/>
+    <w:semiHidden/>
+    <w:unhideWhenUsed/>
+  </w:style>
+  <w:style w:type="paragraph" w:styleId="ListParagraph">
+    <w:name w:val="List Paragraph"/>
+    <w:basedOn w:val="Normal"/>
+    <w:uiPriority w:val="34"/>
+    <w:qFormat/>
+    <w:rsid w:val="00001C59"/>
+    <w:pPr>
+      <w:ind w:left="720"/>
+      <w:contextualSpacing/>
+    </w:pPr>
+  </w:style>
+  <w:style w:type="paragraph" w:styleId="NoSpacing">
+    <w:name w:val="No Spacing"/>
+    <w:uiPriority w:val="1"/>
+    <w:qFormat/>
+    <w:rsid w:val="00001C59"/>
+    <w:pPr>
+      <w:spacing w:after="0" w:line="240" w:lineRule="auto"/>
+    </w:pPr>
+  </w:style>
+  <w:style w:type="paragraph" w:styleId="Title">
+    <w:name w:val="Title"/>
+    <w:basedOn w:val="Normal"/>
+    <w:next w:val="Normal"/>
+    <w:link w:val="TitleChar"/>
+    <w:uiPriority w:val="10"/>
+    <w:qFormat/>
+    <w:rsid w:val="00692FD7"/>
+    <w:pPr>
+      <w:spacing w:before="240" w:after="60" w:line="259" w:lineRule="auto"/>
+      <w:jc w:val="center"/>
+      <w:outlineLvl w:val="0"/>
+    </w:pPr>
+    <w:rPr>
+      <w:rFonts w:ascii="Calibri Light" w:eastAsia="Times New Roman" w:hAnsi="Calibri Light" w:cs="Times New Roman"/>
+      <w:b/>
+      <w:bCs/>
+      <w:kern w:val="28"/>
+      <w:sz w:val="32"/>
+      <w:szCs w:val="32"/>
+    </w:rPr>
+  </w:style>
+  <w:style w:type="character" w:customStyle="1" w:styleId="TitleChar">
+    <w:name w:val="Title Char"/>
+    <w:basedOn w:val="DefaultParagraphFont"/>
+    <w:link w:val="Title"/>
+    <w:uiPriority w:val="10"/>
+    <w:rsid w:val="00692FD7"/>
+    <w:rPr>
+      <w:rFonts w:ascii="Calibri Light" w:eastAsia="Times New Roman" w:hAnsi="Calibri Light" w:cs="Times New Roman"/>
+      <w:b/>
+      <w:bCs/>
+      <w:kern w:val="28"/>
+      <w:sz w:val="32"/>
+      <w:szCs w:val="32"/>
+    </w:rPr>
+  </w:style>
+  <w:style w:type="paragraph" w:styleId="Subtitle">
+    <w:name w:val="Subtitle"/>
+    <w:basedOn w:val="Normal"/>
+    <w:next w:val="Normal"/>
+    <w:link w:val="SubtitleChar"/>
+    <w:uiPriority w:val="11"/>
+    <w:qFormat/>
+    <w:rsid w:val="00692FD7"/>
+    <w:pPr>
+      <w:spacing w:after="60" w:line="259" w:lineRule="auto"/>
+      <w:jc w:val="center"/>
+      <w:outlineLvl w:val="1"/>
+    </w:pPr>
+    <w:rPr>
+      <w:rFonts w:ascii="Calibri Light" w:eastAsia="Times New Roman" w:hAnsi="Calibri Light" w:cs="Times New Roman"/>
+      <w:sz w:val="24"/>
+      <w:szCs w:val="24"/>
+    </w:rPr>
+  </w:style>
+  <w:style w:type="character" w:customStyle="1" w:styleId="SubtitleChar">
+    <w:name w:val="Subtitle Char"/>
+    <w:basedOn w:val="DefaultParagraphFont"/>
+    <w:link w:val="Subtitle"/>
+    <w:uiPriority w:val="11"/>
+    <w:rsid w:val="00692FD7"/>
+    <w:rPr>
+      <w:rFonts w:ascii="Calibri Light" w:eastAsia="Times New Roman" w:hAnsi="Calibri Light" w:cs="Times New Roman"/>
+      <w:sz w:val="24"/>
+      <w:szCs w:val="24"/>
+    </w:rPr>
+  </w:style>
+  <w:style w:type="character" w:customStyle="1" w:styleId="Heading1Char">
+    <w:name w:val="Heading 1 Char"/>
+    <w:basedOn w:val="DefaultParagraphFont"/>
+    <w:link w:val="Heading1"/>
+    <w:uiPriority w:val="9"/>
+    <w:rsid w:val="005E4DF4"/>
+    <w:rPr>
+      <w:rFonts w:ascii="Calibri Light" w:eastAsia="Times New Roman" w:hAnsi="Calibri Light" w:cs="Times New Roman"/>
+      <w:b/>
+      <w:bCs/>
+      <w:kern w:val="32"/>
+      <w:sz w:val="32"/>
+      <w:szCs w:val="32"/>
+    </w:rPr>
+  </w:style>
+  <w:style w:type="character" w:customStyle="1" w:styleId="Heading2Char">
+    <w:name w:val="Heading 2 Char"/>
+    <w:basedOn w:val="DefaultParagraphFont"/>
+    <w:link w:val="Heading2"/>
+    <w:uiPriority w:val="9"/>
+    <w:rsid w:val="00597C9F"/>
+    <w:rPr>
+      <w:rFonts w:ascii="Calibri Light" w:eastAsia="Times New Roman" w:hAnsi="Calibri Light" w:cs="Times New Roman"/>
+      <w:b/>
+      <w:bCs/>
+      <w:iCs/>
+      <w:sz w:val="24"/>
+      <w:szCs w:val="28"/>
+      <w:lang w:eastAsia="en-AU"/>
+    </w:rPr>
+  </w:style>
+  <w:style w:type="character" w:customStyle="1" w:styleId="Heading3Char">
+    <w:name w:val="Heading 3 Char"/>
+    <w:basedOn w:val="DefaultParagraphFont"/>
+    <w:link w:val="Heading3"/>
+    <w:uiPriority w:val="9"/>
+    <w:rsid w:val="00CD770B"/>
+    <w:rPr>
+      <w:rFonts w:ascii="Calibri Light" w:eastAsia="Times New Roman" w:hAnsi="Calibri Light" w:cs="Times New Roman"/>
+      <w:b/>
+      <w:bCs/>
+      <w:iCs/>
+      <w:sz w:val="24"/>
+      <w:szCs w:val="28"/>
+      <w:lang w:eastAsia="en-AU"/>
+    </w:rPr>
+  </w:style>
+  <w:style w:type="paragraph" w:styleId="TOCHeading">
+    <w:name w:val="TOC Heading"/>
+    <w:basedOn w:val="Heading1"/>
+    <w:next w:val="Normal"/>
+    <w:uiPriority w:val="39"/>
+    <w:unhideWhenUsed/>
+    <w:qFormat/>
+    <w:rsid w:val="00261290"/>
+    <w:pPr>
+      <w:keepLines/>
+      <w:numPr>
+        <w:numId w:val="0"/>
+      </w:numPr>
+      <w:spacing w:before="480" w:after="0" w:line="276" w:lineRule="auto"/>
+      <w:outlineLvl w:val="9"/>
+    </w:pPr>
+    <w:rPr>
+      <w:rFonts w:asciiTheme="majorHAnsi" w:eastAsiaTheme="majorEastAsia" w:hAnsiTheme="majorHAnsi" w:cstheme="majorBidi"/>
+      <w:color w:val="365F91" w:themeColor="accent1" w:themeShade="BF"/>
+      <w:kern w:val="0"/>
+      <w:sz w:val="28"/>
+      <w:szCs w:val="28"/>
+      <w:lang w:val="en-US" w:eastAsia="ja-JP"/>
+    </w:rPr>
+  </w:style>
+  <w:style w:type="paragraph" w:styleId="TOC1">
+    <w:name w:val="toc 1"/>
+    <w:basedOn w:val="Normal"/>
+    <w:next w:val="Normal"/>
+    <w:autoRedefine/>
+    <w:uiPriority w:val="39"/>
+    <w:unhideWhenUsed/>
+    <w:rsid w:val="00261290"/>
+    <w:pPr>
+      <w:spacing w:after="100"/>
+    </w:pPr>
+  </w:style>
+  <w:style w:type="paragraph" w:styleId="TOC2">
+    <w:name w:val="toc 2"/>
+    <w:basedOn w:val="Normal"/>
+    <w:next w:val="Normal"/>
+    <w:autoRedefine/>
+    <w:uiPriority w:val="39"/>
+    <w:unhideWhenUsed/>
+    <w:rsid w:val="00261290"/>
+    <w:pPr>
+      <w:spacing w:after="100"/>
+      <w:ind w:left="220"/>
+    </w:pPr>
+  </w:style>
+  <w:style w:type="paragraph" w:styleId="TOC3">
+    <w:name w:val="toc 3"/>
+    <w:basedOn w:val="Normal"/>
+    <w:next w:val="Normal"/>
+    <w:autoRedefine/>
+    <w:uiPriority w:val="39"/>
+    <w:unhideWhenUsed/>
+    <w:rsid w:val="00261290"/>
+    <w:pPr>
+      <w:spacing w:after="100"/>
+      <w:ind w:left="440"/>
+    </w:pPr>
+  </w:style>
+  <w:style w:type="character" w:styleId="Hyperlink">
+    <w:name w:val="Hyperlink"/>
+    <w:basedOn w:val="DefaultParagraphFont"/>
+    <w:uiPriority w:val="99"/>
+    <w:unhideWhenUsed/>
+    <w:rsid w:val="00261290"/>
+    <w:rPr>
+      <w:color w:val="0000FF" w:themeColor="hyperlink"/>
+      <w:u w:val="single"/>
+    </w:rPr>
+  </w:style>
+  <w:style w:type="paragraph" w:styleId="BalloonText">
+    <w:name w:val="Balloon Text"/>
+    <w:basedOn w:val="Normal"/>
+    <w:link w:val="BalloonTextChar"/>
+    <w:uiPriority w:val="99"/>
+    <w:semiHidden/>
+    <w:unhideWhenUsed/>
+    <w:rsid w:val="00261290"/>
+    <w:pPr>
+      <w:spacing w:after="0" w:line="240" w:lineRule="auto"/>
+    </w:pPr>
+    <w:rPr>
+      <w:rFonts w:ascii="Tahoma" w:hAnsi="Tahoma" w:cs="Tahoma"/>
+      <w:sz w:val="16"/>
+      <w:szCs w:val="16"/>
+    </w:rPr>
+  </w:style>
+  <w:style w:type="character" w:customStyle="1" w:styleId="BalloonTextChar">
+    <w:name w:val="Balloon Text Char"/>
+    <w:basedOn w:val="DefaultParagraphFont"/>
+    <w:link w:val="BalloonText"/>
+    <w:uiPriority w:val="99"/>
+    <w:semiHidden/>
+    <w:rsid w:val="00261290"/>
+    <w:rPr>
+      <w:rFonts w:ascii="Tahoma" w:hAnsi="Tahoma" w:cs="Tahoma"/>
+      <w:sz w:val="16"/>
+      <w:szCs w:val="16"/>
+    </w:rPr>
+  </w:style>
+  <w:style w:type="table" w:styleId="TableGrid">
+    <w:name w:val="Table Grid"/>
+    <w:basedOn w:val="TableNormal"/>
+    <w:uiPriority w:val="59"/>
+    <w:rsid w:val="007777B6"/>
+    <w:pPr>
+      <w:spacing w:after="0" w:line="240" w:lineRule="auto"/>
+    </w:pPr>
+    <w:tblPr>
+      <w:tblInd w:w="0" w:type="dxa"/>
+      <w:tblBorders>
+        <w:top w:val="single" w:sz="4" w:space="0" w:color="auto"/>
+        <w:left w:val="single" w:sz="4" w:space="0" w:color="auto"/>
+        <w:bottom w:val="single" w:sz="4" w:space="0" w:color="auto"/>
+        <w:right w:val="single" w:sz="4" w:space="0" w:color="auto"/>
+        <w:insideH w:val="single" w:sz="4" w:space="0" w:color="auto"/>
+        <w:insideV w:val="single" w:sz="4" w:space="0" w:color="auto"/>
+      </w:tblBorders>
+      <w:tblCellMar>
+        <w:top w:w="0" w:type="dxa"/>
+        <w:left w:w="108" w:type="dxa"/>
+        <w:bottom w:w="0" w:type="dxa"/>
+        <w:right w:w="108" w:type="dxa"/>
+      </w:tblCellMar>
+    </w:tblPr>
+  </w:style>
+  <w:style w:type="character" w:styleId="CommentReference">
+    <w:name w:val="annotation reference"/>
+    <w:basedOn w:val="DefaultParagraphFont"/>
+    <w:uiPriority w:val="99"/>
+    <w:semiHidden/>
+    <w:unhideWhenUsed/>
+    <w:rsid w:val="007777B6"/>
+    <w:rPr>
+      <w:sz w:val="16"/>
+      <w:szCs w:val="16"/>
+    </w:rPr>
+  </w:style>
+  <w:style w:type="paragraph" w:styleId="CommentText">
+    <w:name w:val="annotation text"/>
+    <w:basedOn w:val="Normal"/>
+    <w:link w:val="CommentTextChar"/>
+    <w:uiPriority w:val="99"/>
+    <w:semiHidden/>
+    <w:unhideWhenUsed/>
+    <w:rsid w:val="007777B6"/>
+    <w:pPr>
+      <w:spacing w:line="240" w:lineRule="auto"/>
+    </w:pPr>
+    <w:rPr>
+      <w:sz w:val="20"/>
+      <w:szCs w:val="20"/>
+    </w:rPr>
+  </w:style>
+  <w:style w:type="character" w:customStyle="1" w:styleId="CommentTextChar">
+    <w:name w:val="Comment Text Char"/>
+    <w:basedOn w:val="DefaultParagraphFont"/>
+    <w:link w:val="CommentText"/>
+    <w:uiPriority w:val="99"/>
+    <w:semiHidden/>
+    <w:rsid w:val="007777B6"/>
+    <w:rPr>
+      <w:sz w:val="20"/>
+      <w:szCs w:val="20"/>
+    </w:rPr>
+  </w:style>
+  <w:style w:type="paragraph" w:styleId="CommentSubject">
+    <w:name w:val="annotation subject"/>
+    <w:basedOn w:val="CommentText"/>
+    <w:next w:val="CommentText"/>
+    <w:link w:val="CommentSubjectChar"/>
+    <w:uiPriority w:val="99"/>
+    <w:semiHidden/>
+    <w:unhideWhenUsed/>
+    <w:rsid w:val="00F55A3E"/>
+    <w:rPr>
+      <w:b/>
+      <w:bCs/>
+    </w:rPr>
+  </w:style>
+  <w:style w:type="character" w:customStyle="1" w:styleId="CommentSubjectChar">
+    <w:name w:val="Comment Subject Char"/>
+    <w:basedOn w:val="CommentTextChar"/>
+    <w:link w:val="CommentSubject"/>
+    <w:uiPriority w:val="99"/>
+    <w:semiHidden/>
+    <w:rsid w:val="00F55A3E"/>
+    <w:rPr>
+      <w:b/>
+      <w:bCs/>
+      <w:sz w:val="20"/>
+      <w:szCs w:val="20"/>
+    </w:rPr>
+  </w:style>
+  <w:style w:type="paragraph" w:styleId="NormalWeb">
+    <w:name w:val="Normal (Web)"/>
+    <w:basedOn w:val="Normal"/>
+    <w:uiPriority w:val="99"/>
+    <w:semiHidden/>
+    <w:unhideWhenUsed/>
+    <w:rsid w:val="0043286E"/>
+    <w:pPr>
+      <w:spacing w:before="100" w:beforeAutospacing="1" w:after="100" w:afterAutospacing="1" w:line="240" w:lineRule="auto"/>
+    </w:pPr>
+    <w:rPr>
+      <w:rFonts w:ascii="Times New Roman" w:eastAsiaTheme="minorEastAsia" w:hAnsi="Times New Roman" w:cs="Times New Roman"/>
+      <w:sz w:val="24"/>
+      <w:szCs w:val="24"/>
+      <w:lang w:eastAsia="en-AU"/>
+    </w:rPr>
+  </w:style>
+  <w:style w:type="paragraph" w:styleId="Header">
+    <w:name w:val="header"/>
+    <w:basedOn w:val="Normal"/>
+    <w:link w:val="HeaderChar"/>
+    <w:uiPriority w:val="99"/>
+    <w:unhideWhenUsed/>
+    <w:rsid w:val="00744491"/>
+    <w:pPr>
+      <w:tabs>
+        <w:tab w:val="center" w:pos="4513"/>
+        <w:tab w:val="right" w:pos="9026"/>
+      </w:tabs>
+      <w:spacing w:after="0" w:line="240" w:lineRule="auto"/>
+    </w:pPr>
+  </w:style>
+  <w:style w:type="character" w:customStyle="1" w:styleId="HeaderChar">
+    <w:name w:val="Header Char"/>
+    <w:basedOn w:val="DefaultParagraphFont"/>
+    <w:link w:val="Header"/>
+    <w:uiPriority w:val="99"/>
+    <w:rsid w:val="00744491"/>
+  </w:style>
+  <w:style w:type="paragraph" w:styleId="Footer">
+    <w:name w:val="footer"/>
+    <w:basedOn w:val="Normal"/>
+    <w:link w:val="FooterChar"/>
+    <w:uiPriority w:val="99"/>
+    <w:unhideWhenUsed/>
+    <w:rsid w:val="00744491"/>
+    <w:pPr>
+      <w:tabs>
+        <w:tab w:val="center" w:pos="4513"/>
+        <w:tab w:val="right" w:pos="9026"/>
+      </w:tabs>
+      <w:spacing w:after="0" w:line="240" w:lineRule="auto"/>
+    </w:pPr>
+  </w:style>
+  <w:style w:type="character" w:customStyle="1" w:styleId="FooterChar">
+    <w:name w:val="Footer Char"/>
+    <w:basedOn w:val="DefaultParagraphFont"/>
+    <w:link w:val="Footer"/>
+    <w:uiPriority w:val="99"/>
+    <w:rsid w:val="00744491"/>
+  </w:style>
+  <w:style w:type="paragraph" w:styleId="FootnoteText">
+    <w:name w:val="footnote text"/>
+    <w:basedOn w:val="Normal"/>
+    <w:link w:val="FootnoteTextChar"/>
+    <w:uiPriority w:val="99"/>
+    <w:semiHidden/>
+    <w:unhideWhenUsed/>
+    <w:rsid w:val="005F3210"/>
+    <w:pPr>
+      <w:spacing w:after="0" w:line="240" w:lineRule="auto"/>
+    </w:pPr>
+    <w:rPr>
+      <w:sz w:val="20"/>
+      <w:szCs w:val="20"/>
+    </w:rPr>
+  </w:style>
+  <w:style w:type="character" w:customStyle="1" w:styleId="FootnoteTextChar">
+    <w:name w:val="Footnote Text Char"/>
+    <w:basedOn w:val="DefaultParagraphFont"/>
+    <w:link w:val="FootnoteText"/>
+    <w:uiPriority w:val="99"/>
+    <w:semiHidden/>
+    <w:rsid w:val="005F3210"/>
+    <w:rPr>
+      <w:sz w:val="20"/>
+      <w:szCs w:val="20"/>
+    </w:rPr>
+  </w:style>
+  <w:style w:type="character" w:styleId="FootnoteReference">
+    <w:name w:val="footnote reference"/>
+    <w:basedOn w:val="DefaultParagraphFont"/>
+    <w:uiPriority w:val="99"/>
+    <w:semiHidden/>
+    <w:unhideWhenUsed/>
+    <w:rsid w:val="005F3210"/>
+    <w:rPr>
+      <w:vertAlign w:val="superscript"/>
+    </w:rPr>
+  </w:style>
+  <w:style w:type="paragraph" w:styleId="HTMLPreformatted">
+    <w:name w:val="HTML Preformatted"/>
+    <w:basedOn w:val="Normal"/>
+    <w:link w:val="HTMLPreformattedChar"/>
+    <w:uiPriority w:val="99"/>
+    <w:semiHidden/>
+    <w:unhideWhenUsed/>
+    <w:rsid w:val="006156E6"/>
+    <w:pPr>
+      <w:tabs>
+        <w:tab w:val="left" w:pos="916"/>
+        <w:tab w:val="left" w:pos="1832"/>
+        <w:tab w:val="left" w:pos="2748"/>
+        <w:tab w:val="left" w:pos="3664"/>
+        <w:tab w:val="left" w:pos="4580"/>
+        <w:tab w:val="left" w:pos="5496"/>
+        <w:tab w:val="left" w:pos="6412"/>
+        <w:tab w:val="left" w:pos="7328"/>
+        <w:tab w:val="left" w:pos="8244"/>
+        <w:tab w:val="left" w:pos="9160"/>
+        <w:tab w:val="left" w:pos="10076"/>
+        <w:tab w:val="left" w:pos="10992"/>
+        <w:tab w:val="left" w:pos="11908"/>
+        <w:tab w:val="left" w:pos="12824"/>
+        <w:tab w:val="left" w:pos="13740"/>
+        <w:tab w:val="left" w:pos="14656"/>
+      </w:tabs>
+      <w:spacing w:after="0" w:line="240" w:lineRule="auto"/>
+    </w:pPr>
+    <w:rPr>
+      <w:rFonts w:ascii="Courier New" w:eastAsiaTheme="minorEastAsia" w:hAnsi="Courier New" w:cs="Courier New"/>
+      <w:sz w:val="20"/>
+      <w:szCs w:val="20"/>
+      <w:lang w:eastAsia="en-AU"/>
+    </w:rPr>
+  </w:style>
+  <w:style w:type="character" w:customStyle="1" w:styleId="HTMLPreformattedChar">
+    <w:name w:val="HTML Preformatted Char"/>
+    <w:basedOn w:val="DefaultParagraphFont"/>
+    <w:link w:val="HTMLPreformatted"/>
+    <w:uiPriority w:val="99"/>
+    <w:semiHidden/>
+    <w:rsid w:val="006156E6"/>
+    <w:rPr>
+      <w:rFonts w:ascii="Courier New" w:eastAsiaTheme="minorEastAsia" w:hAnsi="Courier New" w:cs="Courier New"/>
+      <w:sz w:val="20"/>
+      <w:szCs w:val="20"/>
+      <w:lang w:eastAsia="en-AU"/>
+    </w:rPr>
+  </w:style>
+  <w:style w:type="character" w:customStyle="1" w:styleId="comment1">
+    <w:name w:val="comment1"/>
+    <w:basedOn w:val="DefaultParagraphFont"/>
+    <w:rsid w:val="006156E6"/>
+    <w:rPr>
+      <w:color w:val="B22222"/>
+    </w:rPr>
+  </w:style>
+  <w:style w:type="character" w:customStyle="1" w:styleId="keyword1">
+    <w:name w:val="keyword1"/>
+    <w:basedOn w:val="DefaultParagraphFont"/>
+    <w:rsid w:val="006156E6"/>
+    <w:rPr>
+      <w:color w:val="A020F0"/>
+    </w:rPr>
+  </w:style>
+  <w:style w:type="character" w:customStyle="1" w:styleId="string1">
+    <w:name w:val="string1"/>
+    <w:basedOn w:val="DefaultParagraphFont"/>
+    <w:rsid w:val="006156E6"/>
+    <w:rPr>
+      <w:color w:val="8B2252"/>
+    </w:rPr>
+  </w:style>
+  <w:style w:type="character" w:styleId="FollowedHyperlink">
+    <w:name w:val="FollowedHyperlink"/>
+    <w:basedOn w:val="DefaultParagraphFont"/>
+    <w:uiPriority w:val="99"/>
+    <w:semiHidden/>
+    <w:unhideWhenUsed/>
+    <w:rsid w:val="00F271D2"/>
+    <w:rPr>
+      <w:color w:val="800080"/>
+      <w:u w:val="single"/>
+    </w:rPr>
+  </w:style>
+  <w:style w:type="paragraph" w:customStyle="1" w:styleId="comment">
+    <w:name w:val="comment"/>
+    <w:basedOn w:val="Normal"/>
+    <w:rsid w:val="00F271D2"/>
+    <w:pPr>
+      <w:spacing w:before="100" w:beforeAutospacing="1" w:after="100" w:afterAutospacing="1" w:line="240" w:lineRule="auto"/>
+    </w:pPr>
+    <w:rPr>
+      <w:rFonts w:ascii="Times New Roman" w:eastAsiaTheme="minorEastAsia" w:hAnsi="Times New Roman" w:cs="Times New Roman"/>
+      <w:color w:val="B22222"/>
+      <w:sz w:val="24"/>
+      <w:szCs w:val="24"/>
+      <w:lang w:eastAsia="en-AU"/>
+    </w:rPr>
+  </w:style>
+  <w:style w:type="paragraph" w:customStyle="1" w:styleId="keyword">
+    <w:name w:val="keyword"/>
+    <w:basedOn w:val="Normal"/>
+    <w:rsid w:val="00F271D2"/>
+    <w:pPr>
+      <w:spacing w:before="100" w:beforeAutospacing="1" w:after="100" w:afterAutospacing="1" w:line="240" w:lineRule="auto"/>
+    </w:pPr>
+    <w:rPr>
+      <w:rFonts w:ascii="Times New Roman" w:eastAsiaTheme="minorEastAsia" w:hAnsi="Times New Roman" w:cs="Times New Roman"/>
+      <w:color w:val="A020F0"/>
+      <w:sz w:val="24"/>
+      <w:szCs w:val="24"/>
+      <w:lang w:eastAsia="en-AU"/>
+    </w:rPr>
+  </w:style>
+  <w:style w:type="paragraph" w:customStyle="1" w:styleId="string">
+    <w:name w:val="string"/>
+    <w:basedOn w:val="Normal"/>
+    <w:rsid w:val="00F271D2"/>
+    <w:pPr>
+      <w:spacing w:before="100" w:beforeAutospacing="1" w:after="100" w:afterAutospacing="1" w:line="240" w:lineRule="auto"/>
+    </w:pPr>
+    <w:rPr>
+      <w:rFonts w:ascii="Times New Roman" w:eastAsiaTheme="minorEastAsia" w:hAnsi="Times New Roman" w:cs="Times New Roman"/>
+      <w:color w:val="8B2252"/>
+      <w:sz w:val="24"/>
+      <w:szCs w:val="24"/>
+      <w:lang w:eastAsia="en-AU"/>
+    </w:rPr>
+  </w:style>
+  <w:style w:type="character" w:customStyle="1" w:styleId="type1">
+    <w:name w:val="type1"/>
+    <w:basedOn w:val="DefaultParagraphFont"/>
+    <w:rsid w:val="00A4676B"/>
+    <w:rPr>
+      <w:color w:val="228B22"/>
+    </w:rPr>
+  </w:style>
+</w:styles>
+</file>
+
+<file path=word/stylesWithEffects.xml><?xml version="1.0" encoding="utf-8"?>
+<w:styles xmlns:wpc="http://schemas.microsoft.com/office/word/2010/wordprocessingCanvas" xmlns:mc="http://schemas.openxmlformats.org/markup-compatibility/2006" xmlns:o="urn:schemas-microsoft-com:office:office" xmlns:r="http://schemas.openxmlformats.org/officeDocument/2006/relationships" xmlns:m="http://schemas.openxmlformats.org/officeDocument/2006/math" xmlns:v="urn:schemas-microsoft-com:vml" xmlns:wp14="http://schemas.microsoft.com/office/word/2010/wordprocessingDrawing" xmlns:wp="http://schemas.openxmlformats.org/drawingml/2006/wordprocessingDrawing" xmlns:w10="urn:schemas-microsoft-com:office:word" xmlns:w="http://schemas.openxmlformats.org/wordprocessingml/2006/main" xmlns:w14="http://schemas.microsoft.com/office/word/2010/wordml" xmlns:wpg="http://schemas.microsoft.com/office/word/2010/wordprocessingGroup" xmlns:wpi="http://schemas.microsoft.com/office/word/2010/wordprocessingInk" xmlns:wne="http://schemas.microsoft.com/office/word/2006/wordml" xmlns:wps="http://schemas.microsoft.com/office/word/2010/wordprocessingShape" mc:Ignorable="w14 wp14">
+  <w:docDefaults>
+    <w:rPrDefault>
+      <w:rPr>
+        <w:rFonts w:asciiTheme="minorHAnsi" w:eastAsiaTheme="minorHAnsi" w:hAnsiTheme="minorHAnsi" w:cstheme="minorBidi"/>
+        <w:sz w:val="22"/>
+        <w:szCs w:val="22"/>
+        <w:lang w:val="en-AU" w:eastAsia="en-US" w:bidi="ar-SA"/>
+      </w:rPr>
+    </w:rPrDefault>
+    <w:pPrDefault>
+      <w:pPr>
+        <w:spacing w:after="200" w:line="276" w:lineRule="auto"/>
+      </w:pPr>
+    </w:pPrDefault>
+  </w:docDefaults>
+  <w:latentStyles w:defLockedState="0" w:defUIPriority="99" w:defSemiHidden="1" w:defUnhideWhenUsed="1" w:defQFormat="0" w:count="267">
+    <w:lsdException w:name="Normal" w:semiHidden="0" w:uiPriority="0" w:unhideWhenUsed="0" w:qFormat="1"/>
+    <w:lsdException w:name="heading 1" w:semiHidden="0" w:uiPriority="9" w:unhideWhenUsed="0" w:qFormat="1"/>
+    <w:lsdException w:name="heading 2" w:uiPriority="9" w:qFormat="1"/>
+    <w:lsdException w:name="heading 3" w:uiPriority="9" w:qFormat="1"/>
+    <w:lsdException w:name="heading 4" w:uiPriority="9" w:qFormat="1"/>
+    <w:lsdException w:name="heading 5" w:uiPriority="9" w:qFormat="1"/>
+    <w:lsdException w:name="heading 6" w:uiPriority="9" w:qFormat="1"/>
+    <w:lsdException w:name="heading 7" w:uiPriority="9" w:qFormat="1"/>
+    <w:lsdException w:name="heading 8" w:uiPriority="9" w:qFormat="1"/>
+    <w:lsdException w:name="heading 9" w:uiPriority="9" w:qFormat="1"/>
+    <w:lsdException w:name="toc 1" w:uiPriority="39"/>
+    <w:lsdException w:name="toc 2" w:uiPriority="39"/>
+    <w:lsdException w:name="toc 3" w:uiPriority="39"/>
+    <w:lsdException w:name="toc 4" w:uiPriority="39"/>
+    <w:lsdException w:name="toc 5" w:uiPriority="39"/>
+    <w:lsdException w:name="toc 6" w:uiPriority="39"/>
+    <w:lsdException w:name="toc 7" w:uiPriority="39"/>
+    <w:lsdException w:name="toc 8" w:uiPriority="39"/>
+    <w:lsdException w:name="toc 9" w:uiPriority="39"/>
+    <w:lsdException w:name="caption" w:uiPriority="35" w:qFormat="1"/>
+    <w:lsdException w:name="Title" w:semiHidden="0" w:uiPriority="10" w:unhideWhenUsed="0" w:qFormat="1"/>
+    <w:lsdException w:name="Default Paragraph Font" w:uiPriority="1"/>
+    <w:lsdException w:name="Subtitle" w:semiHidden="0" w:uiPriority="11" w:unhideWhenUsed="0" w:qFormat="1"/>
+    <w:lsdException w:name="Strong" w:semiHidden="0" w:uiPriority="22" w:unhideWhenUsed="0" w:qFormat="1"/>
+    <w:lsdException w:name="Emphasis" w:semiHidden="0" w:uiPriority="20" w:unhideWhenUsed="0" w:qFormat="1"/>
+    <w:lsdException w:name="Table Grid" w:semiHidden="0" w:uiPriority="59" w:unhideWhenUsed="0"/>
+    <w:lsdException w:name="Placeholder Text" w:unhideWhenUsed="0"/>
+    <w:lsdException w:name="No Spacing" w:semiHidden="0" w:uiPriority="1" w:unhideWhenUsed="0" w:qFormat="1"/>
+    <w:lsdException w:name="Light Shading" w:semiHidden="0" w:uiPriority="60" w:unhideWhenUsed="0"/>
+    <w:lsdException w:name="Light List" w:semiHidden="0" w:uiPriority="61" w:unhideWhenUsed="0"/>
+    <w:lsdException w:name="Light Grid" w:semiHidden="0" w:uiPriority="62" w:unhideWhenUsed="0"/>
+    <w:lsdException w:name="Medium Shading 1" w:semiHidden="0" w:uiPriority="63" w:unhideWhenUsed="0"/>
+    <w:lsdException w:name="Medium Shading 2" w:semiHidden="0" w:uiPriority="64" w:unhideWhenUsed="0"/>
+    <w:lsdException w:name="Medium List 1" w:semiHidden="0" w:uiPriority="65" w:unhideWhenUsed="0"/>
+    <w:lsdException w:name="Medium List 2" w:semiHidden="0" w:uiPriority="66" w:unhideWhenUsed="0"/>
+    <w:lsdException w:name="Medium Grid 1" w:semiHidden="0" w:uiPriority="67" w:unhideWhenUsed="0"/>
+    <w:lsdException w:name="Medium Grid 2" w:semiHidden="0" w:uiPriority="68" w:unhideWhenUsed="0"/>
+    <w:lsdException w:name="Medium Grid 3" w:semiHidden="0" w:uiPriority="69" w:unhideWhenUsed="0"/>
+    <w:lsdException w:name="Dark List" w:semiHidden="0" w:uiPriority="70" w:unhideWhenUsed="0"/>
+    <w:lsdException w:name="Colorful Shading" w:semiHidden="0" w:uiPriority="71" w:unhideWhenUsed="0"/>
+    <w:lsdException w:name="Colorful List" w:semiHidden="0" w:uiPriority="72" w:unhideWhenUsed="0"/>
+    <w:lsdException w:name="Colorful Grid" w:semiHidden="0" w:uiPriority="73" w:unhideWhenUsed="0"/>
+    <w:lsdException w:name="Light Shading Accent 1" w:semiHidden="0" w:uiPriority="60" w:unhideWhenUsed="0"/>
+    <w:lsdException w:name="Light List Accent 1" w:semiHidden="0" w:uiPriority="61" w:unhideWhenUsed="0"/>
+    <w:lsdException w:name="Light Grid Accent 1" w:semiHidden="0" w:uiPriority="62" w:unhideWhenUsed="0"/>
+    <w:lsdException w:name="Medium Shading 1 Accent 1" w:semiHidden="0" w:uiPriority="63" w:unhideWhenUsed="0"/>
+    <w:lsdException w:name="Medium Shading 2 Accent 1" w:semiHidden="0" w:uiPriority="64" w:unhideWhenUsed="0"/>
+    <w:lsdException w:name="Medium List 1 Accent 1" w:semiHidden="0" w:uiPriority="65" w:unhideWhenUsed="0"/>
+    <w:lsdException w:name="Revision" w:unhideWhenUsed="0"/>
+    <w:lsdException w:name="List Paragraph" w:semiHidden="0" w:uiPriority="34" w:unhideWhenUsed="0" w:qFormat="1"/>
+    <w:lsdException w:name="Quote" w:semiHidden="0" w:uiPriority="29" w:unhideWhenUsed="0" w:qFormat="1"/>
+    <w:lsdException w:name="Intense Quote" w:semiHidden="0" w:uiPriority="30" w:unhideWhenUsed="0" w:qFormat="1"/>
+    <w:lsdException w:name="Medium List 2 Accent 1" w:semiHidden="0" w:uiPriority="66" w:unhideWhenUsed="0"/>
+    <w:lsdException w:name="Medium Grid 1 Accent 1" w:semiHidden="0" w:uiPriority="67" w:unhideWhenUsed="0"/>
+    <w:lsdException w:name="Medium Grid 2 Accent 1" w:semiHidden="0" w:uiPriority="68" w:unhideWhenUsed="0"/>
+    <w:lsdException w:name="Medium Grid 3 Accent 1" w:semiHidden="0" w:uiPriority="69" w:unhideWhenUsed="0"/>
+    <w:lsdException w:name="Dark List Accent 1" w:semiHidden="0" w:uiPriority="70" w:unhideWhenUsed="0"/>
+    <w:lsdException w:name="Colorful Shading Accent 1" w:semiHidden="0" w:uiPriority="71" w:unhideWhenUsed="0"/>
+    <w:lsdException w:name="Colorful List Accent 1" w:semiHidden="0" w:uiPriority="72" w:unhideWhenUsed="0"/>
+    <w:lsdException w:name="Colorful Grid Accent 1" w:semiHidden="0" w:uiPriority="73" w:unhideWhenUsed="0"/>
+    <w:lsdException w:name="Light Shading Accent 2" w:semiHidden="0" w:uiPriority="60" w:unhideWhenUsed="0"/>
+    <w:lsdException w:name="Light List Accent 2" w:semiHidden="0" w:uiPriority="61" w:unhideWhenUsed="0"/>
+    <w:lsdException w:name="Light Grid Accent 2" w:semiHidden="0" w:uiPriority="62" w:unhideWhenUsed="0"/>
+    <w:lsdException w:name="Medium Shading 1 Accent 2" w:semiHidden="0" w:uiPriority="63" w:unhideWhenUsed="0"/>
+    <w:lsdException w:name="Medium Shading 2 Accent 2" w:semiHidden="0" w:uiPriority="64" w:unhideWhenUsed="0"/>
+    <w:lsdException w:name="Medium List 1 Accent 2" w:semiHidden="0" w:uiPriority="65" w:unhideWhenUsed="0"/>
+    <w:lsdException w:name="Medium List 2 Accent 2" w:semiHidden="0" w:uiPriority="66" w:unhideWhenUsed="0"/>
+    <w:lsdException w:name="Medium Grid 1 Accent 2" w:semiHidden="0" w:uiPriority="67" w:unhideWhenUsed="0"/>
+    <w:lsdException w:name="Medium Grid 2 Accent 2" w:semiHidden="0" w:uiPriority="68" w:unhideWhenUsed="0"/>
+    <w:lsdException w:name="Medium Grid 3 Accent 2" w:semiHidden="0" w:uiPriority="69" w:unhideWhenUsed="0"/>
+    <w:lsdException w:name="Dark List Accent 2" w:semiHidden="0" w:uiPriority="70" w:unhideWhenUsed="0"/>
+    <w:lsdException w:name="Colorful Shading Accent 2" w:semiHidden="0" w:uiPriority="71" w:unhideWhenUsed="0"/>
+    <w:lsdException w:name="Colorful List Accent 2" w:semiHidden="0" w:uiPriority="72" w:unhideWhenUsed="0"/>
+    <w:lsdException w:name="Colorful Grid Accent 2" w:semiHidden="0" w:uiPriority="73" w:unhideWhenUsed="0"/>
+    <w:lsdException w:name="Light Shading Accent 3" w:semiHidden="0" w:uiPriority="60" w:unhideWhenUsed="0"/>
+    <w:lsdException w:name="Light List Accent 3" w:semiHidden="0" w:uiPriority="61" w:unhideWhenUsed="0"/>
+    <w:lsdException w:name="Light Grid Accent 3" w:semiHidden="0" w:uiPriority="62" w:unhideWhenUsed="0"/>
+    <w:lsdException w:name="Medium Shading 1 Accent 3" w:semiHidden="0" w:uiPriority="63" w:unhideWhenUsed="0"/>
+    <w:lsdException w:name="Medium Shading 2 Accent 3" w:semiHidden="0" w:uiPriority="64" w:unhideWhenUsed="0"/>
+    <w:lsdException w:name="Medium List 1 Accent 3" w:semiHidden="0" w:uiPriority="65" w:unhideWhenUsed="0"/>
+    <w:lsdException w:name="Medium List 2 Accent 3" w:semiHidden="0" w:uiPriority="66" w:unhideWhenUsed="0"/>
+    <w:lsdException w:name="Medium Grid 1 Accent 3" w:semiHidden="0" w:uiPriority="67" w:unhideWhenUsed="0"/>
+    <w:lsdException w:name="Medium Grid 2 Accent 3" w:semiHidden="0" w:uiPriority="68" w:unhideWhenUsed="0"/>
+    <w:lsdException w:name="Medium Grid 3 Accent 3" w:semiHidden="0" w:uiPriority="69" w:unhideWhenUsed="0"/>
+    <w:lsdException w:name="Dark List Accent 3" w:semiHidden="0" w:uiPriority="70" w:unhideWhenUsed="0"/>
+    <w:lsdException w:name="Colorful Shading Accent 3" w:semiHidden="0" w:uiPriority="71" w:unhideWhenUsed="0"/>
+    <w:lsdException w:name="Colorful List Accent 3" w:semiHidden="0" w:uiPriority="72" w:unhideWhenUsed="0"/>
+    <w:lsdException w:name="Colorful Grid Accent 3" w:semiHidden="0" w:uiPriority="73" w:unhideWhenUsed="0"/>
+    <w:lsdException w:name="Light Shading Accent 4" w:semiHidden="0" w:uiPriority="60" w:unhideWhenUsed="0"/>
+    <w:lsdException w:name="Light List Accent 4" w:semiHidden="0" w:uiPriority="61" w:unhideWhenUsed="0"/>
+    <w:lsdException w:name="Light Grid Accent 4" w:semiHidden="0" w:uiPriority="62" w:unhideWhenUsed="0"/>
+    <w:lsdException w:name="Medium Shading 1 Accent 4" w:semiHidden="0" w:uiPriority="63" w:unhideWhenUsed="0"/>
+    <w:lsdException w:name="Medium Shading 2 Accent 4" w:semiHidden="0" w:uiPriority="64" w:unhideWhenUsed="0"/>
+    <w:lsdException w:name="Medium List 1 Accent 4" w:semiHidden="0" w:uiPriority="65" w:unhideWhenUsed="0"/>
+    <w:lsdException w:name="Medium List 2 Accent 4" w:semiHidden="0" w:uiPriority="66" w:unhideWhenUsed="0"/>
+    <w:lsdException w:name="Medium Grid 1 Accent 4" w:semiHidden="0" w:uiPriority="67" w:unhideWhenUsed="0"/>
+    <w:lsdException w:name="Medium Grid 2 Accent 4" w:semiHidden="0" w:uiPriority="68" w:unhideWhenUsed="0"/>
+    <w:lsdException w:name="Medium Grid 3 Accent 4" w:semiHidden="0" w:uiPriority="69" w:unhideWhenUsed="0"/>
+    <w:lsdException w:name="Dark List Accent 4" w:semiHidden="0" w:uiPriority="70" w:unhideWhenUsed="0"/>
+    <w:lsdException w:name="Colorful Shading Accent 4" w:semiHidden="0" w:uiPriority="71" w:unhideWhenUsed="0"/>
+    <w:lsdException w:name="Colorful List Accent 4" w:semiHidden="0" w:uiPriority="72" w:unhideWhenUsed="0"/>
+    <w:lsdException w:name="Colorful Grid Accent 4" w:semiHidden="0" w:uiPriority="73" w:unhideWhenUsed="0"/>
+    <w:lsdException w:name="Light Shading Accent 5" w:semiHidden="0" w:uiPriority="60" w:unhideWhenUsed="0"/>
+    <w:lsdException w:name="Light List Accent 5" w:semiHidden="0" w:uiPriority="61" w:unhideWhenUsed="0"/>
+    <w:lsdException w:name="Light Grid Accent 5" w:semiHidden="0" w:uiPriority="62" w:unhideWhenUsed="0"/>
+    <w:lsdException w:name="Medium Shading 1 Accent 5" w:semiHidden="0" w:uiPriority="63" w:unhideWhenUsed="0"/>
+    <w:lsdException w:name="Medium Shading 2 Accent 5" w:semiHidden="0" w:uiPriority="64" w:unhideWhenUsed="0"/>
+    <w:lsdException w:name="Medium List 1 Accent 5" w:semiHidden="0" w:uiPriority="65" w:unhideWhenUsed="0"/>
+    <w:lsdException w:name="Medium List 2 Accent 5" w:semiHidden="0" w:uiPriority="66" w:unhideWhenUsed="0"/>
+    <w:lsdException w:name="Medium Grid 1 Accent 5" w:semiHidden="0" w:uiPriority="67" w:unhideWhenUsed="0"/>
+    <w:lsdException w:name="Medium Grid 2 Accent 5" w:semiHidden="0" w:uiPriority="68" w:unhideWhenUsed="0"/>
+    <w:lsdException w:name="Medium Grid 3 Accent 5" w:semiHidden="0" w:uiPriority="69" w:unhideWhenUsed="0"/>
+    <w:lsdException w:name="Dark List Accent 5" w:semiHidden="0" w:uiPriority="70" w:unhideWhenUsed="0"/>
+    <w:lsdException w:name="Colorful Shading Accent 5" w:semiHidden="0" w:uiPriority="71" w:unhideWhenUsed="0"/>
+    <w:lsdException w:name="Colorful List Accent 5" w:semiHidden="0" w:uiPriority="72" w:unhideWhenUsed="0"/>
+    <w:lsdException w:name="Colorful Grid Accent 5" w:semiHidden="0" w:uiPriority="73" w:unhideWhenUsed="0"/>
+    <w:lsdException w:name="Light Shading Accent 6" w:semiHidden="0" w:uiPriority="60" w:unhideWhenUsed="0"/>
+    <w:lsdException w:name="Light List Accent 6" w:semiHidden="0" w:uiPriority="61" w:unhideWhenUsed="0"/>
+    <w:lsdException w:name="Light Grid Accent 6" w:semiHidden="0" w:uiPriority="62" w:unhideWhenUsed="0"/>
+    <w:lsdException w:name="Medium Shading 1 Accent 6" w:semiHidden="0" w:uiPriority="63" w:unhideWhenUsed="0"/>
+    <w:lsdException w:name="Medium Shading 2 Accent 6" w:semiHidden="0" w:uiPriority="64" w:unhideWhenUsed="0"/>
+    <w:lsdException w:name="Medium List 1 Accent 6" w:semiHidden="0" w:uiPriority="65" w:unhideWhenUsed="0"/>
+    <w:lsdException w:name="Medium List 2 Accent 6" w:semiHidden="0" w:uiPriority="66" w:unhideWhenUsed="0"/>
+    <w:lsdException w:name="Medium Grid 1 Accent 6" w:semiHidden="0" w:uiPriority="67" w:unhideWhenUsed="0"/>
+    <w:lsdException w:name="Medium Grid 2 Accent 6" w:semiHidden="0" w:uiPriority="68" w:unhideWhenUsed="0"/>
+    <w:lsdException w:name="Medium Grid 3 Accent 6" w:semiHidden="0" w:uiPriority="69" w:unhideWhenUsed="0"/>
+    <w:lsdException w:name="Dark List Accent 6" w:semiHidden="0" w:uiPriority="70" w:unhideWhenUsed="0"/>
+    <w:lsdException w:name="Colorful Shading Accent 6" w:semiHidden="0" w:uiPriority="71" w:unhideWhenUsed="0"/>
+    <w:lsdException w:name="Colorful List Accent 6" w:semiHidden="0" w:uiPriority="72" w:unhideWhenUsed="0"/>
+    <w:lsdException w:name="Colorful Grid Accent 6" w:semiHidden="0" w:uiPriority="73" w:unhideWhenUsed="0"/>
+    <w:lsdException w:name="Subtle Emphasis" w:semiHidden="0" w:uiPriority="19" w:unhideWhenUsed="0" w:qFormat="1"/>
+    <w:lsdException w:name="Intense Emphasis" w:semiHidden="0" w:uiPriority="21" w:unhideWhenUsed="0" w:qFormat="1"/>
+    <w:lsdException w:name="Subtle Reference" w:semiHidden="0" w:uiPriority="31" w:unhideWhenUsed="0" w:qFormat="1"/>
+    <w:lsdException w:name="Intense Reference" w:semiHidden="0" w:uiPriority="32" w:unhideWhenUsed="0" w:qFormat="1"/>
+    <w:lsdException w:name="Book Title" w:semiHidden="0" w:uiPriority="33" w:unhideWhenUsed="0" w:qFormat="1"/>
+    <w:lsdException w:name="Bibliography" w:uiPriority="37"/>
+    <w:lsdException w:name="TOC Heading" w:uiPriority="39" w:qFormat="1"/>
   </w:latentStyles>
   <w:style w:type="paragraph" w:default="1" w:styleId="Normal">
     <w:name w:val="Normal"/>
@@ -13304,7 +15259,7 @@
 </file>
 
 <file path=customXml/itemProps1.xml><?xml version="1.0" encoding="utf-8"?>
-<ds:datastoreItem xmlns:ds="http://schemas.openxmlformats.org/officeDocument/2006/customXml" ds:itemID="{FB1F6FA1-28F2-4CE8-ABF9-2A9029C108BA}">
+<ds:datastoreItem xmlns:ds="http://schemas.openxmlformats.org/officeDocument/2006/customXml" ds:itemID="{967F4930-BDB0-46D4-B015-73778649048D}">
   <ds:schemaRefs>
     <ds:schemaRef ds:uri="http://schemas.openxmlformats.org/officeDocument/2006/bibliography"/>
   </ds:schemaRefs>

</xml_diff>